<commit_message>
- see psc2410A logic .doc file (list 2)
</commit_message>
<xml_diff>
--- a/Логика ПО PSC10A.docx
+++ b/Логика ПО PSC10A.docx
@@ -9,8 +9,14 @@
           <w:ilvl w:val="0"/>
           <w:numId w:val="1"/>
         </w:numPr>
-      </w:pPr>
-      <w:r>
+        <w:rPr>
+          <w:strike/>
+        </w:rPr>
+      </w:pPr>
+      <w:r>
+        <w:rPr>
+          <w:strike/>
+        </w:rPr>
         <w:t>Имя протокола (сохраняем по 5 устройств в одном файле)</w:t>
       </w:r>
     </w:p>
@@ -21,16 +27,28 @@
           <w:ilvl w:val="0"/>
           <w:numId w:val="1"/>
         </w:numPr>
-      </w:pPr>
-      <w:r>
+        <w:rPr>
+          <w:strike/>
+        </w:rPr>
+      </w:pPr>
+      <w:r>
+        <w:rPr>
+          <w:strike/>
+        </w:rPr>
         <w:t xml:space="preserve">Добавить поле номер прошивки в </w:t>
       </w:r>
       <w:proofErr w:type="spellStart"/>
       <w:r>
+        <w:rPr>
+          <w:strike/>
+        </w:rPr>
         <w:t>web</w:t>
       </w:r>
       <w:proofErr w:type="spellEnd"/>
       <w:r>
+        <w:rPr>
+          <w:strike/>
+        </w:rPr>
         <w:t xml:space="preserve"> конфигурацию</w:t>
       </w:r>
     </w:p>
@@ -41,30 +59,35 @@
           <w:ilvl w:val="0"/>
           <w:numId w:val="1"/>
         </w:numPr>
-      </w:pPr>
-      <w:r>
-        <w:t>Добавить</w:t>
-      </w:r>
-      <w:r>
-        <w:t xml:space="preserve"> </w:t>
-      </w:r>
-      <w:r>
-        <w:t xml:space="preserve">адрес блока питания ЛБП в формате </w:t>
+        <w:rPr>
+          <w:strike/>
+        </w:rPr>
+      </w:pPr>
+      <w:r>
+        <w:rPr>
+          <w:strike/>
+        </w:rPr>
+        <w:t xml:space="preserve">Добавить адрес блока питания ЛБП в формате </w:t>
       </w:r>
       <w:proofErr w:type="spellStart"/>
       <w:proofErr w:type="gramStart"/>
       <w:r>
         <w:rPr>
+          <w:strike/>
           <w:lang w:val="en-US"/>
         </w:rPr>
         <w:t>ip</w:t>
       </w:r>
       <w:proofErr w:type="spellEnd"/>
       <w:r>
+        <w:rPr>
+          <w:strike/>
+        </w:rPr>
         <w:t>:</w:t>
       </w:r>
       <w:r>
         <w:rPr>
+          <w:strike/>
           <w:lang w:val="en-US"/>
         </w:rPr>
         <w:t>port</w:t>
@@ -78,64 +101,84 @@
           <w:ilvl w:val="0"/>
           <w:numId w:val="1"/>
         </w:numPr>
-      </w:pPr>
-      <w:r>
+        <w:rPr>
+          <w:strike/>
+        </w:rPr>
+      </w:pPr>
+      <w:r>
+        <w:rPr>
+          <w:strike/>
+        </w:rPr>
         <w:t xml:space="preserve">Добавить обработку исключений и метод </w:t>
       </w:r>
       <w:r>
         <w:rPr>
+          <w:strike/>
           <w:lang w:val="en-US"/>
         </w:rPr>
         <w:t>get</w:t>
       </w:r>
       <w:r>
-        <w:t xml:space="preserve"> </w:t>
-      </w:r>
-      <w:r>
-        <w:t xml:space="preserve">в файл </w:t>
-      </w:r>
-      <w:r>
-        <w:rPr>
+        <w:rPr>
+          <w:strike/>
+        </w:rPr>
+        <w:t xml:space="preserve"> в файл </w:t>
+      </w:r>
+      <w:r>
+        <w:rPr>
+          <w:strike/>
           <w:lang w:val="en-US"/>
         </w:rPr>
         <w:t>read</w:t>
       </w:r>
       <w:r>
+        <w:rPr>
+          <w:strike/>
+        </w:rPr>
         <w:t>_</w:t>
       </w:r>
       <w:r>
         <w:rPr>
+          <w:strike/>
           <w:lang w:val="en-US"/>
         </w:rPr>
         <w:t>write</w:t>
       </w:r>
       <w:r>
+        <w:rPr>
+          <w:strike/>
+        </w:rPr>
         <w:t>_</w:t>
       </w:r>
       <w:proofErr w:type="spellStart"/>
       <w:r>
         <w:rPr>
+          <w:strike/>
           <w:lang w:val="en-US"/>
         </w:rPr>
         <w:t>eeprom</w:t>
       </w:r>
       <w:proofErr w:type="spellEnd"/>
       <w:r>
+        <w:rPr>
+          <w:strike/>
+        </w:rPr>
         <w:t>.</w:t>
       </w:r>
       <w:proofErr w:type="spellStart"/>
       <w:r>
         <w:rPr>
+          <w:strike/>
           <w:lang w:val="en-US"/>
         </w:rPr>
         <w:t>py</w:t>
       </w:r>
       <w:proofErr w:type="spellEnd"/>
       <w:r>
-        <w:t xml:space="preserve"> </w:t>
-      </w:r>
-      <w:r>
-        <w:t>добавить по три попытки считывания конфигурации.</w:t>
+        <w:rPr>
+          <w:strike/>
+        </w:rPr>
+        <w:t xml:space="preserve"> добавить по три попытки считывания конфигурации.</w:t>
       </w:r>
     </w:p>
     <w:p>
@@ -145,30 +188,41 @@
           <w:ilvl w:val="0"/>
           <w:numId w:val="1"/>
         </w:numPr>
-      </w:pPr>
-      <w:r>
+        <w:rPr>
+          <w:strike/>
+        </w:rPr>
+      </w:pPr>
+      <w:r>
+        <w:rPr>
+          <w:strike/>
+        </w:rPr>
         <w:t xml:space="preserve">Добавить обработку исключений в файл формирования протокола и так же возвращать </w:t>
       </w:r>
       <w:r>
         <w:rPr>
+          <w:strike/>
           <w:lang w:val="en-US"/>
         </w:rPr>
         <w:t>true</w:t>
       </w:r>
       <w:r>
+        <w:rPr>
+          <w:strike/>
+        </w:rPr>
         <w:t>/</w:t>
       </w:r>
       <w:r>
         <w:rPr>
+          <w:strike/>
           <w:lang w:val="en-US"/>
         </w:rPr>
         <w:t>false</w:t>
       </w:r>
       <w:r>
-        <w:t xml:space="preserve"> </w:t>
-      </w:r>
-      <w:r>
-        <w:t>при удачной и неудачной записи</w:t>
+        <w:rPr>
+          <w:strike/>
+        </w:rPr>
+        <w:t xml:space="preserve"> при удачной и неудачной записи</w:t>
       </w:r>
     </w:p>
     <w:p>
@@ -179,93 +233,2382 @@
           <w:numId w:val="1"/>
         </w:numPr>
       </w:pPr>
+      <w:r>
+        <w:t xml:space="preserve">Начать логику расписать старт устройства, считывание его конфигурации, замеры погрешностей – </w:t>
+      </w:r>
+      <w:proofErr w:type="spellStart"/>
+      <w:r>
+        <w:t>вообщем</w:t>
+      </w:r>
+      <w:proofErr w:type="spellEnd"/>
+      <w:r>
+        <w:t xml:space="preserve"> первое включение</w:t>
+      </w:r>
+    </w:p>
+    <w:p>
+      <w:pPr>
+        <w:pStyle w:val="a3"/>
+        <w:numPr>
+          <w:ilvl w:val="0"/>
+          <w:numId w:val="1"/>
+        </w:numPr>
+      </w:pPr>
+      <w:r>
+        <w:t>Обдумать заряд АКБ</w:t>
+      </w:r>
+    </w:p>
+    <w:p>
+      <w:pPr>
+        <w:pStyle w:val="a3"/>
+      </w:pPr>
+    </w:p>
+    <w:p>
+      <w:pPr>
+        <w:pStyle w:val="a3"/>
+      </w:pPr>
+    </w:p>
+    <w:p>
+      <w:pPr>
+        <w:pStyle w:val="a3"/>
+      </w:pPr>
+    </w:p>
+    <w:p>
+      <w:pPr>
+        <w:pStyle w:val="a3"/>
+      </w:pPr>
+    </w:p>
+    <w:p>
+      <w:pPr>
+        <w:pStyle w:val="a3"/>
+      </w:pPr>
+    </w:p>
+    <w:p>
+      <w:pPr>
+        <w:pStyle w:val="a3"/>
+      </w:pPr>
+    </w:p>
+    <w:p>
+      <w:pPr>
+        <w:pStyle w:val="a4"/>
+      </w:pPr>
+      <w:r>
+        <w:t xml:space="preserve">Нюанс: </w:t>
+      </w:r>
+      <w:r>
+        <w:t>там, где</w:t>
+      </w:r>
+      <w:r>
+        <w:t xml:space="preserve"> требуется результат в виде данных создавать </w:t>
+      </w:r>
+      <w:r>
+        <w:rPr>
+          <w:lang w:val="en-US"/>
+        </w:rPr>
+        <w:t>get</w:t>
+      </w:r>
+      <w:r>
+        <w:t xml:space="preserve"> </w:t>
+      </w:r>
+      <w:r>
+        <w:t>методы, если результат в виде удачно</w:t>
+      </w:r>
+      <w:r>
+        <w:t>/</w:t>
+      </w:r>
+      <w:r>
+        <w:t xml:space="preserve">неудачно возвращать напрямую </w:t>
+      </w:r>
+      <w:r>
+        <w:rPr>
+          <w:lang w:val="en-US"/>
+        </w:rPr>
+        <w:t>true</w:t>
+      </w:r>
+      <w:r>
+        <w:t>/</w:t>
+      </w:r>
+      <w:r>
+        <w:rPr>
+          <w:lang w:val="en-US"/>
+        </w:rPr>
+        <w:t>false</w:t>
+      </w:r>
+      <w:r>
+        <w:t>.</w:t>
+      </w:r>
+    </w:p>
+    <w:p/>
+    <w:p/>
+    <w:p/>
+    <w:p/>
+    <w:p/>
+    <w:p/>
+    <w:p/>
+    <w:p/>
+    <w:p/>
+    <w:p/>
+    <w:p/>
+    <w:p/>
+    <w:p/>
+    <w:p>
+      <w:pPr>
+        <w:pStyle w:val="a4"/>
+        <w:jc w:val="center"/>
+      </w:pPr>
+      <w:r>
+        <w:rPr>
+          <w:lang w:val="en-US"/>
+        </w:rPr>
+        <w:lastRenderedPageBreak/>
+        <w:t>FIRST</w:t>
+      </w:r>
+      <w:r>
+        <w:t xml:space="preserve"> </w:t>
+      </w:r>
+      <w:r>
+        <w:rPr>
+          <w:lang w:val="en-US"/>
+        </w:rPr>
+        <w:t>BLOOD</w:t>
+      </w:r>
+      <w:r>
+        <w:t xml:space="preserve"> (Выводим протокол в любом случае)</w:t>
+      </w:r>
+    </w:p>
+    <w:p/>
+    <w:p>
+      <w:pPr>
+        <w:pStyle w:val="a3"/>
+        <w:numPr>
+          <w:ilvl w:val="0"/>
+          <w:numId w:val="2"/>
+        </w:numPr>
+        <w:rPr>
+          <w:rFonts w:ascii="Times New Roman" w:hAnsi="Times New Roman" w:cs="Times New Roman"/>
+          <w:sz w:val="28"/>
+          <w:szCs w:val="28"/>
+          <w:lang w:val="en-US"/>
+        </w:rPr>
+      </w:pPr>
+      <w:r>
+        <w:rPr>
+          <w:rFonts w:ascii="Times New Roman" w:hAnsi="Times New Roman" w:cs="Times New Roman"/>
+          <w:sz w:val="28"/>
+          <w:szCs w:val="28"/>
+        </w:rPr>
+        <w:t>Подключаем ЛБП</w:t>
+      </w:r>
+    </w:p>
+    <w:p>
+      <w:pPr>
+        <w:pStyle w:val="a3"/>
+        <w:numPr>
+          <w:ilvl w:val="0"/>
+          <w:numId w:val="2"/>
+        </w:numPr>
+        <w:rPr>
+          <w:rFonts w:ascii="Times New Roman" w:hAnsi="Times New Roman" w:cs="Times New Roman"/>
+          <w:sz w:val="28"/>
+          <w:szCs w:val="28"/>
+          <w:lang w:val="en-US"/>
+        </w:rPr>
+      </w:pPr>
+      <w:r>
+        <w:rPr>
+          <w:rFonts w:ascii="Times New Roman" w:hAnsi="Times New Roman" w:cs="Times New Roman"/>
+          <w:sz w:val="28"/>
+          <w:szCs w:val="28"/>
+        </w:rPr>
+        <w:t>Ждем включения</w:t>
+      </w:r>
+    </w:p>
+    <w:p>
+      <w:pPr>
+        <w:pStyle w:val="a3"/>
+        <w:numPr>
+          <w:ilvl w:val="0"/>
+          <w:numId w:val="2"/>
+        </w:numPr>
+        <w:rPr>
+          <w:rFonts w:ascii="Times New Roman" w:hAnsi="Times New Roman" w:cs="Times New Roman"/>
+          <w:sz w:val="28"/>
+          <w:szCs w:val="28"/>
+          <w:lang w:val="en-US"/>
+        </w:rPr>
+      </w:pPr>
+      <w:r>
+        <w:rPr>
+          <w:rFonts w:ascii="Times New Roman" w:hAnsi="Times New Roman" w:cs="Times New Roman"/>
+          <w:sz w:val="28"/>
+          <w:szCs w:val="28"/>
+        </w:rPr>
+        <w:t>Проверяем состояние устройства</w:t>
+      </w:r>
+    </w:p>
+    <w:p>
+      <w:pPr>
+        <w:pStyle w:val="a3"/>
+        <w:numPr>
+          <w:ilvl w:val="0"/>
+          <w:numId w:val="2"/>
+        </w:numPr>
+        <w:rPr>
+          <w:rFonts w:ascii="Times New Roman" w:hAnsi="Times New Roman" w:cs="Times New Roman"/>
+          <w:sz w:val="28"/>
+          <w:szCs w:val="28"/>
+          <w:lang w:val="en-US"/>
+        </w:rPr>
+      </w:pPr>
+      <w:r>
+        <w:rPr>
+          <w:rFonts w:ascii="Times New Roman" w:hAnsi="Times New Roman" w:cs="Times New Roman"/>
+          <w:sz w:val="28"/>
+          <w:szCs w:val="28"/>
+        </w:rPr>
+        <w:t>Считываем версию прошивки</w:t>
+      </w:r>
+    </w:p>
+    <w:p>
+      <w:pPr>
+        <w:pStyle w:val="a3"/>
+        <w:numPr>
+          <w:ilvl w:val="0"/>
+          <w:numId w:val="2"/>
+        </w:numPr>
+        <w:rPr>
+          <w:rFonts w:ascii="Times New Roman" w:hAnsi="Times New Roman" w:cs="Times New Roman"/>
+          <w:sz w:val="28"/>
+          <w:szCs w:val="28"/>
+          <w:lang w:val="en-US"/>
+        </w:rPr>
+      </w:pPr>
+      <w:r>
+        <w:rPr>
+          <w:rFonts w:ascii="Times New Roman" w:hAnsi="Times New Roman" w:cs="Times New Roman"/>
+          <w:sz w:val="28"/>
+          <w:szCs w:val="28"/>
+        </w:rPr>
+        <w:t>Сохраняем версию прошивки</w:t>
+      </w:r>
+    </w:p>
+    <w:p>
+      <w:pPr>
+        <w:pStyle w:val="a3"/>
+        <w:numPr>
+          <w:ilvl w:val="0"/>
+          <w:numId w:val="2"/>
+        </w:numPr>
+        <w:rPr>
+          <w:rFonts w:ascii="Times New Roman" w:hAnsi="Times New Roman" w:cs="Times New Roman"/>
+          <w:sz w:val="28"/>
+          <w:szCs w:val="28"/>
+        </w:rPr>
+      </w:pPr>
+      <w:r>
+        <w:rPr>
+          <w:rFonts w:ascii="Times New Roman" w:hAnsi="Times New Roman" w:cs="Times New Roman"/>
+          <w:sz w:val="28"/>
+          <w:szCs w:val="28"/>
+        </w:rPr>
+        <w:t xml:space="preserve">Передаём </w:t>
+      </w:r>
+      <w:proofErr w:type="spellStart"/>
+      <w:r>
+        <w:rPr>
+          <w:rFonts w:ascii="Times New Roman" w:hAnsi="Times New Roman" w:cs="Times New Roman"/>
+          <w:sz w:val="28"/>
+          <w:szCs w:val="28"/>
+        </w:rPr>
+        <w:t>серийник</w:t>
+      </w:r>
+      <w:proofErr w:type="spellEnd"/>
+      <w:r>
+        <w:rPr>
+          <w:rFonts w:ascii="Times New Roman" w:hAnsi="Times New Roman" w:cs="Times New Roman"/>
+          <w:sz w:val="28"/>
+          <w:szCs w:val="28"/>
+        </w:rPr>
+        <w:t xml:space="preserve"> в </w:t>
+      </w:r>
+      <w:r>
+        <w:rPr>
+          <w:rFonts w:ascii="Times New Roman" w:hAnsi="Times New Roman" w:cs="Times New Roman"/>
+          <w:sz w:val="28"/>
+          <w:szCs w:val="28"/>
+          <w:lang w:val="en-US"/>
+        </w:rPr>
+        <w:t>Log</w:t>
+      </w:r>
+      <w:r>
+        <w:rPr>
+          <w:rFonts w:ascii="Times New Roman" w:hAnsi="Times New Roman" w:cs="Times New Roman"/>
+          <w:sz w:val="28"/>
+          <w:szCs w:val="28"/>
+        </w:rPr>
+        <w:t xml:space="preserve">, </w:t>
+      </w:r>
+      <w:r>
+        <w:rPr>
+          <w:rFonts w:ascii="Times New Roman" w:hAnsi="Times New Roman" w:cs="Times New Roman"/>
+          <w:sz w:val="28"/>
+          <w:szCs w:val="28"/>
+        </w:rPr>
+        <w:t xml:space="preserve">передаём </w:t>
+      </w:r>
+      <w:proofErr w:type="spellStart"/>
+      <w:r>
+        <w:rPr>
+          <w:rFonts w:ascii="Times New Roman" w:hAnsi="Times New Roman" w:cs="Times New Roman"/>
+          <w:sz w:val="28"/>
+          <w:szCs w:val="28"/>
+        </w:rPr>
+        <w:t>серийник</w:t>
+      </w:r>
+      <w:proofErr w:type="spellEnd"/>
+      <w:r>
+        <w:rPr>
+          <w:rFonts w:ascii="Times New Roman" w:hAnsi="Times New Roman" w:cs="Times New Roman"/>
+          <w:sz w:val="28"/>
+          <w:szCs w:val="28"/>
+        </w:rPr>
+        <w:t xml:space="preserve"> в </w:t>
+      </w:r>
+      <w:r>
+        <w:rPr>
+          <w:rFonts w:ascii="Times New Roman" w:hAnsi="Times New Roman" w:cs="Times New Roman"/>
+          <w:sz w:val="28"/>
+          <w:szCs w:val="28"/>
+          <w:lang w:val="en-US"/>
+        </w:rPr>
+        <w:t>Web</w:t>
+      </w:r>
+      <w:r>
+        <w:rPr>
+          <w:rFonts w:ascii="Times New Roman" w:hAnsi="Times New Roman" w:cs="Times New Roman"/>
+          <w:sz w:val="28"/>
+          <w:szCs w:val="28"/>
+        </w:rPr>
+        <w:t xml:space="preserve"> (</w:t>
+      </w:r>
+      <w:r>
+        <w:rPr>
+          <w:rFonts w:ascii="Times New Roman" w:hAnsi="Times New Roman" w:cs="Times New Roman"/>
+          <w:sz w:val="28"/>
+          <w:szCs w:val="28"/>
+        </w:rPr>
+        <w:t>опционально</w:t>
+      </w:r>
+      <w:r>
+        <w:rPr>
+          <w:rFonts w:ascii="Times New Roman" w:hAnsi="Times New Roman" w:cs="Times New Roman"/>
+          <w:sz w:val="28"/>
+          <w:szCs w:val="28"/>
+        </w:rPr>
+        <w:t>)</w:t>
+      </w:r>
+    </w:p>
+    <w:p>
+      <w:pPr>
+        <w:pStyle w:val="a3"/>
+        <w:numPr>
+          <w:ilvl w:val="0"/>
+          <w:numId w:val="2"/>
+        </w:numPr>
+        <w:rPr>
+          <w:rFonts w:ascii="Times New Roman" w:hAnsi="Times New Roman" w:cs="Times New Roman"/>
+          <w:sz w:val="28"/>
+          <w:szCs w:val="28"/>
+        </w:rPr>
+      </w:pPr>
+      <w:r>
+        <w:rPr>
+          <w:rFonts w:ascii="Times New Roman" w:hAnsi="Times New Roman" w:cs="Times New Roman"/>
+          <w:sz w:val="28"/>
+          <w:szCs w:val="28"/>
+        </w:rPr>
+        <w:t xml:space="preserve">Передаём </w:t>
+      </w:r>
+      <w:proofErr w:type="spellStart"/>
+      <w:r>
+        <w:rPr>
+          <w:rFonts w:ascii="Times New Roman" w:hAnsi="Times New Roman" w:cs="Times New Roman"/>
+          <w:sz w:val="28"/>
+          <w:szCs w:val="28"/>
+        </w:rPr>
+        <w:t>серийник</w:t>
+      </w:r>
+      <w:proofErr w:type="spellEnd"/>
+      <w:r>
+        <w:rPr>
+          <w:rFonts w:ascii="Times New Roman" w:hAnsi="Times New Roman" w:cs="Times New Roman"/>
+          <w:sz w:val="28"/>
+          <w:szCs w:val="28"/>
+        </w:rPr>
+        <w:t xml:space="preserve"> в данные протокола</w:t>
+      </w:r>
+    </w:p>
+    <w:p>
+      <w:pPr>
+        <w:pStyle w:val="a3"/>
+        <w:numPr>
+          <w:ilvl w:val="0"/>
+          <w:numId w:val="2"/>
+        </w:numPr>
+        <w:rPr>
+          <w:rFonts w:ascii="Times New Roman" w:hAnsi="Times New Roman" w:cs="Times New Roman"/>
+          <w:sz w:val="28"/>
+          <w:szCs w:val="28"/>
+        </w:rPr>
+      </w:pPr>
+      <w:r>
+        <w:rPr>
+          <w:rFonts w:ascii="Times New Roman" w:hAnsi="Times New Roman" w:cs="Times New Roman"/>
+          <w:sz w:val="28"/>
+          <w:szCs w:val="28"/>
+        </w:rPr>
+        <w:t>Считываем и сохраняем настройки питания</w:t>
+      </w:r>
+    </w:p>
+    <w:p>
+      <w:pPr>
+        <w:pStyle w:val="a3"/>
+        <w:numPr>
+          <w:ilvl w:val="0"/>
+          <w:numId w:val="2"/>
+        </w:numPr>
+        <w:rPr>
+          <w:rFonts w:ascii="Times New Roman" w:hAnsi="Times New Roman" w:cs="Times New Roman"/>
+          <w:sz w:val="28"/>
+          <w:szCs w:val="28"/>
+        </w:rPr>
+      </w:pPr>
+      <w:r>
+        <w:rPr>
+          <w:rFonts w:ascii="Times New Roman" w:hAnsi="Times New Roman" w:cs="Times New Roman"/>
+          <w:sz w:val="28"/>
+          <w:szCs w:val="28"/>
+        </w:rPr>
+        <w:t>Рассчитываем погрешности</w:t>
+      </w:r>
+    </w:p>
+    <w:p>
+      <w:pPr>
+        <w:pStyle w:val="a3"/>
+        <w:numPr>
+          <w:ilvl w:val="0"/>
+          <w:numId w:val="2"/>
+        </w:numPr>
+        <w:rPr>
+          <w:rFonts w:ascii="Times New Roman" w:hAnsi="Times New Roman" w:cs="Times New Roman"/>
+          <w:sz w:val="28"/>
+          <w:szCs w:val="28"/>
+        </w:rPr>
+      </w:pPr>
+      <w:r>
+        <w:rPr>
+          <w:rFonts w:ascii="Times New Roman" w:hAnsi="Times New Roman" w:cs="Times New Roman"/>
+          <w:sz w:val="28"/>
+          <w:szCs w:val="28"/>
+        </w:rPr>
+        <w:t xml:space="preserve"> </w:t>
+      </w:r>
+      <w:r>
+        <w:rPr>
+          <w:rFonts w:ascii="Times New Roman" w:hAnsi="Times New Roman" w:cs="Times New Roman"/>
+          <w:sz w:val="28"/>
+          <w:szCs w:val="28"/>
+        </w:rPr>
+        <w:t>Подаём нагрузку</w:t>
+      </w:r>
+    </w:p>
+    <w:p>
+      <w:pPr>
+        <w:pStyle w:val="a3"/>
+        <w:numPr>
+          <w:ilvl w:val="0"/>
+          <w:numId w:val="2"/>
+        </w:numPr>
+        <w:rPr>
+          <w:rFonts w:ascii="Times New Roman" w:hAnsi="Times New Roman" w:cs="Times New Roman"/>
+          <w:sz w:val="28"/>
+          <w:szCs w:val="28"/>
+        </w:rPr>
+      </w:pPr>
+      <w:r>
+        <w:rPr>
+          <w:rFonts w:ascii="Times New Roman" w:hAnsi="Times New Roman" w:cs="Times New Roman"/>
+          <w:sz w:val="28"/>
+          <w:szCs w:val="28"/>
+        </w:rPr>
+        <w:t xml:space="preserve"> Проверяем состояние </w:t>
+      </w:r>
+      <w:r>
+        <w:rPr>
+          <w:rFonts w:ascii="Times New Roman" w:hAnsi="Times New Roman" w:cs="Times New Roman"/>
+          <w:sz w:val="28"/>
+          <w:szCs w:val="28"/>
+        </w:rPr>
+        <w:t>устройства</w:t>
+      </w:r>
+    </w:p>
+    <w:p>
+      <w:pPr>
+        <w:pStyle w:val="a3"/>
+        <w:numPr>
+          <w:ilvl w:val="0"/>
+          <w:numId w:val="2"/>
+        </w:numPr>
+        <w:rPr>
+          <w:rFonts w:ascii="Times New Roman" w:hAnsi="Times New Roman" w:cs="Times New Roman"/>
+          <w:sz w:val="28"/>
+          <w:szCs w:val="28"/>
+        </w:rPr>
+      </w:pPr>
+      <w:r>
+        <w:rPr>
+          <w:rFonts w:ascii="Times New Roman" w:hAnsi="Times New Roman" w:cs="Times New Roman"/>
+          <w:sz w:val="28"/>
+          <w:szCs w:val="28"/>
+        </w:rPr>
+        <w:t xml:space="preserve"> </w:t>
+      </w:r>
+      <w:r>
+        <w:rPr>
+          <w:rFonts w:ascii="Times New Roman" w:hAnsi="Times New Roman" w:cs="Times New Roman"/>
+          <w:sz w:val="28"/>
+          <w:szCs w:val="28"/>
+        </w:rPr>
+        <w:t>Считываем измерения и сравниваем.</w:t>
+      </w:r>
+    </w:p>
+    <w:p>
+      <w:pPr>
+        <w:pStyle w:val="a3"/>
+        <w:numPr>
+          <w:ilvl w:val="0"/>
+          <w:numId w:val="2"/>
+        </w:numPr>
+        <w:rPr>
+          <w:rFonts w:ascii="Times New Roman" w:hAnsi="Times New Roman" w:cs="Times New Roman"/>
+          <w:sz w:val="28"/>
+          <w:szCs w:val="28"/>
+        </w:rPr>
+      </w:pPr>
+      <w:r>
+        <w:rPr>
+          <w:rFonts w:ascii="Times New Roman" w:hAnsi="Times New Roman" w:cs="Times New Roman"/>
+          <w:sz w:val="28"/>
+          <w:szCs w:val="28"/>
+        </w:rPr>
+        <w:t xml:space="preserve"> Подаем нагрузку</w:t>
+      </w:r>
+      <w:r>
+        <w:rPr>
+          <w:rFonts w:ascii="Times New Roman" w:hAnsi="Times New Roman" w:cs="Times New Roman"/>
+          <w:sz w:val="28"/>
+          <w:szCs w:val="28"/>
+        </w:rPr>
+        <w:t xml:space="preserve"> </w:t>
+      </w:r>
+      <w:proofErr w:type="spellStart"/>
+      <w:r>
+        <w:rPr>
+          <w:rFonts w:ascii="Times New Roman" w:hAnsi="Times New Roman" w:cs="Times New Roman"/>
+          <w:sz w:val="28"/>
+          <w:szCs w:val="28"/>
+        </w:rPr>
+        <w:t>max</w:t>
+      </w:r>
+      <w:proofErr w:type="spellEnd"/>
+      <w:r>
+        <w:rPr>
+          <w:rFonts w:ascii="Times New Roman" w:hAnsi="Times New Roman" w:cs="Times New Roman"/>
+          <w:sz w:val="28"/>
+          <w:szCs w:val="28"/>
+        </w:rPr>
+        <w:t xml:space="preserve"> (по 5 </w:t>
+      </w:r>
+      <w:r>
+        <w:rPr>
+          <w:rFonts w:ascii="Times New Roman" w:hAnsi="Times New Roman" w:cs="Times New Roman"/>
+          <w:sz w:val="28"/>
+          <w:szCs w:val="28"/>
+          <w:lang w:val="en-US"/>
+        </w:rPr>
+        <w:t>A</w:t>
+      </w:r>
+      <w:r>
+        <w:rPr>
+          <w:rFonts w:ascii="Times New Roman" w:hAnsi="Times New Roman" w:cs="Times New Roman"/>
+          <w:sz w:val="28"/>
+          <w:szCs w:val="28"/>
+        </w:rPr>
+        <w:t xml:space="preserve"> </w:t>
+      </w:r>
+      <w:r>
+        <w:rPr>
+          <w:rFonts w:ascii="Times New Roman" w:hAnsi="Times New Roman" w:cs="Times New Roman"/>
+          <w:sz w:val="28"/>
+          <w:szCs w:val="28"/>
+        </w:rPr>
+        <w:t>на канал)</w:t>
+      </w:r>
+    </w:p>
+    <w:p>
+      <w:pPr>
+        <w:pStyle w:val="a3"/>
+        <w:numPr>
+          <w:ilvl w:val="0"/>
+          <w:numId w:val="2"/>
+        </w:numPr>
+        <w:rPr>
+          <w:rFonts w:ascii="Times New Roman" w:hAnsi="Times New Roman" w:cs="Times New Roman"/>
+          <w:sz w:val="28"/>
+          <w:szCs w:val="28"/>
+        </w:rPr>
+      </w:pPr>
+      <w:r>
+        <w:rPr>
+          <w:rFonts w:ascii="Times New Roman" w:hAnsi="Times New Roman" w:cs="Times New Roman"/>
+          <w:sz w:val="28"/>
+          <w:szCs w:val="28"/>
+        </w:rPr>
+        <w:t xml:space="preserve"> Считываем из</w:t>
+      </w:r>
+      <w:r>
+        <w:rPr>
+          <w:rFonts w:ascii="Times New Roman" w:hAnsi="Times New Roman" w:cs="Times New Roman"/>
+          <w:sz w:val="28"/>
+          <w:szCs w:val="28"/>
+        </w:rPr>
+        <w:t>мерения и сравниваем.</w:t>
+      </w:r>
+    </w:p>
+    <w:p>
+      <w:pPr>
+        <w:pStyle w:val="a3"/>
+        <w:numPr>
+          <w:ilvl w:val="0"/>
+          <w:numId w:val="2"/>
+        </w:numPr>
+        <w:rPr>
+          <w:rFonts w:ascii="Times New Roman" w:hAnsi="Times New Roman" w:cs="Times New Roman"/>
+          <w:sz w:val="28"/>
+          <w:szCs w:val="28"/>
+        </w:rPr>
+      </w:pPr>
+      <w:r>
+        <w:rPr>
+          <w:rFonts w:ascii="Times New Roman" w:hAnsi="Times New Roman" w:cs="Times New Roman"/>
+          <w:sz w:val="28"/>
+          <w:szCs w:val="28"/>
+        </w:rPr>
+        <w:t xml:space="preserve"> </w:t>
+      </w:r>
+      <w:r>
+        <w:rPr>
+          <w:rFonts w:ascii="Times New Roman" w:hAnsi="Times New Roman" w:cs="Times New Roman"/>
+          <w:sz w:val="28"/>
+          <w:szCs w:val="28"/>
+        </w:rPr>
+        <w:t>Проверяем состояние устройства</w:t>
+      </w:r>
+    </w:p>
+    <w:p>
+      <w:pPr>
+        <w:pStyle w:val="a3"/>
+        <w:numPr>
+          <w:ilvl w:val="0"/>
+          <w:numId w:val="2"/>
+        </w:numPr>
+        <w:rPr>
+          <w:rFonts w:ascii="Times New Roman" w:hAnsi="Times New Roman" w:cs="Times New Roman"/>
+          <w:sz w:val="28"/>
+          <w:szCs w:val="28"/>
+        </w:rPr>
+      </w:pPr>
+      <w:r>
+        <w:rPr>
+          <w:rFonts w:ascii="Times New Roman" w:hAnsi="Times New Roman" w:cs="Times New Roman"/>
+          <w:sz w:val="28"/>
+          <w:szCs w:val="28"/>
+        </w:rPr>
+        <w:t xml:space="preserve"> Проверяем </w:t>
+      </w:r>
+      <w:r>
+        <w:rPr>
+          <w:rFonts w:ascii="Times New Roman" w:hAnsi="Times New Roman" w:cs="Times New Roman"/>
+          <w:sz w:val="28"/>
+          <w:szCs w:val="28"/>
+          <w:lang w:val="en-US"/>
+        </w:rPr>
+        <w:t>IN1 u min</w:t>
+      </w:r>
+    </w:p>
+    <w:p>
+      <w:pPr>
+        <w:pStyle w:val="a3"/>
+        <w:numPr>
+          <w:ilvl w:val="1"/>
+          <w:numId w:val="2"/>
+        </w:numPr>
+        <w:rPr>
+          <w:rFonts w:ascii="Times New Roman" w:hAnsi="Times New Roman" w:cs="Times New Roman"/>
+          <w:sz w:val="28"/>
+          <w:szCs w:val="28"/>
+        </w:rPr>
+      </w:pPr>
+      <w:r>
+        <w:rPr>
+          <w:rFonts w:ascii="Times New Roman" w:hAnsi="Times New Roman" w:cs="Times New Roman"/>
+          <w:sz w:val="28"/>
+          <w:szCs w:val="28"/>
+        </w:rPr>
+        <w:t>Проверяем состояние устройства</w:t>
+      </w:r>
+    </w:p>
+    <w:p>
+      <w:pPr>
+        <w:pStyle w:val="a3"/>
+        <w:numPr>
+          <w:ilvl w:val="1"/>
+          <w:numId w:val="2"/>
+        </w:numPr>
+        <w:rPr>
+          <w:rFonts w:ascii="Times New Roman" w:hAnsi="Times New Roman" w:cs="Times New Roman"/>
+          <w:sz w:val="28"/>
+          <w:szCs w:val="28"/>
+        </w:rPr>
+      </w:pPr>
+      <w:r>
+        <w:rPr>
+          <w:rFonts w:ascii="Times New Roman" w:hAnsi="Times New Roman" w:cs="Times New Roman"/>
+          <w:sz w:val="28"/>
+          <w:szCs w:val="28"/>
+        </w:rPr>
+        <w:t xml:space="preserve">Проверяем </w:t>
+      </w:r>
+      <w:r>
+        <w:rPr>
+          <w:rFonts w:ascii="Times New Roman" w:hAnsi="Times New Roman" w:cs="Times New Roman"/>
+          <w:sz w:val="28"/>
+          <w:szCs w:val="28"/>
+          <w:lang w:val="en-US"/>
+        </w:rPr>
+        <w:t>IN1 u m</w:t>
+      </w:r>
+      <w:r>
+        <w:rPr>
+          <w:rFonts w:ascii="Times New Roman" w:hAnsi="Times New Roman" w:cs="Times New Roman"/>
+          <w:sz w:val="28"/>
+          <w:szCs w:val="28"/>
+          <w:lang w:val="en-US"/>
+        </w:rPr>
+        <w:t>ax</w:t>
+      </w:r>
+    </w:p>
+    <w:p>
+      <w:pPr>
+        <w:pStyle w:val="a3"/>
+        <w:numPr>
+          <w:ilvl w:val="1"/>
+          <w:numId w:val="2"/>
+        </w:numPr>
+        <w:rPr>
+          <w:rFonts w:ascii="Times New Roman" w:hAnsi="Times New Roman" w:cs="Times New Roman"/>
+          <w:sz w:val="28"/>
+          <w:szCs w:val="28"/>
+        </w:rPr>
+      </w:pPr>
+      <w:r>
+        <w:rPr>
+          <w:rFonts w:ascii="Times New Roman" w:hAnsi="Times New Roman" w:cs="Times New Roman"/>
+          <w:sz w:val="28"/>
+          <w:szCs w:val="28"/>
+        </w:rPr>
+        <w:t>Проверяем состояние устройства</w:t>
+      </w:r>
+    </w:p>
+    <w:p>
+      <w:pPr>
+        <w:pStyle w:val="a3"/>
+        <w:numPr>
+          <w:ilvl w:val="1"/>
+          <w:numId w:val="2"/>
+        </w:numPr>
+        <w:rPr>
+          <w:rFonts w:ascii="Times New Roman" w:hAnsi="Times New Roman" w:cs="Times New Roman"/>
+          <w:sz w:val="28"/>
+          <w:szCs w:val="28"/>
+        </w:rPr>
+      </w:pPr>
+      <w:r>
+        <w:rPr>
+          <w:rFonts w:ascii="Times New Roman" w:hAnsi="Times New Roman" w:cs="Times New Roman"/>
+          <w:sz w:val="28"/>
+          <w:szCs w:val="28"/>
+        </w:rPr>
+        <w:t xml:space="preserve">Проверяем </w:t>
+      </w:r>
+      <w:r>
+        <w:rPr>
+          <w:rFonts w:ascii="Times New Roman" w:hAnsi="Times New Roman" w:cs="Times New Roman"/>
+          <w:sz w:val="28"/>
+          <w:szCs w:val="28"/>
+          <w:lang w:val="en-US"/>
+        </w:rPr>
+        <w:t xml:space="preserve">IN1 u </w:t>
+      </w:r>
+      <w:r>
+        <w:rPr>
+          <w:rFonts w:ascii="Times New Roman" w:hAnsi="Times New Roman" w:cs="Times New Roman"/>
+          <w:sz w:val="28"/>
+          <w:szCs w:val="28"/>
+          <w:lang w:val="en-US"/>
+        </w:rPr>
+        <w:t>nom</w:t>
+      </w:r>
+    </w:p>
+    <w:p>
+      <w:pPr>
+        <w:pStyle w:val="a3"/>
+        <w:numPr>
+          <w:ilvl w:val="1"/>
+          <w:numId w:val="2"/>
+        </w:numPr>
+        <w:rPr>
+          <w:rFonts w:ascii="Times New Roman" w:hAnsi="Times New Roman" w:cs="Times New Roman"/>
+          <w:sz w:val="28"/>
+          <w:szCs w:val="28"/>
+        </w:rPr>
+      </w:pPr>
+      <w:r>
+        <w:rPr>
+          <w:rFonts w:ascii="Times New Roman" w:hAnsi="Times New Roman" w:cs="Times New Roman"/>
+          <w:sz w:val="28"/>
+          <w:szCs w:val="28"/>
+        </w:rPr>
+        <w:t xml:space="preserve">Отключаем </w:t>
+      </w:r>
+      <w:r>
+        <w:rPr>
+          <w:rFonts w:ascii="Times New Roman" w:hAnsi="Times New Roman" w:cs="Times New Roman"/>
+          <w:sz w:val="28"/>
+          <w:szCs w:val="28"/>
+          <w:lang w:val="en-US"/>
+        </w:rPr>
+        <w:t>IN1</w:t>
+      </w:r>
+    </w:p>
+    <w:p>
+      <w:pPr>
+        <w:pStyle w:val="a3"/>
+        <w:numPr>
+          <w:ilvl w:val="1"/>
+          <w:numId w:val="2"/>
+        </w:numPr>
+        <w:rPr>
+          <w:rFonts w:ascii="Times New Roman" w:hAnsi="Times New Roman" w:cs="Times New Roman"/>
+          <w:sz w:val="28"/>
+          <w:szCs w:val="28"/>
+        </w:rPr>
+      </w:pPr>
+      <w:r>
+        <w:rPr>
+          <w:rFonts w:ascii="Times New Roman" w:hAnsi="Times New Roman" w:cs="Times New Roman"/>
+          <w:sz w:val="28"/>
+          <w:szCs w:val="28"/>
+        </w:rPr>
+        <w:t>Проверяем состояние устройства</w:t>
+      </w:r>
+      <w:r>
+        <w:rPr>
+          <w:rFonts w:ascii="Times New Roman" w:hAnsi="Times New Roman" w:cs="Times New Roman"/>
+          <w:sz w:val="28"/>
+          <w:szCs w:val="28"/>
+          <w:lang w:val="en-US"/>
+        </w:rPr>
+        <w:t xml:space="preserve"> </w:t>
+      </w:r>
+    </w:p>
+    <w:p>
+      <w:pPr>
+        <w:pStyle w:val="a3"/>
+        <w:numPr>
+          <w:ilvl w:val="1"/>
+          <w:numId w:val="2"/>
+        </w:numPr>
+        <w:rPr>
+          <w:rFonts w:ascii="Times New Roman" w:hAnsi="Times New Roman" w:cs="Times New Roman"/>
+          <w:sz w:val="28"/>
+          <w:szCs w:val="28"/>
+        </w:rPr>
+      </w:pPr>
+      <w:r>
+        <w:rPr>
+          <w:rFonts w:ascii="Times New Roman" w:hAnsi="Times New Roman" w:cs="Times New Roman"/>
+          <w:sz w:val="28"/>
+          <w:szCs w:val="28"/>
+        </w:rPr>
+        <w:t xml:space="preserve">Проверяем </w:t>
+      </w:r>
+      <w:r>
+        <w:rPr>
+          <w:rFonts w:ascii="Times New Roman" w:hAnsi="Times New Roman" w:cs="Times New Roman"/>
+          <w:sz w:val="28"/>
+          <w:szCs w:val="28"/>
+          <w:lang w:val="en-US"/>
+        </w:rPr>
+        <w:t>IN2</w:t>
+      </w:r>
+      <w:r>
+        <w:rPr>
+          <w:rFonts w:ascii="Times New Roman" w:hAnsi="Times New Roman" w:cs="Times New Roman"/>
+          <w:sz w:val="28"/>
+          <w:szCs w:val="28"/>
+          <w:lang w:val="en-US"/>
+        </w:rPr>
+        <w:t xml:space="preserve"> u min</w:t>
+      </w:r>
+    </w:p>
+    <w:p>
+      <w:pPr>
+        <w:pStyle w:val="a3"/>
+        <w:numPr>
+          <w:ilvl w:val="1"/>
+          <w:numId w:val="2"/>
+        </w:numPr>
+        <w:rPr>
+          <w:rFonts w:ascii="Times New Roman" w:hAnsi="Times New Roman" w:cs="Times New Roman"/>
+          <w:sz w:val="28"/>
+          <w:szCs w:val="28"/>
+        </w:rPr>
+      </w:pPr>
+      <w:r>
+        <w:rPr>
+          <w:rFonts w:ascii="Times New Roman" w:hAnsi="Times New Roman" w:cs="Times New Roman"/>
+          <w:sz w:val="28"/>
+          <w:szCs w:val="28"/>
+        </w:rPr>
+        <w:t>Проверяем состояние устройства</w:t>
+      </w:r>
+    </w:p>
+    <w:p>
+      <w:pPr>
+        <w:pStyle w:val="a3"/>
+        <w:numPr>
+          <w:ilvl w:val="1"/>
+          <w:numId w:val="2"/>
+        </w:numPr>
+        <w:rPr>
+          <w:rFonts w:ascii="Times New Roman" w:hAnsi="Times New Roman" w:cs="Times New Roman"/>
+          <w:sz w:val="28"/>
+          <w:szCs w:val="28"/>
+        </w:rPr>
+      </w:pPr>
+      <w:r>
+        <w:rPr>
+          <w:rFonts w:ascii="Times New Roman" w:hAnsi="Times New Roman" w:cs="Times New Roman"/>
+          <w:sz w:val="28"/>
+          <w:szCs w:val="28"/>
+        </w:rPr>
+        <w:t xml:space="preserve">Проверяем </w:t>
+      </w:r>
+      <w:r>
+        <w:rPr>
+          <w:rFonts w:ascii="Times New Roman" w:hAnsi="Times New Roman" w:cs="Times New Roman"/>
+          <w:sz w:val="28"/>
+          <w:szCs w:val="28"/>
+          <w:lang w:val="en-US"/>
+        </w:rPr>
+        <w:t>IN2</w:t>
+      </w:r>
+      <w:r>
+        <w:rPr>
+          <w:rFonts w:ascii="Times New Roman" w:hAnsi="Times New Roman" w:cs="Times New Roman"/>
+          <w:sz w:val="28"/>
+          <w:szCs w:val="28"/>
+          <w:lang w:val="en-US"/>
+        </w:rPr>
+        <w:t xml:space="preserve"> u max</w:t>
+      </w:r>
+    </w:p>
+    <w:p>
+      <w:pPr>
+        <w:pStyle w:val="a3"/>
+        <w:numPr>
+          <w:ilvl w:val="1"/>
+          <w:numId w:val="2"/>
+        </w:numPr>
+        <w:rPr>
+          <w:rFonts w:ascii="Times New Roman" w:hAnsi="Times New Roman" w:cs="Times New Roman"/>
+          <w:sz w:val="28"/>
+          <w:szCs w:val="28"/>
+        </w:rPr>
+      </w:pPr>
+      <w:r>
+        <w:rPr>
+          <w:rFonts w:ascii="Times New Roman" w:hAnsi="Times New Roman" w:cs="Times New Roman"/>
+          <w:sz w:val="28"/>
+          <w:szCs w:val="28"/>
+        </w:rPr>
+        <w:t>Проверяем состояние устройства</w:t>
+      </w:r>
+    </w:p>
+    <w:p>
+      <w:pPr>
+        <w:pStyle w:val="a3"/>
+        <w:numPr>
+          <w:ilvl w:val="1"/>
+          <w:numId w:val="2"/>
+        </w:numPr>
+        <w:rPr>
+          <w:rFonts w:ascii="Times New Roman" w:hAnsi="Times New Roman" w:cs="Times New Roman"/>
+          <w:sz w:val="28"/>
+          <w:szCs w:val="28"/>
+        </w:rPr>
+      </w:pPr>
+      <w:r>
+        <w:rPr>
+          <w:rFonts w:ascii="Times New Roman" w:hAnsi="Times New Roman" w:cs="Times New Roman"/>
+          <w:sz w:val="28"/>
+          <w:szCs w:val="28"/>
+        </w:rPr>
+        <w:t xml:space="preserve">Проверяем </w:t>
+      </w:r>
+      <w:r>
+        <w:rPr>
+          <w:rFonts w:ascii="Times New Roman" w:hAnsi="Times New Roman" w:cs="Times New Roman"/>
+          <w:sz w:val="28"/>
+          <w:szCs w:val="28"/>
+          <w:lang w:val="en-US"/>
+        </w:rPr>
+        <w:t>IN2</w:t>
+      </w:r>
+      <w:r>
+        <w:rPr>
+          <w:rFonts w:ascii="Times New Roman" w:hAnsi="Times New Roman" w:cs="Times New Roman"/>
+          <w:sz w:val="28"/>
+          <w:szCs w:val="28"/>
+          <w:lang w:val="en-US"/>
+        </w:rPr>
+        <w:t xml:space="preserve"> u nom</w:t>
+      </w:r>
+    </w:p>
+    <w:p>
+      <w:pPr>
+        <w:pStyle w:val="a3"/>
+        <w:numPr>
+          <w:ilvl w:val="1"/>
+          <w:numId w:val="2"/>
+        </w:numPr>
+        <w:rPr>
+          <w:rFonts w:ascii="Times New Roman" w:hAnsi="Times New Roman" w:cs="Times New Roman"/>
+          <w:sz w:val="28"/>
+          <w:szCs w:val="28"/>
+        </w:rPr>
+      </w:pPr>
+      <w:r>
+        <w:rPr>
+          <w:rFonts w:ascii="Times New Roman" w:hAnsi="Times New Roman" w:cs="Times New Roman"/>
+          <w:sz w:val="28"/>
+          <w:szCs w:val="28"/>
+        </w:rPr>
+        <w:t xml:space="preserve">Отключаем </w:t>
+      </w:r>
+      <w:r>
+        <w:rPr>
+          <w:rFonts w:ascii="Times New Roman" w:hAnsi="Times New Roman" w:cs="Times New Roman"/>
+          <w:sz w:val="28"/>
+          <w:szCs w:val="28"/>
+          <w:lang w:val="en-US"/>
+        </w:rPr>
+        <w:t>IN2</w:t>
+      </w:r>
+    </w:p>
+    <w:p>
+      <w:pPr>
+        <w:pStyle w:val="a3"/>
+        <w:numPr>
+          <w:ilvl w:val="1"/>
+          <w:numId w:val="2"/>
+        </w:numPr>
+        <w:rPr>
+          <w:rFonts w:ascii="Times New Roman" w:hAnsi="Times New Roman" w:cs="Times New Roman"/>
+          <w:sz w:val="28"/>
+          <w:szCs w:val="28"/>
+        </w:rPr>
+      </w:pPr>
+      <w:r>
+        <w:rPr>
+          <w:rFonts w:ascii="Times New Roman" w:hAnsi="Times New Roman" w:cs="Times New Roman"/>
+          <w:sz w:val="28"/>
+          <w:szCs w:val="28"/>
+        </w:rPr>
+        <w:t>Проверяем состояние устройства</w:t>
+      </w:r>
+    </w:p>
+    <w:p>
+      <w:pPr>
+        <w:pStyle w:val="a3"/>
+        <w:numPr>
+          <w:ilvl w:val="0"/>
+          <w:numId w:val="2"/>
+        </w:numPr>
+        <w:rPr>
+          <w:rFonts w:ascii="Times New Roman" w:hAnsi="Times New Roman" w:cs="Times New Roman"/>
+          <w:sz w:val="28"/>
+          <w:szCs w:val="28"/>
+        </w:rPr>
+      </w:pPr>
+      <w:r>
+        <w:rPr>
+          <w:rFonts w:ascii="Times New Roman" w:hAnsi="Times New Roman" w:cs="Times New Roman"/>
+          <w:sz w:val="28"/>
+          <w:szCs w:val="28"/>
+        </w:rPr>
+        <w:t xml:space="preserve"> </w:t>
+      </w:r>
+      <w:r>
+        <w:rPr>
+          <w:rFonts w:ascii="Times New Roman" w:hAnsi="Times New Roman" w:cs="Times New Roman"/>
+          <w:sz w:val="28"/>
+          <w:szCs w:val="28"/>
+        </w:rPr>
+        <w:t xml:space="preserve">Включаем </w:t>
+      </w:r>
+      <w:r>
+        <w:rPr>
+          <w:rFonts w:ascii="Times New Roman" w:hAnsi="Times New Roman" w:cs="Times New Roman"/>
+          <w:sz w:val="28"/>
+          <w:szCs w:val="28"/>
+          <w:lang w:val="en-US"/>
+        </w:rPr>
+        <w:t>IN</w:t>
+      </w:r>
+      <w:r>
+        <w:rPr>
+          <w:rFonts w:ascii="Times New Roman" w:hAnsi="Times New Roman" w:cs="Times New Roman"/>
+          <w:sz w:val="28"/>
+          <w:szCs w:val="28"/>
+        </w:rPr>
+        <w:t xml:space="preserve">1 </w:t>
+      </w:r>
+      <w:r>
+        <w:rPr>
+          <w:rFonts w:ascii="Times New Roman" w:hAnsi="Times New Roman" w:cs="Times New Roman"/>
+          <w:sz w:val="28"/>
+          <w:szCs w:val="28"/>
+        </w:rPr>
+        <w:t xml:space="preserve">и </w:t>
+      </w:r>
+      <w:r>
+        <w:rPr>
+          <w:rFonts w:ascii="Times New Roman" w:hAnsi="Times New Roman" w:cs="Times New Roman"/>
+          <w:sz w:val="28"/>
+          <w:szCs w:val="28"/>
+          <w:lang w:val="en-US"/>
+        </w:rPr>
+        <w:t>IN</w:t>
+      </w:r>
+      <w:r>
+        <w:rPr>
+          <w:rFonts w:ascii="Times New Roman" w:hAnsi="Times New Roman" w:cs="Times New Roman"/>
+          <w:sz w:val="28"/>
+          <w:szCs w:val="28"/>
+        </w:rPr>
+        <w:t>2</w:t>
+      </w:r>
+      <w:r>
+        <w:rPr>
+          <w:rFonts w:ascii="Times New Roman" w:hAnsi="Times New Roman" w:cs="Times New Roman"/>
+          <w:sz w:val="28"/>
+          <w:szCs w:val="28"/>
+        </w:rPr>
+        <w:t xml:space="preserve"> (</w:t>
+      </w:r>
+      <w:r>
+        <w:rPr>
+          <w:rFonts w:ascii="Times New Roman" w:hAnsi="Times New Roman" w:cs="Times New Roman"/>
+          <w:sz w:val="28"/>
+          <w:szCs w:val="28"/>
+        </w:rPr>
+        <w:t>БП</w:t>
+      </w:r>
+      <w:r>
+        <w:rPr>
+          <w:rFonts w:ascii="Times New Roman" w:hAnsi="Times New Roman" w:cs="Times New Roman"/>
+          <w:sz w:val="28"/>
+          <w:szCs w:val="28"/>
+        </w:rPr>
+        <w:t>)</w:t>
+      </w:r>
+      <w:r>
+        <w:rPr>
+          <w:rFonts w:ascii="Times New Roman" w:hAnsi="Times New Roman" w:cs="Times New Roman"/>
+          <w:sz w:val="28"/>
+          <w:szCs w:val="28"/>
+        </w:rPr>
+        <w:t xml:space="preserve"> (итерация в 5 раз)</w:t>
+      </w:r>
+    </w:p>
+    <w:p>
+      <w:pPr>
+        <w:pStyle w:val="a3"/>
+        <w:numPr>
+          <w:ilvl w:val="1"/>
+          <w:numId w:val="2"/>
+        </w:numPr>
+        <w:rPr>
+          <w:rFonts w:ascii="Times New Roman" w:hAnsi="Times New Roman" w:cs="Times New Roman"/>
+          <w:sz w:val="28"/>
+          <w:szCs w:val="28"/>
+        </w:rPr>
+      </w:pPr>
+      <w:r>
+        <w:rPr>
+          <w:rFonts w:ascii="Times New Roman" w:hAnsi="Times New Roman" w:cs="Times New Roman"/>
+          <w:sz w:val="28"/>
+          <w:szCs w:val="28"/>
+        </w:rPr>
+        <w:t xml:space="preserve"> </w:t>
+      </w:r>
+      <w:r>
+        <w:rPr>
+          <w:rFonts w:ascii="Times New Roman" w:hAnsi="Times New Roman" w:cs="Times New Roman"/>
+          <w:sz w:val="28"/>
+          <w:szCs w:val="28"/>
+        </w:rPr>
+        <w:t xml:space="preserve">Контроль </w:t>
+      </w:r>
+      <w:proofErr w:type="spellStart"/>
+      <w:r>
+        <w:rPr>
+          <w:rFonts w:ascii="Times New Roman" w:hAnsi="Times New Roman" w:cs="Times New Roman"/>
+          <w:sz w:val="28"/>
+          <w:szCs w:val="28"/>
+        </w:rPr>
+        <w:t>пинга</w:t>
+      </w:r>
+      <w:proofErr w:type="spellEnd"/>
+    </w:p>
+    <w:p>
+      <w:pPr>
+        <w:pStyle w:val="a3"/>
+        <w:numPr>
+          <w:ilvl w:val="1"/>
+          <w:numId w:val="2"/>
+        </w:numPr>
+        <w:rPr>
+          <w:rFonts w:ascii="Times New Roman" w:hAnsi="Times New Roman" w:cs="Times New Roman"/>
+          <w:sz w:val="28"/>
+          <w:szCs w:val="28"/>
+        </w:rPr>
+      </w:pPr>
+      <w:r>
+        <w:rPr>
+          <w:rFonts w:ascii="Times New Roman" w:hAnsi="Times New Roman" w:cs="Times New Roman"/>
+          <w:sz w:val="28"/>
+          <w:szCs w:val="28"/>
+        </w:rPr>
+        <w:t>Проверяем состояние устройства</w:t>
+      </w:r>
+    </w:p>
+    <w:p>
+      <w:pPr>
+        <w:pStyle w:val="a3"/>
+        <w:numPr>
+          <w:ilvl w:val="1"/>
+          <w:numId w:val="2"/>
+        </w:numPr>
+        <w:rPr>
+          <w:rFonts w:ascii="Times New Roman" w:hAnsi="Times New Roman" w:cs="Times New Roman"/>
+          <w:sz w:val="28"/>
+          <w:szCs w:val="28"/>
+        </w:rPr>
+      </w:pPr>
+      <w:r>
+        <w:rPr>
+          <w:rFonts w:ascii="Times New Roman" w:hAnsi="Times New Roman" w:cs="Times New Roman"/>
+          <w:sz w:val="28"/>
+          <w:szCs w:val="28"/>
+        </w:rPr>
+        <w:t xml:space="preserve"> </w:t>
+      </w:r>
+      <w:r>
+        <w:rPr>
+          <w:rFonts w:ascii="Times New Roman" w:hAnsi="Times New Roman" w:cs="Times New Roman"/>
+          <w:sz w:val="28"/>
+          <w:szCs w:val="28"/>
+        </w:rPr>
+        <w:t xml:space="preserve">Мгновенно отключаем </w:t>
+      </w:r>
+      <w:r>
+        <w:rPr>
+          <w:rFonts w:ascii="Times New Roman" w:hAnsi="Times New Roman" w:cs="Times New Roman"/>
+          <w:sz w:val="28"/>
+          <w:szCs w:val="28"/>
+          <w:lang w:val="en-US"/>
+        </w:rPr>
+        <w:t>IN1</w:t>
+      </w:r>
+    </w:p>
+    <w:p>
+      <w:pPr>
+        <w:pStyle w:val="a3"/>
+        <w:numPr>
+          <w:ilvl w:val="1"/>
+          <w:numId w:val="2"/>
+        </w:numPr>
+        <w:rPr>
+          <w:rFonts w:ascii="Times New Roman" w:hAnsi="Times New Roman" w:cs="Times New Roman"/>
+          <w:sz w:val="28"/>
+          <w:szCs w:val="28"/>
+        </w:rPr>
+      </w:pPr>
+      <w:r>
+        <w:rPr>
+          <w:rFonts w:ascii="Times New Roman" w:hAnsi="Times New Roman" w:cs="Times New Roman"/>
+          <w:sz w:val="28"/>
+          <w:szCs w:val="28"/>
+        </w:rPr>
+        <w:t>Проверяем состояние устройства</w:t>
+      </w:r>
+    </w:p>
+    <w:p>
+      <w:pPr>
+        <w:pStyle w:val="a3"/>
+        <w:numPr>
+          <w:ilvl w:val="1"/>
+          <w:numId w:val="2"/>
+        </w:numPr>
+        <w:rPr>
+          <w:rFonts w:ascii="Times New Roman" w:hAnsi="Times New Roman" w:cs="Times New Roman"/>
+          <w:sz w:val="28"/>
+          <w:szCs w:val="28"/>
+        </w:rPr>
+      </w:pPr>
+      <w:r>
+        <w:rPr>
+          <w:rFonts w:ascii="Times New Roman" w:hAnsi="Times New Roman" w:cs="Times New Roman"/>
+          <w:sz w:val="28"/>
+          <w:szCs w:val="28"/>
+        </w:rPr>
+        <w:t xml:space="preserve"> </w:t>
+      </w:r>
+      <w:r>
+        <w:rPr>
+          <w:rFonts w:ascii="Times New Roman" w:hAnsi="Times New Roman" w:cs="Times New Roman"/>
+          <w:sz w:val="28"/>
+          <w:szCs w:val="28"/>
+        </w:rPr>
+        <w:t xml:space="preserve">Мгновенно отключаем </w:t>
+      </w:r>
+      <w:r>
+        <w:rPr>
+          <w:rFonts w:ascii="Times New Roman" w:hAnsi="Times New Roman" w:cs="Times New Roman"/>
+          <w:sz w:val="28"/>
+          <w:szCs w:val="28"/>
+          <w:lang w:val="en-US"/>
+        </w:rPr>
+        <w:t>IN2</w:t>
+      </w:r>
+    </w:p>
+    <w:p>
+      <w:pPr>
+        <w:pStyle w:val="a3"/>
+        <w:numPr>
+          <w:ilvl w:val="1"/>
+          <w:numId w:val="2"/>
+        </w:numPr>
+        <w:rPr>
+          <w:rFonts w:ascii="Times New Roman" w:hAnsi="Times New Roman" w:cs="Times New Roman"/>
+          <w:sz w:val="28"/>
+          <w:szCs w:val="28"/>
+        </w:rPr>
+      </w:pPr>
+      <w:r>
+        <w:rPr>
+          <w:rFonts w:ascii="Times New Roman" w:hAnsi="Times New Roman" w:cs="Times New Roman"/>
+          <w:sz w:val="28"/>
+          <w:szCs w:val="28"/>
+        </w:rPr>
+        <w:t>Проверяем состояние устройства</w:t>
+      </w:r>
+    </w:p>
+    <w:p>
+      <w:pPr>
+        <w:pStyle w:val="a3"/>
+        <w:numPr>
+          <w:ilvl w:val="1"/>
+          <w:numId w:val="2"/>
+        </w:numPr>
+        <w:rPr>
+          <w:rFonts w:ascii="Times New Roman" w:hAnsi="Times New Roman" w:cs="Times New Roman"/>
+          <w:sz w:val="28"/>
+          <w:szCs w:val="28"/>
+        </w:rPr>
+      </w:pPr>
+      <w:r>
+        <w:rPr>
+          <w:rFonts w:ascii="Times New Roman" w:hAnsi="Times New Roman" w:cs="Times New Roman"/>
+          <w:sz w:val="28"/>
+          <w:szCs w:val="28"/>
+        </w:rPr>
+        <w:lastRenderedPageBreak/>
+        <w:t xml:space="preserve">Контроль </w:t>
+      </w:r>
+      <w:proofErr w:type="spellStart"/>
+      <w:r>
+        <w:rPr>
+          <w:rFonts w:ascii="Times New Roman" w:hAnsi="Times New Roman" w:cs="Times New Roman"/>
+          <w:sz w:val="28"/>
+          <w:szCs w:val="28"/>
+        </w:rPr>
+        <w:t>пинга</w:t>
+      </w:r>
+      <w:proofErr w:type="spellEnd"/>
+    </w:p>
+    <w:p>
+      <w:pPr>
+        <w:pStyle w:val="a3"/>
+        <w:numPr>
+          <w:ilvl w:val="1"/>
+          <w:numId w:val="2"/>
+        </w:numPr>
+        <w:rPr>
+          <w:rFonts w:ascii="Times New Roman" w:hAnsi="Times New Roman" w:cs="Times New Roman"/>
+          <w:sz w:val="28"/>
+          <w:szCs w:val="28"/>
+        </w:rPr>
+      </w:pPr>
+      <w:r>
+        <w:rPr>
+          <w:rFonts w:ascii="Times New Roman" w:hAnsi="Times New Roman" w:cs="Times New Roman"/>
+          <w:sz w:val="28"/>
+          <w:szCs w:val="28"/>
+        </w:rPr>
+        <w:t>Проверяем состояние устройства</w:t>
+      </w:r>
+    </w:p>
+    <w:p>
+      <w:pPr>
+        <w:pStyle w:val="a3"/>
+        <w:numPr>
+          <w:ilvl w:val="1"/>
+          <w:numId w:val="2"/>
+        </w:numPr>
+        <w:rPr>
+          <w:rFonts w:ascii="Times New Roman" w:hAnsi="Times New Roman" w:cs="Times New Roman"/>
+          <w:sz w:val="28"/>
+          <w:szCs w:val="28"/>
+        </w:rPr>
+      </w:pPr>
+      <w:r>
+        <w:rPr>
+          <w:rFonts w:ascii="Times New Roman" w:hAnsi="Times New Roman" w:cs="Times New Roman"/>
+          <w:sz w:val="28"/>
+          <w:szCs w:val="28"/>
+        </w:rPr>
+        <w:t xml:space="preserve"> </w:t>
+      </w:r>
+      <w:r>
+        <w:rPr>
+          <w:rFonts w:ascii="Times New Roman" w:hAnsi="Times New Roman" w:cs="Times New Roman"/>
+          <w:sz w:val="28"/>
+          <w:szCs w:val="28"/>
+        </w:rPr>
+        <w:t xml:space="preserve">Мгновенно </w:t>
+      </w:r>
+      <w:r>
+        <w:rPr>
+          <w:rFonts w:ascii="Times New Roman" w:hAnsi="Times New Roman" w:cs="Times New Roman"/>
+          <w:sz w:val="28"/>
+          <w:szCs w:val="28"/>
+        </w:rPr>
+        <w:t>включаем</w:t>
+      </w:r>
+      <w:r>
+        <w:rPr>
+          <w:rFonts w:ascii="Times New Roman" w:hAnsi="Times New Roman" w:cs="Times New Roman"/>
+          <w:sz w:val="28"/>
+          <w:szCs w:val="28"/>
+        </w:rPr>
+        <w:t xml:space="preserve"> </w:t>
+      </w:r>
+      <w:r>
+        <w:rPr>
+          <w:rFonts w:ascii="Times New Roman" w:hAnsi="Times New Roman" w:cs="Times New Roman"/>
+          <w:sz w:val="28"/>
+          <w:szCs w:val="28"/>
+          <w:lang w:val="en-US"/>
+        </w:rPr>
+        <w:t>IN2</w:t>
+      </w:r>
+    </w:p>
+    <w:p>
+      <w:pPr>
+        <w:pStyle w:val="a3"/>
+        <w:numPr>
+          <w:ilvl w:val="1"/>
+          <w:numId w:val="2"/>
+        </w:numPr>
+        <w:rPr>
+          <w:rFonts w:ascii="Times New Roman" w:hAnsi="Times New Roman" w:cs="Times New Roman"/>
+          <w:sz w:val="28"/>
+          <w:szCs w:val="28"/>
+        </w:rPr>
+      </w:pPr>
+      <w:r>
+        <w:rPr>
+          <w:rFonts w:ascii="Times New Roman" w:hAnsi="Times New Roman" w:cs="Times New Roman"/>
+          <w:sz w:val="28"/>
+          <w:szCs w:val="28"/>
+        </w:rPr>
+        <w:t>Проверяем состояние устройства</w:t>
+      </w:r>
+    </w:p>
+    <w:p>
+      <w:pPr>
+        <w:pStyle w:val="a3"/>
+        <w:numPr>
+          <w:ilvl w:val="1"/>
+          <w:numId w:val="2"/>
+        </w:numPr>
+        <w:rPr>
+          <w:rFonts w:ascii="Times New Roman" w:hAnsi="Times New Roman" w:cs="Times New Roman"/>
+          <w:sz w:val="28"/>
+          <w:szCs w:val="28"/>
+        </w:rPr>
+      </w:pPr>
+      <w:r>
+        <w:rPr>
+          <w:rFonts w:ascii="Times New Roman" w:hAnsi="Times New Roman" w:cs="Times New Roman"/>
+          <w:sz w:val="28"/>
+          <w:szCs w:val="28"/>
+        </w:rPr>
+        <w:t xml:space="preserve"> </w:t>
+      </w:r>
+      <w:r>
+        <w:rPr>
+          <w:rFonts w:ascii="Times New Roman" w:hAnsi="Times New Roman" w:cs="Times New Roman"/>
+          <w:sz w:val="28"/>
+          <w:szCs w:val="28"/>
+        </w:rPr>
+        <w:t xml:space="preserve">Мгновенно включаем </w:t>
+      </w:r>
+      <w:r>
+        <w:rPr>
+          <w:rFonts w:ascii="Times New Roman" w:hAnsi="Times New Roman" w:cs="Times New Roman"/>
+          <w:sz w:val="28"/>
+          <w:szCs w:val="28"/>
+          <w:lang w:val="en-US"/>
+        </w:rPr>
+        <w:t>IN1</w:t>
+      </w:r>
+    </w:p>
+    <w:p>
+      <w:pPr>
+        <w:pStyle w:val="a3"/>
+        <w:numPr>
+          <w:ilvl w:val="1"/>
+          <w:numId w:val="2"/>
+        </w:numPr>
+        <w:rPr>
+          <w:rFonts w:ascii="Times New Roman" w:hAnsi="Times New Roman" w:cs="Times New Roman"/>
+          <w:sz w:val="28"/>
+          <w:szCs w:val="28"/>
+        </w:rPr>
+      </w:pPr>
+      <w:r>
+        <w:rPr>
+          <w:rFonts w:ascii="Times New Roman" w:hAnsi="Times New Roman" w:cs="Times New Roman"/>
+          <w:sz w:val="28"/>
+          <w:szCs w:val="28"/>
+        </w:rPr>
+        <w:t>Добавляем данные в протокол</w:t>
+      </w:r>
+    </w:p>
+    <w:p>
+      <w:pPr>
+        <w:pStyle w:val="a3"/>
+        <w:ind w:left="1440"/>
+        <w:jc w:val="center"/>
+        <w:rPr>
+          <w:rFonts w:ascii="Times New Roman" w:hAnsi="Times New Roman" w:cs="Times New Roman"/>
+          <w:b/>
+          <w:sz w:val="24"/>
+          <w:szCs w:val="28"/>
+        </w:rPr>
+      </w:pPr>
+      <w:r>
+        <w:rPr>
+          <w:rFonts w:ascii="Times New Roman" w:hAnsi="Times New Roman" w:cs="Times New Roman"/>
+          <w:b/>
+          <w:sz w:val="24"/>
+          <w:szCs w:val="28"/>
+          <w:highlight w:val="cyan"/>
+        </w:rPr>
+        <w:t>(ВОЗМОЖНО В ПРОМЕЖУТКЕ</w:t>
+      </w:r>
+      <w:r>
+        <w:rPr>
+          <w:rFonts w:ascii="Times New Roman" w:hAnsi="Times New Roman" w:cs="Times New Roman"/>
+          <w:b/>
+          <w:sz w:val="24"/>
+          <w:szCs w:val="28"/>
+          <w:highlight w:val="cyan"/>
+        </w:rPr>
+        <w:t xml:space="preserve"> МЕНЯЕМ УСТАВКИ 9:1</w:t>
+      </w:r>
+      <w:r>
+        <w:rPr>
+          <w:rFonts w:ascii="Times New Roman" w:hAnsi="Times New Roman" w:cs="Times New Roman"/>
+          <w:b/>
+          <w:sz w:val="24"/>
+          <w:szCs w:val="28"/>
+          <w:highlight w:val="cyan"/>
+        </w:rPr>
+        <w:t xml:space="preserve"> АНАЛОГИЧНАЯ ПРОВЕРКА С ПЕРЕГРУЗОМ</w:t>
+      </w:r>
+      <w:r>
+        <w:rPr>
+          <w:rFonts w:ascii="Times New Roman" w:hAnsi="Times New Roman" w:cs="Times New Roman"/>
+          <w:b/>
+          <w:sz w:val="24"/>
+          <w:szCs w:val="28"/>
+          <w:highlight w:val="cyan"/>
+        </w:rPr>
+        <w:t>)</w:t>
+      </w:r>
+    </w:p>
+    <w:p>
+      <w:pPr>
+        <w:pStyle w:val="a3"/>
+        <w:numPr>
+          <w:ilvl w:val="0"/>
+          <w:numId w:val="2"/>
+        </w:numPr>
+        <w:rPr>
+          <w:rFonts w:ascii="Times New Roman" w:hAnsi="Times New Roman" w:cs="Times New Roman"/>
+          <w:sz w:val="28"/>
+          <w:szCs w:val="28"/>
+        </w:rPr>
+      </w:pPr>
+      <w:r>
+        <w:rPr>
+          <w:rFonts w:ascii="Times New Roman" w:hAnsi="Times New Roman" w:cs="Times New Roman"/>
+          <w:sz w:val="28"/>
+          <w:szCs w:val="28"/>
+        </w:rPr>
+        <w:t xml:space="preserve"> Делаем КЗ на </w:t>
+      </w:r>
+      <w:r>
+        <w:rPr>
+          <w:rFonts w:ascii="Times New Roman" w:hAnsi="Times New Roman" w:cs="Times New Roman"/>
+          <w:sz w:val="28"/>
+          <w:szCs w:val="28"/>
+          <w:lang w:val="en-US"/>
+        </w:rPr>
+        <w:t>OUT1</w:t>
+      </w:r>
+      <w:r>
+        <w:rPr>
+          <w:rFonts w:ascii="Times New Roman" w:hAnsi="Times New Roman" w:cs="Times New Roman"/>
+          <w:sz w:val="28"/>
+          <w:szCs w:val="28"/>
+        </w:rPr>
+        <w:t xml:space="preserve"> </w:t>
+      </w:r>
+    </w:p>
+    <w:p>
+      <w:pPr>
+        <w:pStyle w:val="a3"/>
+        <w:numPr>
+          <w:ilvl w:val="1"/>
+          <w:numId w:val="2"/>
+        </w:numPr>
+        <w:rPr>
+          <w:rFonts w:ascii="Times New Roman" w:hAnsi="Times New Roman" w:cs="Times New Roman"/>
+          <w:sz w:val="28"/>
+          <w:szCs w:val="28"/>
+        </w:rPr>
+      </w:pPr>
+      <w:r>
+        <w:rPr>
+          <w:rFonts w:ascii="Times New Roman" w:hAnsi="Times New Roman" w:cs="Times New Roman"/>
+          <w:sz w:val="28"/>
+          <w:szCs w:val="28"/>
+        </w:rPr>
+        <w:t>Проверяем состояние устройства</w:t>
+      </w:r>
+    </w:p>
+    <w:p>
+      <w:pPr>
+        <w:pStyle w:val="a3"/>
+        <w:numPr>
+          <w:ilvl w:val="1"/>
+          <w:numId w:val="2"/>
+        </w:numPr>
+        <w:rPr>
+          <w:rFonts w:ascii="Times New Roman" w:hAnsi="Times New Roman" w:cs="Times New Roman"/>
+          <w:sz w:val="28"/>
+          <w:szCs w:val="28"/>
+        </w:rPr>
+      </w:pPr>
+      <w:r>
+        <w:rPr>
+          <w:rFonts w:ascii="Times New Roman" w:hAnsi="Times New Roman" w:cs="Times New Roman"/>
+          <w:sz w:val="28"/>
+          <w:szCs w:val="28"/>
+        </w:rPr>
+        <w:t xml:space="preserve"> Снимаем КЗ с </w:t>
+      </w:r>
+      <w:r>
+        <w:rPr>
+          <w:rFonts w:ascii="Times New Roman" w:hAnsi="Times New Roman" w:cs="Times New Roman"/>
+          <w:sz w:val="28"/>
+          <w:szCs w:val="28"/>
+          <w:lang w:val="en-US"/>
+        </w:rPr>
+        <w:t>OUT</w:t>
+      </w:r>
+      <w:r>
+        <w:rPr>
+          <w:rFonts w:ascii="Times New Roman" w:hAnsi="Times New Roman" w:cs="Times New Roman"/>
+          <w:sz w:val="28"/>
+          <w:szCs w:val="28"/>
+        </w:rPr>
+        <w:t>1</w:t>
+      </w:r>
+    </w:p>
+    <w:p>
+      <w:pPr>
+        <w:pStyle w:val="a3"/>
+        <w:numPr>
+          <w:ilvl w:val="1"/>
+          <w:numId w:val="2"/>
+        </w:numPr>
+        <w:rPr>
+          <w:rFonts w:ascii="Times New Roman" w:hAnsi="Times New Roman" w:cs="Times New Roman"/>
+          <w:sz w:val="28"/>
+          <w:szCs w:val="28"/>
+        </w:rPr>
+      </w:pPr>
+      <w:r>
+        <w:rPr>
+          <w:rFonts w:ascii="Times New Roman" w:hAnsi="Times New Roman" w:cs="Times New Roman"/>
+          <w:sz w:val="28"/>
+          <w:szCs w:val="28"/>
+        </w:rPr>
+        <w:t xml:space="preserve"> </w:t>
+      </w:r>
+      <w:r>
+        <w:rPr>
+          <w:rFonts w:ascii="Times New Roman" w:hAnsi="Times New Roman" w:cs="Times New Roman"/>
+          <w:sz w:val="28"/>
+          <w:szCs w:val="28"/>
+        </w:rPr>
+        <w:t>Проверяем состояние устройства</w:t>
+      </w:r>
+    </w:p>
+    <w:p>
+      <w:pPr>
+        <w:pStyle w:val="a3"/>
+        <w:numPr>
+          <w:ilvl w:val="1"/>
+          <w:numId w:val="2"/>
+        </w:numPr>
+        <w:rPr>
+          <w:rFonts w:ascii="Times New Roman" w:hAnsi="Times New Roman" w:cs="Times New Roman"/>
+          <w:sz w:val="28"/>
+          <w:szCs w:val="28"/>
+        </w:rPr>
+      </w:pPr>
+      <w:r>
+        <w:rPr>
+          <w:rFonts w:ascii="Times New Roman" w:hAnsi="Times New Roman" w:cs="Times New Roman"/>
+          <w:sz w:val="28"/>
+          <w:szCs w:val="28"/>
+        </w:rPr>
+        <w:t xml:space="preserve">Делаем КЗ на </w:t>
+      </w:r>
+      <w:r>
+        <w:rPr>
+          <w:rFonts w:ascii="Times New Roman" w:hAnsi="Times New Roman" w:cs="Times New Roman"/>
+          <w:sz w:val="28"/>
+          <w:szCs w:val="28"/>
+          <w:lang w:val="en-US"/>
+        </w:rPr>
+        <w:t>OUT</w:t>
+      </w:r>
+      <w:r>
+        <w:rPr>
+          <w:rFonts w:ascii="Times New Roman" w:hAnsi="Times New Roman" w:cs="Times New Roman"/>
+          <w:sz w:val="28"/>
+          <w:szCs w:val="28"/>
+        </w:rPr>
+        <w:t>2</w:t>
+      </w:r>
+      <w:r>
+        <w:rPr>
+          <w:rFonts w:ascii="Times New Roman" w:hAnsi="Times New Roman" w:cs="Times New Roman"/>
+          <w:sz w:val="28"/>
+          <w:szCs w:val="28"/>
+        </w:rPr>
+        <w:t xml:space="preserve"> </w:t>
+      </w:r>
+    </w:p>
+    <w:p>
+      <w:pPr>
+        <w:pStyle w:val="a3"/>
+        <w:numPr>
+          <w:ilvl w:val="1"/>
+          <w:numId w:val="2"/>
+        </w:numPr>
+        <w:rPr>
+          <w:rFonts w:ascii="Times New Roman" w:hAnsi="Times New Roman" w:cs="Times New Roman"/>
+          <w:sz w:val="28"/>
+          <w:szCs w:val="28"/>
+        </w:rPr>
+      </w:pPr>
+      <w:r>
+        <w:rPr>
+          <w:rFonts w:ascii="Times New Roman" w:hAnsi="Times New Roman" w:cs="Times New Roman"/>
+          <w:sz w:val="28"/>
+          <w:szCs w:val="28"/>
+        </w:rPr>
+        <w:t xml:space="preserve"> Проверяем состояние устройства</w:t>
+      </w:r>
+    </w:p>
+    <w:p>
+      <w:pPr>
+        <w:pStyle w:val="a3"/>
+        <w:numPr>
+          <w:ilvl w:val="1"/>
+          <w:numId w:val="2"/>
+        </w:numPr>
+        <w:rPr>
+          <w:rFonts w:ascii="Times New Roman" w:hAnsi="Times New Roman" w:cs="Times New Roman"/>
+          <w:sz w:val="28"/>
+          <w:szCs w:val="28"/>
+        </w:rPr>
+      </w:pPr>
+      <w:r>
+        <w:rPr>
+          <w:rFonts w:ascii="Times New Roman" w:hAnsi="Times New Roman" w:cs="Times New Roman"/>
+          <w:sz w:val="28"/>
+          <w:szCs w:val="28"/>
+        </w:rPr>
+        <w:t xml:space="preserve"> Снимаем КЗ с </w:t>
+      </w:r>
+      <w:r>
+        <w:rPr>
+          <w:rFonts w:ascii="Times New Roman" w:hAnsi="Times New Roman" w:cs="Times New Roman"/>
+          <w:sz w:val="28"/>
+          <w:szCs w:val="28"/>
+          <w:lang w:val="en-US"/>
+        </w:rPr>
+        <w:t>OUT</w:t>
+      </w:r>
+      <w:r>
+        <w:rPr>
+          <w:rFonts w:ascii="Times New Roman" w:hAnsi="Times New Roman" w:cs="Times New Roman"/>
+          <w:sz w:val="28"/>
+          <w:szCs w:val="28"/>
+        </w:rPr>
+        <w:t>2</w:t>
+      </w:r>
+    </w:p>
+    <w:p>
+      <w:pPr>
+        <w:pStyle w:val="a3"/>
+        <w:numPr>
+          <w:ilvl w:val="1"/>
+          <w:numId w:val="2"/>
+        </w:numPr>
+        <w:rPr>
+          <w:rFonts w:ascii="Times New Roman" w:hAnsi="Times New Roman" w:cs="Times New Roman"/>
+          <w:sz w:val="28"/>
+          <w:szCs w:val="28"/>
+        </w:rPr>
+      </w:pPr>
+      <w:r>
+        <w:rPr>
+          <w:rFonts w:ascii="Times New Roman" w:hAnsi="Times New Roman" w:cs="Times New Roman"/>
+          <w:sz w:val="28"/>
+          <w:szCs w:val="28"/>
+        </w:rPr>
+        <w:t xml:space="preserve"> Проверяем состояние устройства</w:t>
+      </w:r>
+    </w:p>
+    <w:p>
+      <w:pPr>
+        <w:pStyle w:val="a3"/>
+        <w:numPr>
+          <w:ilvl w:val="1"/>
+          <w:numId w:val="2"/>
+        </w:numPr>
+        <w:rPr>
+          <w:rFonts w:ascii="Times New Roman" w:hAnsi="Times New Roman" w:cs="Times New Roman"/>
+          <w:sz w:val="28"/>
+          <w:szCs w:val="28"/>
+        </w:rPr>
+      </w:pPr>
+      <w:r>
+        <w:rPr>
+          <w:rFonts w:ascii="Times New Roman" w:hAnsi="Times New Roman" w:cs="Times New Roman"/>
+          <w:sz w:val="28"/>
+          <w:szCs w:val="28"/>
+        </w:rPr>
+        <w:t>Добавляем данные в протокол</w:t>
+      </w:r>
+    </w:p>
+    <w:p>
+      <w:pPr>
+        <w:pStyle w:val="a3"/>
+        <w:numPr>
+          <w:ilvl w:val="0"/>
+          <w:numId w:val="2"/>
+        </w:numPr>
+        <w:rPr>
+          <w:rFonts w:ascii="Times New Roman" w:hAnsi="Times New Roman" w:cs="Times New Roman"/>
+          <w:sz w:val="28"/>
+          <w:szCs w:val="28"/>
+        </w:rPr>
+      </w:pPr>
+      <w:r>
+        <w:rPr>
+          <w:rFonts w:ascii="Times New Roman" w:hAnsi="Times New Roman" w:cs="Times New Roman"/>
+          <w:sz w:val="28"/>
+          <w:szCs w:val="28"/>
+        </w:rPr>
+        <w:t xml:space="preserve"> Включаем ТЭН.</w:t>
+      </w:r>
+    </w:p>
+    <w:p>
+      <w:pPr>
+        <w:pStyle w:val="a3"/>
+        <w:numPr>
+          <w:ilvl w:val="1"/>
+          <w:numId w:val="2"/>
+        </w:numPr>
+        <w:rPr>
+          <w:rFonts w:ascii="Times New Roman" w:hAnsi="Times New Roman" w:cs="Times New Roman"/>
+          <w:sz w:val="28"/>
+          <w:szCs w:val="28"/>
+        </w:rPr>
+      </w:pPr>
+      <w:r>
+        <w:rPr>
+          <w:rFonts w:ascii="Times New Roman" w:hAnsi="Times New Roman" w:cs="Times New Roman"/>
+          <w:sz w:val="28"/>
+          <w:szCs w:val="28"/>
+        </w:rPr>
+        <w:t>Проверяем состояние устройства</w:t>
+      </w:r>
+    </w:p>
+    <w:p>
+      <w:pPr>
+        <w:pStyle w:val="a3"/>
+        <w:numPr>
+          <w:ilvl w:val="1"/>
+          <w:numId w:val="2"/>
+        </w:numPr>
+        <w:rPr>
+          <w:rFonts w:ascii="Times New Roman" w:hAnsi="Times New Roman" w:cs="Times New Roman"/>
+          <w:sz w:val="28"/>
+          <w:szCs w:val="28"/>
+        </w:rPr>
+      </w:pPr>
+      <w:r>
+        <w:rPr>
+          <w:rFonts w:ascii="Times New Roman" w:hAnsi="Times New Roman" w:cs="Times New Roman"/>
+          <w:sz w:val="28"/>
+          <w:szCs w:val="28"/>
+        </w:rPr>
+        <w:t>Проверяем ТЭН и датчик</w:t>
+      </w:r>
+    </w:p>
+    <w:p>
+      <w:pPr>
+        <w:pStyle w:val="a3"/>
+        <w:numPr>
+          <w:ilvl w:val="1"/>
+          <w:numId w:val="2"/>
+        </w:numPr>
+        <w:rPr>
+          <w:rFonts w:ascii="Times New Roman" w:hAnsi="Times New Roman" w:cs="Times New Roman"/>
+          <w:sz w:val="28"/>
+          <w:szCs w:val="28"/>
+        </w:rPr>
+      </w:pPr>
+      <w:r>
+        <w:rPr>
+          <w:rFonts w:ascii="Times New Roman" w:hAnsi="Times New Roman" w:cs="Times New Roman"/>
+          <w:sz w:val="28"/>
+          <w:szCs w:val="28"/>
+        </w:rPr>
+        <w:t>Обрываем связь</w:t>
+      </w:r>
+    </w:p>
+    <w:p>
+      <w:pPr>
+        <w:pStyle w:val="a3"/>
+        <w:numPr>
+          <w:ilvl w:val="1"/>
+          <w:numId w:val="2"/>
+        </w:numPr>
+        <w:rPr>
+          <w:rFonts w:ascii="Times New Roman" w:hAnsi="Times New Roman" w:cs="Times New Roman"/>
+          <w:sz w:val="28"/>
+          <w:szCs w:val="28"/>
+        </w:rPr>
+      </w:pPr>
+      <w:r>
+        <w:rPr>
+          <w:rFonts w:ascii="Times New Roman" w:hAnsi="Times New Roman" w:cs="Times New Roman"/>
+          <w:sz w:val="28"/>
+          <w:szCs w:val="28"/>
+        </w:rPr>
+        <w:t>Проверяем состояние устройства</w:t>
+      </w:r>
+    </w:p>
+    <w:p>
+      <w:pPr>
+        <w:pStyle w:val="a3"/>
+        <w:numPr>
+          <w:ilvl w:val="1"/>
+          <w:numId w:val="2"/>
+        </w:numPr>
+        <w:rPr>
+          <w:rFonts w:ascii="Times New Roman" w:hAnsi="Times New Roman" w:cs="Times New Roman"/>
+          <w:sz w:val="28"/>
+          <w:szCs w:val="28"/>
+        </w:rPr>
+      </w:pPr>
+      <w:r>
+        <w:rPr>
+          <w:rFonts w:ascii="Times New Roman" w:hAnsi="Times New Roman" w:cs="Times New Roman"/>
+          <w:sz w:val="28"/>
+          <w:szCs w:val="28"/>
+        </w:rPr>
+        <w:t>Проверяем ТЭН и датчик</w:t>
+      </w:r>
+    </w:p>
+    <w:p>
+      <w:pPr>
+        <w:pStyle w:val="a3"/>
+        <w:numPr>
+          <w:ilvl w:val="1"/>
+          <w:numId w:val="2"/>
+        </w:numPr>
+        <w:rPr>
+          <w:rFonts w:ascii="Times New Roman" w:hAnsi="Times New Roman" w:cs="Times New Roman"/>
+          <w:sz w:val="28"/>
+          <w:szCs w:val="28"/>
+        </w:rPr>
+      </w:pPr>
+      <w:r>
+        <w:rPr>
+          <w:rFonts w:ascii="Times New Roman" w:hAnsi="Times New Roman" w:cs="Times New Roman"/>
+          <w:sz w:val="28"/>
+          <w:szCs w:val="28"/>
+        </w:rPr>
+        <w:t>Восстанавливаем связь</w:t>
+      </w:r>
+    </w:p>
+    <w:p>
+      <w:pPr>
+        <w:pStyle w:val="a3"/>
+        <w:numPr>
+          <w:ilvl w:val="1"/>
+          <w:numId w:val="2"/>
+        </w:numPr>
+        <w:rPr>
+          <w:rFonts w:ascii="Times New Roman" w:hAnsi="Times New Roman" w:cs="Times New Roman"/>
+          <w:sz w:val="28"/>
+          <w:szCs w:val="28"/>
+        </w:rPr>
+      </w:pPr>
+      <w:r>
+        <w:rPr>
+          <w:rFonts w:ascii="Times New Roman" w:hAnsi="Times New Roman" w:cs="Times New Roman"/>
+          <w:sz w:val="28"/>
+          <w:szCs w:val="28"/>
+        </w:rPr>
+        <w:t>Проверяем состояние устройства</w:t>
+      </w:r>
+    </w:p>
+    <w:p>
+      <w:pPr>
+        <w:pStyle w:val="a3"/>
+        <w:numPr>
+          <w:ilvl w:val="1"/>
+          <w:numId w:val="2"/>
+        </w:numPr>
+        <w:rPr>
+          <w:rFonts w:ascii="Times New Roman" w:hAnsi="Times New Roman" w:cs="Times New Roman"/>
+          <w:sz w:val="28"/>
+          <w:szCs w:val="28"/>
+        </w:rPr>
+      </w:pPr>
+      <w:r>
+        <w:rPr>
+          <w:rFonts w:ascii="Times New Roman" w:hAnsi="Times New Roman" w:cs="Times New Roman"/>
+          <w:sz w:val="28"/>
+          <w:szCs w:val="28"/>
+        </w:rPr>
+        <w:t>Проверяем ТЭН и датчик</w:t>
+      </w:r>
+    </w:p>
+    <w:p>
+      <w:pPr>
+        <w:pStyle w:val="a3"/>
+        <w:numPr>
+          <w:ilvl w:val="1"/>
+          <w:numId w:val="2"/>
+        </w:numPr>
+        <w:rPr>
+          <w:rFonts w:ascii="Times New Roman" w:hAnsi="Times New Roman" w:cs="Times New Roman"/>
+          <w:sz w:val="28"/>
+          <w:szCs w:val="28"/>
+        </w:rPr>
+      </w:pPr>
+      <w:r>
+        <w:rPr>
+          <w:rFonts w:ascii="Times New Roman" w:hAnsi="Times New Roman" w:cs="Times New Roman"/>
+          <w:sz w:val="28"/>
+          <w:szCs w:val="28"/>
+        </w:rPr>
+        <w:t>Отключаем ТЭН</w:t>
+      </w:r>
+    </w:p>
+    <w:p>
+      <w:pPr>
+        <w:pStyle w:val="a3"/>
+        <w:numPr>
+          <w:ilvl w:val="1"/>
+          <w:numId w:val="2"/>
+        </w:numPr>
+        <w:rPr>
+          <w:rFonts w:ascii="Times New Roman" w:hAnsi="Times New Roman" w:cs="Times New Roman"/>
+          <w:sz w:val="28"/>
+          <w:szCs w:val="28"/>
+        </w:rPr>
+      </w:pPr>
+      <w:r>
+        <w:rPr>
+          <w:rFonts w:ascii="Times New Roman" w:hAnsi="Times New Roman" w:cs="Times New Roman"/>
+          <w:sz w:val="28"/>
+          <w:szCs w:val="28"/>
+        </w:rPr>
+        <w:t xml:space="preserve"> Добавляем данные в протокол</w:t>
+      </w:r>
+    </w:p>
+    <w:p>
+      <w:pPr>
+        <w:pStyle w:val="a3"/>
+        <w:numPr>
+          <w:ilvl w:val="0"/>
+          <w:numId w:val="2"/>
+        </w:numPr>
+        <w:rPr>
+          <w:rFonts w:ascii="Times New Roman" w:hAnsi="Times New Roman" w:cs="Times New Roman"/>
+          <w:sz w:val="28"/>
+          <w:szCs w:val="28"/>
+        </w:rPr>
+      </w:pPr>
+      <w:r>
+        <w:rPr>
+          <w:rFonts w:ascii="Times New Roman" w:hAnsi="Times New Roman" w:cs="Times New Roman"/>
+          <w:sz w:val="28"/>
+          <w:szCs w:val="28"/>
+        </w:rPr>
+        <w:t xml:space="preserve"> </w:t>
+      </w:r>
+      <w:r>
+        <w:rPr>
+          <w:rFonts w:ascii="Times New Roman" w:hAnsi="Times New Roman" w:cs="Times New Roman"/>
+          <w:sz w:val="28"/>
+          <w:szCs w:val="28"/>
+        </w:rPr>
+        <w:t>Проверяем состояние устройства</w:t>
+      </w:r>
+    </w:p>
+    <w:p>
+      <w:pPr>
+        <w:pStyle w:val="a3"/>
+        <w:numPr>
+          <w:ilvl w:val="0"/>
+          <w:numId w:val="2"/>
+        </w:numPr>
+        <w:rPr>
+          <w:rFonts w:ascii="Times New Roman" w:hAnsi="Times New Roman" w:cs="Times New Roman"/>
+          <w:sz w:val="28"/>
+          <w:szCs w:val="28"/>
+        </w:rPr>
+      </w:pPr>
+      <w:r>
+        <w:rPr>
+          <w:rFonts w:ascii="Times New Roman" w:hAnsi="Times New Roman" w:cs="Times New Roman"/>
+          <w:sz w:val="28"/>
+          <w:szCs w:val="28"/>
+        </w:rPr>
+        <w:t xml:space="preserve"> </w:t>
+      </w:r>
+      <w:r>
+        <w:rPr>
+          <w:rFonts w:ascii="Times New Roman" w:hAnsi="Times New Roman" w:cs="Times New Roman"/>
+          <w:sz w:val="28"/>
+          <w:szCs w:val="28"/>
+        </w:rPr>
+        <w:t>Отключаем БП и подключаем ЛБП</w:t>
+      </w:r>
+    </w:p>
+    <w:p>
+      <w:pPr>
+        <w:pStyle w:val="a3"/>
+        <w:numPr>
+          <w:ilvl w:val="0"/>
+          <w:numId w:val="2"/>
+        </w:numPr>
+        <w:rPr>
+          <w:rFonts w:ascii="Times New Roman" w:hAnsi="Times New Roman" w:cs="Times New Roman"/>
+          <w:sz w:val="28"/>
+          <w:szCs w:val="28"/>
+        </w:rPr>
+      </w:pPr>
+      <w:r>
+        <w:rPr>
+          <w:rFonts w:ascii="Times New Roman" w:hAnsi="Times New Roman" w:cs="Times New Roman"/>
+          <w:sz w:val="28"/>
+          <w:szCs w:val="28"/>
+        </w:rPr>
+        <w:t xml:space="preserve"> Проверяем состояние устройства</w:t>
+      </w:r>
+    </w:p>
+    <w:p>
+      <w:pPr>
+        <w:pStyle w:val="a3"/>
+        <w:numPr>
+          <w:ilvl w:val="0"/>
+          <w:numId w:val="2"/>
+        </w:numPr>
+        <w:rPr>
+          <w:rFonts w:ascii="Times New Roman" w:hAnsi="Times New Roman" w:cs="Times New Roman"/>
+          <w:sz w:val="28"/>
+          <w:szCs w:val="28"/>
+        </w:rPr>
+      </w:pPr>
+      <w:r>
+        <w:rPr>
+          <w:rFonts w:ascii="Times New Roman" w:hAnsi="Times New Roman" w:cs="Times New Roman"/>
+          <w:sz w:val="28"/>
+          <w:szCs w:val="28"/>
+        </w:rPr>
+        <w:t>Считываем и проверяем измерения</w:t>
+      </w:r>
+    </w:p>
+    <w:p>
+      <w:pPr>
+        <w:pStyle w:val="a3"/>
+        <w:numPr>
+          <w:ilvl w:val="0"/>
+          <w:numId w:val="2"/>
+        </w:numPr>
+        <w:rPr>
+          <w:rFonts w:ascii="Times New Roman" w:hAnsi="Times New Roman" w:cs="Times New Roman"/>
+          <w:sz w:val="28"/>
+          <w:szCs w:val="28"/>
+        </w:rPr>
+      </w:pPr>
+      <w:r>
+        <w:rPr>
+          <w:rFonts w:ascii="Times New Roman" w:hAnsi="Times New Roman" w:cs="Times New Roman"/>
+          <w:sz w:val="28"/>
+          <w:szCs w:val="28"/>
+        </w:rPr>
+        <w:t xml:space="preserve"> Заносим в протокол</w:t>
+      </w:r>
+    </w:p>
+    <w:p>
+      <w:pPr>
+        <w:pStyle w:val="a3"/>
+        <w:numPr>
+          <w:ilvl w:val="0"/>
+          <w:numId w:val="2"/>
+        </w:numPr>
+        <w:rPr>
+          <w:rFonts w:ascii="Times New Roman" w:hAnsi="Times New Roman" w:cs="Times New Roman"/>
+          <w:sz w:val="28"/>
+          <w:szCs w:val="28"/>
+        </w:rPr>
+      </w:pPr>
+      <w:r>
+        <w:rPr>
+          <w:rFonts w:ascii="Times New Roman" w:hAnsi="Times New Roman" w:cs="Times New Roman"/>
+          <w:sz w:val="28"/>
+          <w:szCs w:val="28"/>
+        </w:rPr>
+        <w:t xml:space="preserve"> Отключаем ЛБП</w:t>
+      </w:r>
+    </w:p>
+    <w:p>
+      <w:pPr>
+        <w:pStyle w:val="a3"/>
+        <w:numPr>
+          <w:ilvl w:val="0"/>
+          <w:numId w:val="2"/>
+        </w:numPr>
+        <w:rPr>
+          <w:rFonts w:ascii="Times New Roman" w:hAnsi="Times New Roman" w:cs="Times New Roman"/>
+          <w:sz w:val="28"/>
+          <w:szCs w:val="28"/>
+        </w:rPr>
+      </w:pPr>
+      <w:r>
+        <w:rPr>
+          <w:rFonts w:ascii="Times New Roman" w:hAnsi="Times New Roman" w:cs="Times New Roman"/>
+          <w:sz w:val="28"/>
+          <w:szCs w:val="28"/>
+        </w:rPr>
+        <w:t xml:space="preserve"> Снимаем нагрузку</w:t>
+      </w:r>
+    </w:p>
+    <w:p>
+      <w:pPr>
+        <w:pStyle w:val="a3"/>
+        <w:numPr>
+          <w:ilvl w:val="0"/>
+          <w:numId w:val="2"/>
+        </w:numPr>
+        <w:rPr>
+          <w:rFonts w:ascii="Times New Roman" w:hAnsi="Times New Roman" w:cs="Times New Roman"/>
+          <w:sz w:val="28"/>
+          <w:szCs w:val="28"/>
+        </w:rPr>
+      </w:pPr>
+      <w:r>
+        <w:rPr>
+          <w:rFonts w:ascii="Times New Roman" w:hAnsi="Times New Roman" w:cs="Times New Roman"/>
+          <w:sz w:val="28"/>
+          <w:szCs w:val="28"/>
+        </w:rPr>
+        <w:t xml:space="preserve"> Делаем запись в файл протокола.</w:t>
+      </w:r>
       <w:bookmarkStart w:id="0" w:name="_GoBack"/>
       <w:bookmarkEnd w:id="0"/>
     </w:p>
     <w:p>
       <w:pPr>
         <w:pStyle w:val="a3"/>
-      </w:pPr>
-    </w:p>
-    <w:p>
-      <w:pPr>
-        <w:pStyle w:val="a3"/>
-      </w:pPr>
-    </w:p>
-    <w:p>
-      <w:pPr>
-        <w:pStyle w:val="a3"/>
-      </w:pPr>
-    </w:p>
-    <w:p>
-      <w:pPr>
-        <w:pStyle w:val="a3"/>
-      </w:pPr>
-    </w:p>
-    <w:p>
-      <w:pPr>
-        <w:pStyle w:val="a3"/>
-      </w:pPr>
-    </w:p>
-    <w:p>
-      <w:pPr>
-        <w:pStyle w:val="a3"/>
-      </w:pPr>
-    </w:p>
-    <w:p>
-      <w:pPr>
-        <w:pStyle w:val="a3"/>
-      </w:pPr>
-    </w:p>
-    <w:p>
-      <w:pPr>
-        <w:pStyle w:val="a4"/>
-      </w:pPr>
-      <w:r>
-        <w:t xml:space="preserve">Нюанс: </w:t>
-      </w:r>
-      <w:r>
-        <w:t>там, где</w:t>
-      </w:r>
-      <w:r>
-        <w:t xml:space="preserve"> требуется результат в виде данных создавать </w:t>
-      </w:r>
-      <w:r>
-        <w:rPr>
-          <w:lang w:val="en-US"/>
-        </w:rPr>
-        <w:t>get</w:t>
-      </w:r>
-      <w:r>
-        <w:t xml:space="preserve"> </w:t>
-      </w:r>
-      <w:r>
-        <w:t>методы, если результат в виде удачно</w:t>
-      </w:r>
-      <w:r>
-        <w:t>/</w:t>
-      </w:r>
-      <w:r>
-        <w:t xml:space="preserve">неудачно возвращать напрямую </w:t>
-      </w:r>
-      <w:r>
-        <w:rPr>
-          <w:lang w:val="en-US"/>
-        </w:rPr>
-        <w:t>true</w:t>
-      </w:r>
-      <w:r>
-        <w:t>/</w:t>
-      </w:r>
-      <w:r>
-        <w:rPr>
-          <w:lang w:val="en-US"/>
-        </w:rPr>
-        <w:t>false</w:t>
-      </w:r>
-      <w:r>
-        <w:t>.</w:t>
-      </w:r>
+        <w:rPr>
+          <w:rFonts w:ascii="Times New Roman" w:hAnsi="Times New Roman" w:cs="Times New Roman"/>
+          <w:sz w:val="28"/>
+          <w:szCs w:val="28"/>
+        </w:rPr>
+      </w:pPr>
     </w:p>
     <w:sectPr>
       <w:pgSz w:w="11906" w:h="16838"/>
@@ -368,8 +2711,100 @@
       </w:pPr>
     </w:lvl>
   </w:abstractNum>
+  <w:abstractNum w:abstractNumId="1" w15:restartNumberingAfterBreak="0">
+    <w:nsid w:val="6C7103F9"/>
+    <w:multiLevelType w:val="hybridMultilevel"/>
+    <w:tmpl w:val="BFE08486"/>
+    <w:lvl w:ilvl="0" w:tplc="0419000F">
+      <w:start w:val="1"/>
+      <w:numFmt w:val="decimal"/>
+      <w:lvlText w:val="%1."/>
+      <w:lvlJc w:val="left"/>
+      <w:pPr>
+        <w:ind w:left="786" w:hanging="360"/>
+      </w:pPr>
+      <w:rPr>
+        <w:rFonts w:hint="default"/>
+      </w:rPr>
+    </w:lvl>
+    <w:lvl w:ilvl="1" w:tplc="0419000F">
+      <w:start w:val="1"/>
+      <w:numFmt w:val="decimal"/>
+      <w:lvlText w:val="%2."/>
+      <w:lvlJc w:val="left"/>
+      <w:pPr>
+        <w:ind w:left="1440" w:hanging="360"/>
+      </w:pPr>
+    </w:lvl>
+    <w:lvl w:ilvl="2" w:tplc="0419001B" w:tentative="1">
+      <w:start w:val="1"/>
+      <w:numFmt w:val="lowerRoman"/>
+      <w:lvlText w:val="%3."/>
+      <w:lvlJc w:val="right"/>
+      <w:pPr>
+        <w:ind w:left="2160" w:hanging="180"/>
+      </w:pPr>
+    </w:lvl>
+    <w:lvl w:ilvl="3" w:tplc="0419000F" w:tentative="1">
+      <w:start w:val="1"/>
+      <w:numFmt w:val="decimal"/>
+      <w:lvlText w:val="%4."/>
+      <w:lvlJc w:val="left"/>
+      <w:pPr>
+        <w:ind w:left="2880" w:hanging="360"/>
+      </w:pPr>
+    </w:lvl>
+    <w:lvl w:ilvl="4" w:tplc="04190019" w:tentative="1">
+      <w:start w:val="1"/>
+      <w:numFmt w:val="lowerLetter"/>
+      <w:lvlText w:val="%5."/>
+      <w:lvlJc w:val="left"/>
+      <w:pPr>
+        <w:ind w:left="3600" w:hanging="360"/>
+      </w:pPr>
+    </w:lvl>
+    <w:lvl w:ilvl="5" w:tplc="0419001B" w:tentative="1">
+      <w:start w:val="1"/>
+      <w:numFmt w:val="lowerRoman"/>
+      <w:lvlText w:val="%6."/>
+      <w:lvlJc w:val="right"/>
+      <w:pPr>
+        <w:ind w:left="4320" w:hanging="180"/>
+      </w:pPr>
+    </w:lvl>
+    <w:lvl w:ilvl="6" w:tplc="0419000F" w:tentative="1">
+      <w:start w:val="1"/>
+      <w:numFmt w:val="decimal"/>
+      <w:lvlText w:val="%7."/>
+      <w:lvlJc w:val="left"/>
+      <w:pPr>
+        <w:ind w:left="5040" w:hanging="360"/>
+      </w:pPr>
+    </w:lvl>
+    <w:lvl w:ilvl="7" w:tplc="04190019" w:tentative="1">
+      <w:start w:val="1"/>
+      <w:numFmt w:val="lowerLetter"/>
+      <w:lvlText w:val="%8."/>
+      <w:lvlJc w:val="left"/>
+      <w:pPr>
+        <w:ind w:left="5760" w:hanging="360"/>
+      </w:pPr>
+    </w:lvl>
+    <w:lvl w:ilvl="8" w:tplc="0419001B" w:tentative="1">
+      <w:start w:val="1"/>
+      <w:numFmt w:val="lowerRoman"/>
+      <w:lvlText w:val="%9."/>
+      <w:lvlJc w:val="right"/>
+      <w:pPr>
+        <w:ind w:left="6480" w:hanging="180"/>
+      </w:pPr>
+    </w:lvl>
+  </w:abstractNum>
   <w:num w:numId="1">
     <w:abstractNumId w:val="0"/>
+  </w:num>
+  <w:num w:numId="2">
+    <w:abstractNumId w:val="1"/>
   </w:num>
 </w:numbering>
 </file>

</xml_diff>

<commit_message>
- see psc2410A logic .doc file (list 2) and color buttom for devices in test.js
</commit_message>
<xml_diff>
--- a/Логика ПО PSC10A.docx
+++ b/Логика ПО PSC10A.docx
@@ -256,6 +256,61 @@
       <w:r>
         <w:t>Обдумать заряд АКБ</w:t>
       </w:r>
+    </w:p>
+    <w:p>
+      <w:pPr>
+        <w:pStyle w:val="a3"/>
+        <w:numPr>
+          <w:ilvl w:val="0"/>
+          <w:numId w:val="1"/>
+        </w:numPr>
+      </w:pPr>
+      <w:r>
+        <w:t xml:space="preserve">Переделать обработку исключений ЛБП </w:t>
+      </w:r>
+      <w:proofErr w:type="gramStart"/>
+      <w:r>
+        <w:t>класс :</w:t>
+      </w:r>
+      <w:proofErr w:type="gramEnd"/>
+      <w:r>
+        <w:t xml:space="preserve"> </w:t>
+      </w:r>
+      <w:r>
+        <w:rPr>
+          <w:lang w:val="en-US"/>
+        </w:rPr>
+        <w:t>power</w:t>
+      </w:r>
+      <w:r>
+        <w:t>_</w:t>
+      </w:r>
+      <w:r>
+        <w:rPr>
+          <w:lang w:val="en-US"/>
+        </w:rPr>
+        <w:t>supply</w:t>
+      </w:r>
+      <w:r>
+        <w:t xml:space="preserve"> в </w:t>
+      </w:r>
+      <w:r>
+        <w:rPr>
+          <w:lang w:val="en-US"/>
+        </w:rPr>
+        <w:t>devices</w:t>
+      </w:r>
+      <w:r>
+        <w:t>.</w:t>
+      </w:r>
+      <w:r>
+        <w:rPr>
+          <w:lang w:val="en-US"/>
+        </w:rPr>
+        <w:t>py</w:t>
+      </w:r>
+      <w:bookmarkStart w:id="0" w:name="_GoBack"/>
+      <w:bookmarkEnd w:id="0"/>
     </w:p>
     <w:p>
       <w:pPr>
@@ -2597,8 +2652,6 @@
         </w:rPr>
         <w:t xml:space="preserve"> Делаем запись в файл протокола.</w:t>
       </w:r>
-      <w:bookmarkStart w:id="0" w:name="_GoBack"/>
-      <w:bookmarkEnd w:id="0"/>
     </w:p>
     <w:p>
       <w:pPr>

</xml_diff>

<commit_message>
- check DIN class on 30sec error!!!
</commit_message>
<xml_diff>
--- a/Логика ПО PSC10A.docx
+++ b/Логика ПО PSC10A.docx
@@ -428,7 +428,30 @@
         <w:t xml:space="preserve"> (Выводим протокол в любом случае)</w:t>
       </w:r>
     </w:p>
-    <w:p/>
+    <w:p>
+      <w:pPr>
+        <w:rPr>
+          <w:lang w:val="en-US"/>
+        </w:rPr>
+      </w:pPr>
+      <w:r>
+        <w:tab/>
+      </w:r>
+      <w:r>
+        <w:rPr>
+          <w:lang w:val="en-US"/>
+        </w:rPr>
+        <w:t xml:space="preserve">Def </w:t>
+      </w:r>
+      <w:proofErr w:type="spellStart"/>
+      <w:r>
+        <w:rPr>
+          <w:lang w:val="en-US"/>
+        </w:rPr>
+        <w:t>first_start</w:t>
+      </w:r>
+      <w:proofErr w:type="spellEnd"/>
+    </w:p>
     <w:p>
       <w:pPr>
         <w:pStyle w:val="a3"/>
@@ -510,12 +533,31 @@
         <w:ind w:left="786"/>
         <w:rPr>
           <w:rFonts w:ascii="Times New Roman" w:hAnsi="Times New Roman" w:cs="Times New Roman"/>
-          <w:strike/>
-          <w:sz w:val="28"/>
-          <w:szCs w:val="28"/>
-          <w:lang w:val="en-US"/>
-        </w:rPr>
-      </w:pPr>
+          <w:sz w:val="28"/>
+          <w:szCs w:val="28"/>
+          <w:lang w:val="en-US"/>
+        </w:rPr>
+      </w:pPr>
+      <w:r>
+        <w:rPr>
+          <w:rFonts w:ascii="Times New Roman" w:hAnsi="Times New Roman" w:cs="Times New Roman"/>
+          <w:sz w:val="28"/>
+          <w:szCs w:val="28"/>
+          <w:lang w:val="en-US"/>
+        </w:rPr>
+        <w:t xml:space="preserve">Def </w:t>
+      </w:r>
+      <w:proofErr w:type="spellStart"/>
+      <w:r>
+        <w:rPr>
+          <w:rFonts w:ascii="Times New Roman" w:hAnsi="Times New Roman" w:cs="Times New Roman"/>
+          <w:sz w:val="28"/>
+          <w:szCs w:val="28"/>
+          <w:lang w:val="en-US"/>
+        </w:rPr>
+        <w:t>configurate_check</w:t>
+      </w:r>
+      <w:proofErr w:type="spellEnd"/>
     </w:p>
     <w:p>
       <w:pPr>
@@ -722,13 +764,15 @@
         </w:numPr>
         <w:rPr>
           <w:rFonts w:ascii="Times New Roman" w:hAnsi="Times New Roman" w:cs="Times New Roman"/>
-          <w:sz w:val="28"/>
-          <w:szCs w:val="28"/>
-        </w:rPr>
-      </w:pPr>
-      <w:r>
-        <w:rPr>
-          <w:rFonts w:ascii="Times New Roman" w:hAnsi="Times New Roman" w:cs="Times New Roman"/>
+          <w:strike/>
+          <w:sz w:val="28"/>
+          <w:szCs w:val="28"/>
+        </w:rPr>
+      </w:pPr>
+      <w:r>
+        <w:rPr>
+          <w:rFonts w:ascii="Times New Roman" w:hAnsi="Times New Roman" w:cs="Times New Roman"/>
+          <w:strike/>
           <w:sz w:val="28"/>
           <w:szCs w:val="28"/>
         </w:rPr>
@@ -744,13 +788,15 @@
         </w:numPr>
         <w:rPr>
           <w:rFonts w:ascii="Times New Roman" w:hAnsi="Times New Roman" w:cs="Times New Roman"/>
-          <w:sz w:val="28"/>
-          <w:szCs w:val="28"/>
-        </w:rPr>
-      </w:pPr>
-      <w:r>
-        <w:rPr>
-          <w:rFonts w:ascii="Times New Roman" w:hAnsi="Times New Roman" w:cs="Times New Roman"/>
+          <w:color w:val="92D050"/>
+          <w:sz w:val="28"/>
+          <w:szCs w:val="28"/>
+        </w:rPr>
+      </w:pPr>
+      <w:r>
+        <w:rPr>
+          <w:rFonts w:ascii="Times New Roman" w:hAnsi="Times New Roman" w:cs="Times New Roman"/>
+          <w:color w:val="92D050"/>
           <w:sz w:val="28"/>
           <w:szCs w:val="28"/>
         </w:rPr>

</xml_diff>

<commit_message>
- check DIN class on 30sec error!!! and check protocols reload interpreter
</commit_message>
<xml_diff>
--- a/Логика ПО PSC10A.docx
+++ b/Логика ПО PSC10A.docx
@@ -236,11 +236,9 @@
       <w:r>
         <w:t xml:space="preserve">Начать логику расписать старт устройства, считывание его конфигурации, замеры погрешностей – </w:t>
       </w:r>
-      <w:proofErr w:type="spellStart"/>
-      <w:r>
-        <w:t>вообщем</w:t>
-      </w:r>
-      <w:proofErr w:type="spellEnd"/>
+      <w:r>
+        <w:t>в общем</w:t>
+      </w:r>
       <w:r>
         <w:t xml:space="preserve"> первое включение</w:t>
       </w:r>
@@ -268,11 +266,9 @@
       <w:r>
         <w:t xml:space="preserve">Переделать обработку исключений ЛБП </w:t>
       </w:r>
-      <w:proofErr w:type="gramStart"/>
-      <w:r>
-        <w:t>класс :</w:t>
-      </w:r>
-      <w:proofErr w:type="gramEnd"/>
+      <w:r>
+        <w:t>класс:</w:t>
+      </w:r>
       <w:r>
         <w:t xml:space="preserve"> </w:t>
       </w:r>
@@ -788,15 +784,17 @@
         </w:numPr>
         <w:rPr>
           <w:rFonts w:ascii="Times New Roman" w:hAnsi="Times New Roman" w:cs="Times New Roman"/>
-          <w:color w:val="92D050"/>
-          <w:sz w:val="28"/>
-          <w:szCs w:val="28"/>
-        </w:rPr>
-      </w:pPr>
-      <w:r>
-        <w:rPr>
-          <w:rFonts w:ascii="Times New Roman" w:hAnsi="Times New Roman" w:cs="Times New Roman"/>
-          <w:color w:val="92D050"/>
+          <w:strike/>
+          <w:color w:val="000000" w:themeColor="text1"/>
+          <w:sz w:val="28"/>
+          <w:szCs w:val="28"/>
+        </w:rPr>
+      </w:pPr>
+      <w:r>
+        <w:rPr>
+          <w:rFonts w:ascii="Times New Roman" w:hAnsi="Times New Roman" w:cs="Times New Roman"/>
+          <w:strike/>
+          <w:color w:val="000000" w:themeColor="text1"/>
           <w:sz w:val="28"/>
           <w:szCs w:val="28"/>
         </w:rPr>
@@ -883,6 +881,7 @@
         </w:numPr>
         <w:rPr>
           <w:rFonts w:ascii="Times New Roman" w:hAnsi="Times New Roman" w:cs="Times New Roman"/>
+          <w:strike/>
           <w:sz w:val="28"/>
           <w:szCs w:val="28"/>
         </w:rPr>
@@ -898,6 +897,7 @@
       <w:r>
         <w:rPr>
           <w:rFonts w:ascii="Times New Roman" w:hAnsi="Times New Roman" w:cs="Times New Roman"/>
+          <w:strike/>
           <w:sz w:val="28"/>
           <w:szCs w:val="28"/>
         </w:rPr>
@@ -2928,6 +2928,7 @@
     <w:lsdException w:name="HTML Sample" w:semiHidden="1" w:unhideWhenUsed="1"/>
     <w:lsdException w:name="HTML Typewriter" w:semiHidden="1" w:unhideWhenUsed="1"/>
     <w:lsdException w:name="HTML Variable" w:semiHidden="1" w:unhideWhenUsed="1"/>
+    <w:lsdException w:name="Normal Table" w:semiHidden="1" w:unhideWhenUsed="1"/>
     <w:lsdException w:name="annotation subject" w:semiHidden="1" w:unhideWhenUsed="1"/>
     <w:lsdException w:name="No List" w:semiHidden="1" w:unhideWhenUsed="1"/>
     <w:lsdException w:name="Outline List 1" w:semiHidden="1" w:unhideWhenUsed="1"/>
@@ -2970,8 +2971,11 @@
     <w:lsdException w:name="Table Contemporary" w:semiHidden="1" w:unhideWhenUsed="1"/>
     <w:lsdException w:name="Table Elegant" w:semiHidden="1" w:unhideWhenUsed="1"/>
     <w:lsdException w:name="Table Professional" w:semiHidden="1" w:unhideWhenUsed="1"/>
+    <w:lsdException w:name="Table Subtle 1" w:semiHidden="1" w:unhideWhenUsed="1"/>
     <w:lsdException w:name="Table Subtle 2" w:semiHidden="1" w:unhideWhenUsed="1"/>
     <w:lsdException w:name="Table Web 1" w:semiHidden="1" w:unhideWhenUsed="1"/>
+    <w:lsdException w:name="Table Web 2" w:semiHidden="1" w:unhideWhenUsed="1"/>
+    <w:lsdException w:name="Table Web 3" w:semiHidden="1" w:unhideWhenUsed="1"/>
     <w:lsdException w:name="Balloon Text" w:semiHidden="1" w:unhideWhenUsed="1"/>
     <w:lsdException w:name="Table Grid" w:uiPriority="39"/>
     <w:lsdException w:name="Table Theme" w:semiHidden="1" w:unhideWhenUsed="1"/>

</xml_diff>

<commit_message>
- a lot of change in measurments!
</commit_message>
<xml_diff>
--- a/Логика ПО PSC10A.docx
+++ b/Логика ПО PSC10A.docx
@@ -1,6 +1,6 @@
 
 <file path=word/document.xml><?xml version="1.0" encoding="utf-8"?>
-<w:document xmlns:wpc="http://schemas.microsoft.com/office/word/2010/wordprocessingCanvas" xmlns:cx="http://schemas.microsoft.com/office/drawing/2014/chartex" xmlns:cx1="http://schemas.microsoft.com/office/drawing/2015/9/8/chartex" xmlns:cx2="http://schemas.microsoft.com/office/drawing/2015/10/21/chartex" xmlns:cx3="http://schemas.microsoft.com/office/drawing/2016/5/9/chartex" xmlns:cx4="http://schemas.microsoft.com/office/drawing/2016/5/10/chartex" xmlns:cx5="http://schemas.microsoft.com/office/drawing/2016/5/11/chartex" xmlns:cx6="http://schemas.microsoft.com/office/drawing/2016/5/12/chartex" xmlns:cx7="http://schemas.microsoft.com/office/drawing/2016/5/13/chartex" xmlns:cx8="http://schemas.microsoft.com/office/drawing/2016/5/14/chartex" xmlns:mc="http://schemas.openxmlformats.org/markup-compatibility/2006" xmlns:aink="http://schemas.microsoft.com/office/drawing/2016/ink" xmlns:am3d="http://schemas.microsoft.com/office/drawing/2017/model3d" xmlns:o="urn:schemas-microsoft-com:office:office" xmlns:r="http://schemas.openxmlformats.org/officeDocument/2006/relationships" xmlns:m="http://schemas.openxmlformats.org/officeDocument/2006/math" xmlns:v="urn:schemas-microsoft-com:vml" xmlns:wp14="http://schemas.microsoft.com/office/word/2010/wordprocessingDrawing" xmlns:wp="http://schemas.openxmlformats.org/drawingml/2006/wordprocessingDrawing" xmlns:w10="urn:schemas-microsoft-com:office:word" xmlns:w="http://schemas.openxmlformats.org/wordprocessingml/2006/main" xmlns:w14="http://schemas.microsoft.com/office/word/2010/wordml" xmlns:w15="http://schemas.microsoft.com/office/word/2012/wordml" xmlns:w16cex="http://schemas.microsoft.com/office/word/2018/wordml/cex" xmlns:w16cid="http://schemas.microsoft.com/office/word/2016/wordml/cid" xmlns:w16="http://schemas.microsoft.com/office/word/2018/wordml" xmlns:w16sdtdh="http://schemas.microsoft.com/office/word/2020/wordml/sdtdatahash" xmlns:w16se="http://schemas.microsoft.com/office/word/2015/wordml/symex" xmlns:wpg="http://schemas.microsoft.com/office/word/2010/wordprocessingGroup" xmlns:wpi="http://schemas.microsoft.com/office/word/2010/wordprocessingInk" xmlns:wne="http://schemas.microsoft.com/office/word/2006/wordml" xmlns:wps="http://schemas.microsoft.com/office/word/2010/wordprocessingShape" mc:Ignorable="w14 w15 w16se w16cid w16 w16cex w16sdtdh wp14">
+<w:document xmlns:wpc="http://schemas.microsoft.com/office/word/2010/wordprocessingCanvas" xmlns:cx="http://schemas.microsoft.com/office/drawing/2014/chartex" xmlns:cx1="http://schemas.microsoft.com/office/drawing/2015/9/8/chartex" xmlns:mc="http://schemas.openxmlformats.org/markup-compatibility/2006" xmlns:o="urn:schemas-microsoft-com:office:office" xmlns:r="http://schemas.openxmlformats.org/officeDocument/2006/relationships" xmlns:m="http://schemas.openxmlformats.org/officeDocument/2006/math" xmlns:v="urn:schemas-microsoft-com:vml" xmlns:wp14="http://schemas.microsoft.com/office/word/2010/wordprocessingDrawing" xmlns:wp="http://schemas.openxmlformats.org/drawingml/2006/wordprocessingDrawing" xmlns:w10="urn:schemas-microsoft-com:office:word" xmlns:w="http://schemas.openxmlformats.org/wordprocessingml/2006/main" xmlns:w14="http://schemas.microsoft.com/office/word/2010/wordml" xmlns:w15="http://schemas.microsoft.com/office/word/2012/wordml" xmlns:w16se="http://schemas.microsoft.com/office/word/2015/wordml/symex" xmlns:wpg="http://schemas.microsoft.com/office/word/2010/wordprocessingGroup" xmlns:wpi="http://schemas.microsoft.com/office/word/2010/wordprocessingInk" xmlns:wne="http://schemas.microsoft.com/office/word/2006/wordml" xmlns:wps="http://schemas.microsoft.com/office/word/2010/wordprocessingShape" mc:Ignorable="w14 w15 w16se wp14">
   <w:body>
     <w:p>
       <w:pPr>
@@ -821,6 +821,7 @@
         </w:numPr>
         <w:rPr>
           <w:rFonts w:ascii="Times New Roman" w:hAnsi="Times New Roman" w:cs="Times New Roman"/>
+          <w:strike/>
           <w:sz w:val="28"/>
           <w:szCs w:val="28"/>
         </w:rPr>
@@ -836,6 +837,7 @@
       <w:r>
         <w:rPr>
           <w:rFonts w:ascii="Times New Roman" w:hAnsi="Times New Roman" w:cs="Times New Roman"/>
+          <w:strike/>
           <w:sz w:val="28"/>
           <w:szCs w:val="28"/>
         </w:rPr>
@@ -851,21 +853,32 @@
         </w:numPr>
         <w:rPr>
           <w:rFonts w:ascii="Times New Roman" w:hAnsi="Times New Roman" w:cs="Times New Roman"/>
-          <w:sz w:val="28"/>
-          <w:szCs w:val="28"/>
-        </w:rPr>
-      </w:pPr>
-      <w:r>
-        <w:rPr>
-          <w:rFonts w:ascii="Times New Roman" w:hAnsi="Times New Roman" w:cs="Times New Roman"/>
-          <w:sz w:val="28"/>
-          <w:szCs w:val="28"/>
-        </w:rPr>
-        <w:t xml:space="preserve"> Проверяем состояние </w:t>
-      </w:r>
-      <w:r>
-        <w:rPr>
-          <w:rFonts w:ascii="Times New Roman" w:hAnsi="Times New Roman" w:cs="Times New Roman"/>
+          <w:strike/>
+          <w:sz w:val="28"/>
+          <w:szCs w:val="28"/>
+        </w:rPr>
+      </w:pPr>
+      <w:r>
+        <w:rPr>
+          <w:rFonts w:ascii="Times New Roman" w:hAnsi="Times New Roman" w:cs="Times New Roman"/>
+          <w:sz w:val="28"/>
+          <w:szCs w:val="28"/>
+        </w:rPr>
+        <w:t xml:space="preserve"> </w:t>
+      </w:r>
+      <w:r>
+        <w:rPr>
+          <w:rFonts w:ascii="Times New Roman" w:hAnsi="Times New Roman" w:cs="Times New Roman"/>
+          <w:strike/>
+          <w:sz w:val="28"/>
+          <w:szCs w:val="28"/>
+        </w:rPr>
+        <w:t xml:space="preserve">Проверяем состояние </w:t>
+      </w:r>
+      <w:r>
+        <w:rPr>
+          <w:rFonts w:ascii="Times New Roman" w:hAnsi="Times New Roman" w:cs="Times New Roman"/>
+          <w:strike/>
           <w:sz w:val="28"/>
           <w:szCs w:val="28"/>
         </w:rPr>
@@ -913,18 +926,11 @@
         </w:numPr>
         <w:rPr>
           <w:rFonts w:ascii="Times New Roman" w:hAnsi="Times New Roman" w:cs="Times New Roman"/>
-          <w:sz w:val="28"/>
-          <w:szCs w:val="28"/>
-        </w:rPr>
-      </w:pPr>
-      <w:r>
-        <w:rPr>
-          <w:rFonts w:ascii="Times New Roman" w:hAnsi="Times New Roman" w:cs="Times New Roman"/>
-          <w:sz w:val="28"/>
-          <w:szCs w:val="28"/>
-        </w:rPr>
-        <w:t xml:space="preserve"> Подаем нагрузку</w:t>
-      </w:r>
+          <w:strike/>
+          <w:sz w:val="28"/>
+          <w:szCs w:val="28"/>
+        </w:rPr>
+      </w:pPr>
       <w:r>
         <w:rPr>
           <w:rFonts w:ascii="Times New Roman" w:hAnsi="Times New Roman" w:cs="Times New Roman"/>
@@ -933,10 +939,29 @@
         </w:rPr>
         <w:t xml:space="preserve"> </w:t>
       </w:r>
+      <w:r>
+        <w:rPr>
+          <w:rFonts w:ascii="Times New Roman" w:hAnsi="Times New Roman" w:cs="Times New Roman"/>
+          <w:strike/>
+          <w:sz w:val="28"/>
+          <w:szCs w:val="28"/>
+        </w:rPr>
+        <w:t>Подаем нагрузку</w:t>
+      </w:r>
+      <w:r>
+        <w:rPr>
+          <w:rFonts w:ascii="Times New Roman" w:hAnsi="Times New Roman" w:cs="Times New Roman"/>
+          <w:strike/>
+          <w:sz w:val="28"/>
+          <w:szCs w:val="28"/>
+        </w:rPr>
+        <w:t xml:space="preserve"> </w:t>
+      </w:r>
       <w:proofErr w:type="spellStart"/>
       <w:r>
         <w:rPr>
           <w:rFonts w:ascii="Times New Roman" w:hAnsi="Times New Roman" w:cs="Times New Roman"/>
+          <w:strike/>
           <w:sz w:val="28"/>
           <w:szCs w:val="28"/>
         </w:rPr>
@@ -946,6 +971,7 @@
       <w:r>
         <w:rPr>
           <w:rFonts w:ascii="Times New Roman" w:hAnsi="Times New Roman" w:cs="Times New Roman"/>
+          <w:strike/>
           <w:sz w:val="28"/>
           <w:szCs w:val="28"/>
         </w:rPr>
@@ -954,6 +980,7 @@
       <w:r>
         <w:rPr>
           <w:rFonts w:ascii="Times New Roman" w:hAnsi="Times New Roman" w:cs="Times New Roman"/>
+          <w:strike/>
           <w:sz w:val="28"/>
           <w:szCs w:val="28"/>
           <w:lang w:val="en-US"/>
@@ -963,6 +990,30 @@
       <w:r>
         <w:rPr>
           <w:rFonts w:ascii="Times New Roman" w:hAnsi="Times New Roman" w:cs="Times New Roman"/>
+          <w:strike/>
+          <w:sz w:val="28"/>
+          <w:szCs w:val="28"/>
+        </w:rPr>
+        <w:t xml:space="preserve"> на канал)</w:t>
+      </w:r>
+    </w:p>
+    <w:p>
+      <w:pPr>
+        <w:pStyle w:val="a3"/>
+        <w:numPr>
+          <w:ilvl w:val="0"/>
+          <w:numId w:val="2"/>
+        </w:numPr>
+        <w:rPr>
+          <w:rFonts w:ascii="Times New Roman" w:hAnsi="Times New Roman" w:cs="Times New Roman"/>
+          <w:strike/>
+          <w:sz w:val="28"/>
+          <w:szCs w:val="28"/>
+        </w:rPr>
+      </w:pPr>
+      <w:r>
+        <w:rPr>
+          <w:rFonts w:ascii="Times New Roman" w:hAnsi="Times New Roman" w:cs="Times New Roman"/>
           <w:sz w:val="28"/>
           <w:szCs w:val="28"/>
         </w:rPr>
@@ -971,10 +1022,20 @@
       <w:r>
         <w:rPr>
           <w:rFonts w:ascii="Times New Roman" w:hAnsi="Times New Roman" w:cs="Times New Roman"/>
-          <w:sz w:val="28"/>
-          <w:szCs w:val="28"/>
-        </w:rPr>
-        <w:t>на канал)</w:t>
+          <w:strike/>
+          <w:sz w:val="28"/>
+          <w:szCs w:val="28"/>
+        </w:rPr>
+        <w:t>Считываем из</w:t>
+      </w:r>
+      <w:r>
+        <w:rPr>
+          <w:rFonts w:ascii="Times New Roman" w:hAnsi="Times New Roman" w:cs="Times New Roman"/>
+          <w:strike/>
+          <w:sz w:val="28"/>
+          <w:szCs w:val="28"/>
+        </w:rPr>
+        <w:t>мерения и сравниваем.</w:t>
       </w:r>
     </w:p>
     <w:p>
@@ -986,26 +1047,32 @@
         </w:numPr>
         <w:rPr>
           <w:rFonts w:ascii="Times New Roman" w:hAnsi="Times New Roman" w:cs="Times New Roman"/>
-          <w:sz w:val="28"/>
-          <w:szCs w:val="28"/>
-        </w:rPr>
-      </w:pPr>
-      <w:r>
-        <w:rPr>
-          <w:rFonts w:ascii="Times New Roman" w:hAnsi="Times New Roman" w:cs="Times New Roman"/>
-          <w:sz w:val="28"/>
-          <w:szCs w:val="28"/>
-        </w:rPr>
-        <w:t xml:space="preserve"> Считываем из</w:t>
-      </w:r>
-      <w:r>
-        <w:rPr>
-          <w:rFonts w:ascii="Times New Roman" w:hAnsi="Times New Roman" w:cs="Times New Roman"/>
-          <w:sz w:val="28"/>
-          <w:szCs w:val="28"/>
-        </w:rPr>
-        <w:t>мерения и сравниваем.</w:t>
-      </w:r>
+          <w:strike/>
+          <w:sz w:val="28"/>
+          <w:szCs w:val="28"/>
+        </w:rPr>
+      </w:pPr>
+      <w:r>
+        <w:rPr>
+          <w:rFonts w:ascii="Times New Roman" w:hAnsi="Times New Roman" w:cs="Times New Roman"/>
+          <w:strike/>
+          <w:sz w:val="28"/>
+          <w:szCs w:val="28"/>
+        </w:rPr>
+        <w:t xml:space="preserve"> Проверяем состояние устройства</w:t>
+      </w:r>
+    </w:p>
+    <w:p>
+      <w:pPr>
+        <w:pStyle w:val="a3"/>
+        <w:ind w:left="786"/>
+        <w:rPr>
+          <w:rFonts w:ascii="Times New Roman" w:hAnsi="Times New Roman" w:cs="Times New Roman"/>
+          <w:strike/>
+          <w:sz w:val="28"/>
+          <w:szCs w:val="28"/>
+        </w:rPr>
+      </w:pPr>
     </w:p>
     <w:p>
       <w:pPr>
@@ -1018,15 +1085,411 @@
           <w:rFonts w:ascii="Times New Roman" w:hAnsi="Times New Roman" w:cs="Times New Roman"/>
           <w:sz w:val="28"/>
           <w:szCs w:val="28"/>
-        </w:rPr>
-      </w:pPr>
-      <w:r>
-        <w:rPr>
-          <w:rFonts w:ascii="Times New Roman" w:hAnsi="Times New Roman" w:cs="Times New Roman"/>
-          <w:sz w:val="28"/>
-          <w:szCs w:val="28"/>
-        </w:rPr>
-        <w:t xml:space="preserve"> Проверяем состояние устройства</w:t>
+          <w:highlight w:val="green"/>
+        </w:rPr>
+      </w:pPr>
+      <w:r>
+        <w:rPr>
+          <w:rFonts w:ascii="Times New Roman" w:hAnsi="Times New Roman" w:cs="Times New Roman"/>
+          <w:sz w:val="28"/>
+          <w:szCs w:val="28"/>
+        </w:rPr>
+        <w:t xml:space="preserve"> </w:t>
+      </w:r>
+      <w:r>
+        <w:rPr>
+          <w:rFonts w:ascii="Times New Roman" w:hAnsi="Times New Roman" w:cs="Times New Roman"/>
+          <w:sz w:val="28"/>
+          <w:szCs w:val="28"/>
+          <w:highlight w:val="green"/>
+        </w:rPr>
+        <w:t xml:space="preserve">Проверяем </w:t>
+      </w:r>
+      <w:r>
+        <w:rPr>
+          <w:rFonts w:ascii="Times New Roman" w:hAnsi="Times New Roman" w:cs="Times New Roman"/>
+          <w:sz w:val="28"/>
+          <w:szCs w:val="28"/>
+          <w:highlight w:val="green"/>
+          <w:lang w:val="en-US"/>
+        </w:rPr>
+        <w:t>IN1 u min</w:t>
+      </w:r>
+    </w:p>
+    <w:p>
+      <w:pPr>
+        <w:pStyle w:val="a3"/>
+        <w:numPr>
+          <w:ilvl w:val="1"/>
+          <w:numId w:val="2"/>
+        </w:numPr>
+        <w:rPr>
+          <w:rFonts w:ascii="Times New Roman" w:hAnsi="Times New Roman" w:cs="Times New Roman"/>
+          <w:sz w:val="28"/>
+          <w:szCs w:val="28"/>
+          <w:highlight w:val="green"/>
+        </w:rPr>
+      </w:pPr>
+      <w:r>
+        <w:rPr>
+          <w:rFonts w:ascii="Times New Roman" w:hAnsi="Times New Roman" w:cs="Times New Roman"/>
+          <w:sz w:val="28"/>
+          <w:szCs w:val="28"/>
+          <w:highlight w:val="green"/>
+        </w:rPr>
+        <w:t>Проверяем состояние устройства</w:t>
+      </w:r>
+    </w:p>
+    <w:p>
+      <w:pPr>
+        <w:pStyle w:val="a3"/>
+        <w:numPr>
+          <w:ilvl w:val="1"/>
+          <w:numId w:val="2"/>
+        </w:numPr>
+        <w:rPr>
+          <w:rFonts w:ascii="Times New Roman" w:hAnsi="Times New Roman" w:cs="Times New Roman"/>
+          <w:sz w:val="28"/>
+          <w:szCs w:val="28"/>
+          <w:highlight w:val="green"/>
+        </w:rPr>
+      </w:pPr>
+      <w:r>
+        <w:rPr>
+          <w:rFonts w:ascii="Times New Roman" w:hAnsi="Times New Roman" w:cs="Times New Roman"/>
+          <w:sz w:val="28"/>
+          <w:szCs w:val="28"/>
+          <w:highlight w:val="green"/>
+        </w:rPr>
+        <w:t>Проверяе</w:t>
+      </w:r>
+      <w:bookmarkStart w:id="0" w:name="_GoBack"/>
+      <w:bookmarkEnd w:id="0"/>
+      <w:r>
+        <w:rPr>
+          <w:rFonts w:ascii="Times New Roman" w:hAnsi="Times New Roman" w:cs="Times New Roman"/>
+          <w:sz w:val="28"/>
+          <w:szCs w:val="28"/>
+          <w:highlight w:val="green"/>
+        </w:rPr>
+        <w:t xml:space="preserve">м </w:t>
+      </w:r>
+      <w:r>
+        <w:rPr>
+          <w:rFonts w:ascii="Times New Roman" w:hAnsi="Times New Roman" w:cs="Times New Roman"/>
+          <w:sz w:val="28"/>
+          <w:szCs w:val="28"/>
+          <w:highlight w:val="green"/>
+          <w:lang w:val="en-US"/>
+        </w:rPr>
+        <w:t>IN1 u max</w:t>
+      </w:r>
+    </w:p>
+    <w:p>
+      <w:pPr>
+        <w:pStyle w:val="a3"/>
+        <w:numPr>
+          <w:ilvl w:val="1"/>
+          <w:numId w:val="2"/>
+        </w:numPr>
+        <w:rPr>
+          <w:rFonts w:ascii="Times New Roman" w:hAnsi="Times New Roman" w:cs="Times New Roman"/>
+          <w:sz w:val="28"/>
+          <w:szCs w:val="28"/>
+          <w:highlight w:val="green"/>
+        </w:rPr>
+      </w:pPr>
+      <w:r>
+        <w:rPr>
+          <w:rFonts w:ascii="Times New Roman" w:hAnsi="Times New Roman" w:cs="Times New Roman"/>
+          <w:sz w:val="28"/>
+          <w:szCs w:val="28"/>
+          <w:highlight w:val="green"/>
+        </w:rPr>
+        <w:t>Проверяем состояние устройства</w:t>
+      </w:r>
+    </w:p>
+    <w:p>
+      <w:pPr>
+        <w:pStyle w:val="a3"/>
+        <w:numPr>
+          <w:ilvl w:val="1"/>
+          <w:numId w:val="2"/>
+        </w:numPr>
+        <w:rPr>
+          <w:rFonts w:ascii="Times New Roman" w:hAnsi="Times New Roman" w:cs="Times New Roman"/>
+          <w:sz w:val="28"/>
+          <w:szCs w:val="28"/>
+        </w:rPr>
+      </w:pPr>
+      <w:r>
+        <w:rPr>
+          <w:rFonts w:ascii="Times New Roman" w:hAnsi="Times New Roman" w:cs="Times New Roman"/>
+          <w:sz w:val="28"/>
+          <w:szCs w:val="28"/>
+        </w:rPr>
+        <w:t xml:space="preserve">Проверяем </w:t>
+      </w:r>
+      <w:r>
+        <w:rPr>
+          <w:rFonts w:ascii="Times New Roman" w:hAnsi="Times New Roman" w:cs="Times New Roman"/>
+          <w:sz w:val="28"/>
+          <w:szCs w:val="28"/>
+          <w:lang w:val="en-US"/>
+        </w:rPr>
+        <w:t>IN1 u nom</w:t>
+      </w:r>
+    </w:p>
+    <w:p>
+      <w:pPr>
+        <w:pStyle w:val="a3"/>
+        <w:numPr>
+          <w:ilvl w:val="1"/>
+          <w:numId w:val="2"/>
+        </w:numPr>
+        <w:rPr>
+          <w:rFonts w:ascii="Times New Roman" w:hAnsi="Times New Roman" w:cs="Times New Roman"/>
+          <w:sz w:val="28"/>
+          <w:szCs w:val="28"/>
+        </w:rPr>
+      </w:pPr>
+      <w:r>
+        <w:rPr>
+          <w:rFonts w:ascii="Times New Roman" w:hAnsi="Times New Roman" w:cs="Times New Roman"/>
+          <w:sz w:val="28"/>
+          <w:szCs w:val="28"/>
+        </w:rPr>
+        <w:t xml:space="preserve">Отключаем </w:t>
+      </w:r>
+      <w:r>
+        <w:rPr>
+          <w:rFonts w:ascii="Times New Roman" w:hAnsi="Times New Roman" w:cs="Times New Roman"/>
+          <w:sz w:val="28"/>
+          <w:szCs w:val="28"/>
+          <w:lang w:val="en-US"/>
+        </w:rPr>
+        <w:t>IN1</w:t>
+      </w:r>
+    </w:p>
+    <w:p>
+      <w:pPr>
+        <w:pStyle w:val="a3"/>
+        <w:numPr>
+          <w:ilvl w:val="1"/>
+          <w:numId w:val="2"/>
+        </w:numPr>
+        <w:rPr>
+          <w:rFonts w:ascii="Times New Roman" w:hAnsi="Times New Roman" w:cs="Times New Roman"/>
+          <w:sz w:val="28"/>
+          <w:szCs w:val="28"/>
+        </w:rPr>
+      </w:pPr>
+      <w:r>
+        <w:rPr>
+          <w:rFonts w:ascii="Times New Roman" w:hAnsi="Times New Roman" w:cs="Times New Roman"/>
+          <w:sz w:val="28"/>
+          <w:szCs w:val="28"/>
+        </w:rPr>
+        <w:t>Проверяем состояние устройства</w:t>
+      </w:r>
+      <w:r>
+        <w:rPr>
+          <w:rFonts w:ascii="Times New Roman" w:hAnsi="Times New Roman" w:cs="Times New Roman"/>
+          <w:sz w:val="28"/>
+          <w:szCs w:val="28"/>
+          <w:lang w:val="en-US"/>
+        </w:rPr>
+        <w:t xml:space="preserve"> </w:t>
+      </w:r>
+    </w:p>
+    <w:p>
+      <w:pPr>
+        <w:pStyle w:val="a3"/>
+        <w:numPr>
+          <w:ilvl w:val="1"/>
+          <w:numId w:val="2"/>
+        </w:numPr>
+        <w:rPr>
+          <w:rFonts w:ascii="Times New Roman" w:hAnsi="Times New Roman" w:cs="Times New Roman"/>
+          <w:sz w:val="28"/>
+          <w:szCs w:val="28"/>
+        </w:rPr>
+      </w:pPr>
+      <w:r>
+        <w:rPr>
+          <w:rFonts w:ascii="Times New Roman" w:hAnsi="Times New Roman" w:cs="Times New Roman"/>
+          <w:sz w:val="28"/>
+          <w:szCs w:val="28"/>
+        </w:rPr>
+        <w:t xml:space="preserve">Проверяем </w:t>
+      </w:r>
+      <w:r>
+        <w:rPr>
+          <w:rFonts w:ascii="Times New Roman" w:hAnsi="Times New Roman" w:cs="Times New Roman"/>
+          <w:sz w:val="28"/>
+          <w:szCs w:val="28"/>
+          <w:lang w:val="en-US"/>
+        </w:rPr>
+        <w:t>IN2 u min</w:t>
+      </w:r>
+    </w:p>
+    <w:p>
+      <w:pPr>
+        <w:pStyle w:val="a3"/>
+        <w:numPr>
+          <w:ilvl w:val="1"/>
+          <w:numId w:val="2"/>
+        </w:numPr>
+        <w:rPr>
+          <w:rFonts w:ascii="Times New Roman" w:hAnsi="Times New Roman" w:cs="Times New Roman"/>
+          <w:sz w:val="28"/>
+          <w:szCs w:val="28"/>
+        </w:rPr>
+      </w:pPr>
+      <w:r>
+        <w:rPr>
+          <w:rFonts w:ascii="Times New Roman" w:hAnsi="Times New Roman" w:cs="Times New Roman"/>
+          <w:sz w:val="28"/>
+          <w:szCs w:val="28"/>
+        </w:rPr>
+        <w:t>Проверяем состояние устройства</w:t>
+      </w:r>
+    </w:p>
+    <w:p>
+      <w:pPr>
+        <w:pStyle w:val="a3"/>
+        <w:numPr>
+          <w:ilvl w:val="1"/>
+          <w:numId w:val="2"/>
+        </w:numPr>
+        <w:rPr>
+          <w:rFonts w:ascii="Times New Roman" w:hAnsi="Times New Roman" w:cs="Times New Roman"/>
+          <w:sz w:val="28"/>
+          <w:szCs w:val="28"/>
+        </w:rPr>
+      </w:pPr>
+      <w:r>
+        <w:rPr>
+          <w:rFonts w:ascii="Times New Roman" w:hAnsi="Times New Roman" w:cs="Times New Roman"/>
+          <w:sz w:val="28"/>
+          <w:szCs w:val="28"/>
+        </w:rPr>
+        <w:t xml:space="preserve">Проверяем </w:t>
+      </w:r>
+      <w:r>
+        <w:rPr>
+          <w:rFonts w:ascii="Times New Roman" w:hAnsi="Times New Roman" w:cs="Times New Roman"/>
+          <w:sz w:val="28"/>
+          <w:szCs w:val="28"/>
+          <w:lang w:val="en-US"/>
+        </w:rPr>
+        <w:t>IN2 u max</w:t>
+      </w:r>
+    </w:p>
+    <w:p>
+      <w:pPr>
+        <w:pStyle w:val="a3"/>
+        <w:numPr>
+          <w:ilvl w:val="1"/>
+          <w:numId w:val="2"/>
+        </w:numPr>
+        <w:rPr>
+          <w:rFonts w:ascii="Times New Roman" w:hAnsi="Times New Roman" w:cs="Times New Roman"/>
+          <w:sz w:val="28"/>
+          <w:szCs w:val="28"/>
+        </w:rPr>
+      </w:pPr>
+      <w:r>
+        <w:rPr>
+          <w:rFonts w:ascii="Times New Roman" w:hAnsi="Times New Roman" w:cs="Times New Roman"/>
+          <w:sz w:val="28"/>
+          <w:szCs w:val="28"/>
+        </w:rPr>
+        <w:t>Проверяем состояние устройства</w:t>
+      </w:r>
+    </w:p>
+    <w:p>
+      <w:pPr>
+        <w:pStyle w:val="a3"/>
+        <w:numPr>
+          <w:ilvl w:val="1"/>
+          <w:numId w:val="2"/>
+        </w:numPr>
+        <w:rPr>
+          <w:rFonts w:ascii="Times New Roman" w:hAnsi="Times New Roman" w:cs="Times New Roman"/>
+          <w:sz w:val="28"/>
+          <w:szCs w:val="28"/>
+        </w:rPr>
+      </w:pPr>
+      <w:r>
+        <w:rPr>
+          <w:rFonts w:ascii="Times New Roman" w:hAnsi="Times New Roman" w:cs="Times New Roman"/>
+          <w:sz w:val="28"/>
+          <w:szCs w:val="28"/>
+        </w:rPr>
+        <w:t xml:space="preserve">Проверяем </w:t>
+      </w:r>
+      <w:r>
+        <w:rPr>
+          <w:rFonts w:ascii="Times New Roman" w:hAnsi="Times New Roman" w:cs="Times New Roman"/>
+          <w:sz w:val="28"/>
+          <w:szCs w:val="28"/>
+          <w:lang w:val="en-US"/>
+        </w:rPr>
+        <w:t>IN2 u nom</w:t>
+      </w:r>
+    </w:p>
+    <w:p>
+      <w:pPr>
+        <w:pStyle w:val="a3"/>
+        <w:numPr>
+          <w:ilvl w:val="1"/>
+          <w:numId w:val="2"/>
+        </w:numPr>
+        <w:rPr>
+          <w:rFonts w:ascii="Times New Roman" w:hAnsi="Times New Roman" w:cs="Times New Roman"/>
+          <w:sz w:val="28"/>
+          <w:szCs w:val="28"/>
+        </w:rPr>
+      </w:pPr>
+      <w:r>
+        <w:rPr>
+          <w:rFonts w:ascii="Times New Roman" w:hAnsi="Times New Roman" w:cs="Times New Roman"/>
+          <w:sz w:val="28"/>
+          <w:szCs w:val="28"/>
+        </w:rPr>
+        <w:t xml:space="preserve">Отключаем </w:t>
+      </w:r>
+      <w:r>
+        <w:rPr>
+          <w:rFonts w:ascii="Times New Roman" w:hAnsi="Times New Roman" w:cs="Times New Roman"/>
+          <w:sz w:val="28"/>
+          <w:szCs w:val="28"/>
+          <w:lang w:val="en-US"/>
+        </w:rPr>
+        <w:t>IN2</w:t>
+      </w:r>
+    </w:p>
+    <w:p>
+      <w:pPr>
+        <w:pStyle w:val="a3"/>
+        <w:numPr>
+          <w:ilvl w:val="1"/>
+          <w:numId w:val="2"/>
+        </w:numPr>
+        <w:rPr>
+          <w:rFonts w:ascii="Times New Roman" w:hAnsi="Times New Roman" w:cs="Times New Roman"/>
+          <w:sz w:val="28"/>
+          <w:szCs w:val="28"/>
+        </w:rPr>
+      </w:pPr>
+      <w:r>
+        <w:rPr>
+          <w:rFonts w:ascii="Times New Roman" w:hAnsi="Times New Roman" w:cs="Times New Roman"/>
+          <w:sz w:val="28"/>
+          <w:szCs w:val="28"/>
+        </w:rPr>
+        <w:t>Проверяем состояние устройства</w:t>
       </w:r>
     </w:p>
     <w:p>
@@ -1048,17 +1511,122 @@
           <w:sz w:val="28"/>
           <w:szCs w:val="28"/>
         </w:rPr>
-        <w:t xml:space="preserve"> Проверяем </w:t>
-      </w:r>
-      <w:r>
-        <w:rPr>
-          <w:rFonts w:ascii="Times New Roman" w:hAnsi="Times New Roman" w:cs="Times New Roman"/>
-          <w:sz w:val="28"/>
-          <w:szCs w:val="28"/>
-          <w:lang w:val="en-US"/>
-        </w:rPr>
-        <w:t>IN1 u min</w:t>
-      </w:r>
+        <w:t xml:space="preserve"> </w:t>
+      </w:r>
+      <w:r>
+        <w:rPr>
+          <w:rFonts w:ascii="Times New Roman" w:hAnsi="Times New Roman" w:cs="Times New Roman"/>
+          <w:sz w:val="28"/>
+          <w:szCs w:val="28"/>
+        </w:rPr>
+        <w:t xml:space="preserve">Включаем </w:t>
+      </w:r>
+      <w:r>
+        <w:rPr>
+          <w:rFonts w:ascii="Times New Roman" w:hAnsi="Times New Roman" w:cs="Times New Roman"/>
+          <w:sz w:val="28"/>
+          <w:szCs w:val="28"/>
+          <w:lang w:val="en-US"/>
+        </w:rPr>
+        <w:t>IN</w:t>
+      </w:r>
+      <w:r>
+        <w:rPr>
+          <w:rFonts w:ascii="Times New Roman" w:hAnsi="Times New Roman" w:cs="Times New Roman"/>
+          <w:sz w:val="28"/>
+          <w:szCs w:val="28"/>
+        </w:rPr>
+        <w:t xml:space="preserve">1 </w:t>
+      </w:r>
+      <w:r>
+        <w:rPr>
+          <w:rFonts w:ascii="Times New Roman" w:hAnsi="Times New Roman" w:cs="Times New Roman"/>
+          <w:sz w:val="28"/>
+          <w:szCs w:val="28"/>
+        </w:rPr>
+        <w:t xml:space="preserve">и </w:t>
+      </w:r>
+      <w:r>
+        <w:rPr>
+          <w:rFonts w:ascii="Times New Roman" w:hAnsi="Times New Roman" w:cs="Times New Roman"/>
+          <w:sz w:val="28"/>
+          <w:szCs w:val="28"/>
+          <w:lang w:val="en-US"/>
+        </w:rPr>
+        <w:t>IN</w:t>
+      </w:r>
+      <w:r>
+        <w:rPr>
+          <w:rFonts w:ascii="Times New Roman" w:hAnsi="Times New Roman" w:cs="Times New Roman"/>
+          <w:sz w:val="28"/>
+          <w:szCs w:val="28"/>
+        </w:rPr>
+        <w:t>2 (</w:t>
+      </w:r>
+      <w:r>
+        <w:rPr>
+          <w:rFonts w:ascii="Times New Roman" w:hAnsi="Times New Roman" w:cs="Times New Roman"/>
+          <w:sz w:val="28"/>
+          <w:szCs w:val="28"/>
+        </w:rPr>
+        <w:t>БП</w:t>
+      </w:r>
+      <w:r>
+        <w:rPr>
+          <w:rFonts w:ascii="Times New Roman" w:hAnsi="Times New Roman" w:cs="Times New Roman"/>
+          <w:sz w:val="28"/>
+          <w:szCs w:val="28"/>
+        </w:rPr>
+        <w:t>)</w:t>
+      </w:r>
+      <w:r>
+        <w:rPr>
+          <w:rFonts w:ascii="Times New Roman" w:hAnsi="Times New Roman" w:cs="Times New Roman"/>
+          <w:sz w:val="28"/>
+          <w:szCs w:val="28"/>
+        </w:rPr>
+        <w:t xml:space="preserve"> (итерация в 5 раз)</w:t>
+      </w:r>
+    </w:p>
+    <w:p>
+      <w:pPr>
+        <w:pStyle w:val="a3"/>
+        <w:numPr>
+          <w:ilvl w:val="1"/>
+          <w:numId w:val="2"/>
+        </w:numPr>
+        <w:rPr>
+          <w:rFonts w:ascii="Times New Roman" w:hAnsi="Times New Roman" w:cs="Times New Roman"/>
+          <w:sz w:val="28"/>
+          <w:szCs w:val="28"/>
+        </w:rPr>
+      </w:pPr>
+      <w:r>
+        <w:rPr>
+          <w:rFonts w:ascii="Times New Roman" w:hAnsi="Times New Roman" w:cs="Times New Roman"/>
+          <w:sz w:val="28"/>
+          <w:szCs w:val="28"/>
+        </w:rPr>
+        <w:t xml:space="preserve"> </w:t>
+      </w:r>
+      <w:r>
+        <w:rPr>
+          <w:rFonts w:ascii="Times New Roman" w:hAnsi="Times New Roman" w:cs="Times New Roman"/>
+          <w:sz w:val="28"/>
+          <w:szCs w:val="28"/>
+        </w:rPr>
+        <w:t xml:space="preserve">Контроль </w:t>
+      </w:r>
+      <w:proofErr w:type="spellStart"/>
+      <w:r>
+        <w:rPr>
+          <w:rFonts w:ascii="Times New Roman" w:hAnsi="Times New Roman" w:cs="Times New Roman"/>
+          <w:sz w:val="28"/>
+          <w:szCs w:val="28"/>
+        </w:rPr>
+        <w:t>пинга</w:t>
+      </w:r>
+      <w:proofErr w:type="spellEnd"/>
     </w:p>
     <w:p>
       <w:pPr>
@@ -1101,37 +1669,46 @@
           <w:sz w:val="28"/>
           <w:szCs w:val="28"/>
         </w:rPr>
-        <w:t xml:space="preserve">Проверяем </w:t>
-      </w:r>
-      <w:r>
-        <w:rPr>
-          <w:rFonts w:ascii="Times New Roman" w:hAnsi="Times New Roman" w:cs="Times New Roman"/>
-          <w:sz w:val="28"/>
-          <w:szCs w:val="28"/>
-          <w:lang w:val="en-US"/>
-        </w:rPr>
-        <w:t>IN1 u max</w:t>
-      </w:r>
-    </w:p>
-    <w:p>
-      <w:pPr>
-        <w:pStyle w:val="a3"/>
-        <w:numPr>
-          <w:ilvl w:val="1"/>
-          <w:numId w:val="2"/>
-        </w:numPr>
-        <w:rPr>
-          <w:rFonts w:ascii="Times New Roman" w:hAnsi="Times New Roman" w:cs="Times New Roman"/>
-          <w:sz w:val="28"/>
-          <w:szCs w:val="28"/>
-        </w:rPr>
-      </w:pPr>
-      <w:r>
-        <w:rPr>
-          <w:rFonts w:ascii="Times New Roman" w:hAnsi="Times New Roman" w:cs="Times New Roman"/>
-          <w:sz w:val="28"/>
-          <w:szCs w:val="28"/>
-        </w:rPr>
+        <w:t xml:space="preserve"> </w:t>
+      </w:r>
+      <w:r>
+        <w:rPr>
+          <w:rFonts w:ascii="Times New Roman" w:hAnsi="Times New Roman" w:cs="Times New Roman"/>
+          <w:sz w:val="28"/>
+          <w:szCs w:val="28"/>
+        </w:rPr>
+        <w:t xml:space="preserve">Мгновенно отключаем </w:t>
+      </w:r>
+      <w:r>
+        <w:rPr>
+          <w:rFonts w:ascii="Times New Roman" w:hAnsi="Times New Roman" w:cs="Times New Roman"/>
+          <w:sz w:val="28"/>
+          <w:szCs w:val="28"/>
+          <w:lang w:val="en-US"/>
+        </w:rPr>
+        <w:t>IN1</w:t>
+      </w:r>
+    </w:p>
+    <w:p>
+      <w:pPr>
+        <w:pStyle w:val="a3"/>
+        <w:numPr>
+          <w:ilvl w:val="1"/>
+          <w:numId w:val="2"/>
+        </w:numPr>
+        <w:rPr>
+          <w:rFonts w:ascii="Times New Roman" w:hAnsi="Times New Roman" w:cs="Times New Roman"/>
+          <w:sz w:val="28"/>
+          <w:szCs w:val="28"/>
+        </w:rPr>
+      </w:pPr>
+      <w:r>
+        <w:rPr>
+          <w:rFonts w:ascii="Times New Roman" w:hAnsi="Times New Roman" w:cs="Times New Roman"/>
+          <w:sz w:val="28"/>
+          <w:szCs w:val="28"/>
+        </w:rPr>
+        <w:lastRenderedPageBreak/>
         <w:t>Проверяем состояние устройства</w:t>
       </w:r>
     </w:p>
@@ -1154,509 +1731,6 @@
           <w:sz w:val="28"/>
           <w:szCs w:val="28"/>
         </w:rPr>
-        <w:t xml:space="preserve">Проверяем </w:t>
-      </w:r>
-      <w:r>
-        <w:rPr>
-          <w:rFonts w:ascii="Times New Roman" w:hAnsi="Times New Roman" w:cs="Times New Roman"/>
-          <w:sz w:val="28"/>
-          <w:szCs w:val="28"/>
-          <w:lang w:val="en-US"/>
-        </w:rPr>
-        <w:t>IN1 u nom</w:t>
-      </w:r>
-    </w:p>
-    <w:p>
-      <w:pPr>
-        <w:pStyle w:val="a3"/>
-        <w:numPr>
-          <w:ilvl w:val="1"/>
-          <w:numId w:val="2"/>
-        </w:numPr>
-        <w:rPr>
-          <w:rFonts w:ascii="Times New Roman" w:hAnsi="Times New Roman" w:cs="Times New Roman"/>
-          <w:sz w:val="28"/>
-          <w:szCs w:val="28"/>
-        </w:rPr>
-      </w:pPr>
-      <w:r>
-        <w:rPr>
-          <w:rFonts w:ascii="Times New Roman" w:hAnsi="Times New Roman" w:cs="Times New Roman"/>
-          <w:sz w:val="28"/>
-          <w:szCs w:val="28"/>
-        </w:rPr>
-        <w:t xml:space="preserve">Отключаем </w:t>
-      </w:r>
-      <w:r>
-        <w:rPr>
-          <w:rFonts w:ascii="Times New Roman" w:hAnsi="Times New Roman" w:cs="Times New Roman"/>
-          <w:sz w:val="28"/>
-          <w:szCs w:val="28"/>
-          <w:lang w:val="en-US"/>
-        </w:rPr>
-        <w:t>IN1</w:t>
-      </w:r>
-    </w:p>
-    <w:p>
-      <w:pPr>
-        <w:pStyle w:val="a3"/>
-        <w:numPr>
-          <w:ilvl w:val="1"/>
-          <w:numId w:val="2"/>
-        </w:numPr>
-        <w:rPr>
-          <w:rFonts w:ascii="Times New Roman" w:hAnsi="Times New Roman" w:cs="Times New Roman"/>
-          <w:sz w:val="28"/>
-          <w:szCs w:val="28"/>
-        </w:rPr>
-      </w:pPr>
-      <w:r>
-        <w:rPr>
-          <w:rFonts w:ascii="Times New Roman" w:hAnsi="Times New Roman" w:cs="Times New Roman"/>
-          <w:sz w:val="28"/>
-          <w:szCs w:val="28"/>
-        </w:rPr>
-        <w:t>Проверяем состояние устройства</w:t>
-      </w:r>
-      <w:r>
-        <w:rPr>
-          <w:rFonts w:ascii="Times New Roman" w:hAnsi="Times New Roman" w:cs="Times New Roman"/>
-          <w:sz w:val="28"/>
-          <w:szCs w:val="28"/>
-          <w:lang w:val="en-US"/>
-        </w:rPr>
-        <w:t xml:space="preserve"> </w:t>
-      </w:r>
-    </w:p>
-    <w:p>
-      <w:pPr>
-        <w:pStyle w:val="a3"/>
-        <w:numPr>
-          <w:ilvl w:val="1"/>
-          <w:numId w:val="2"/>
-        </w:numPr>
-        <w:rPr>
-          <w:rFonts w:ascii="Times New Roman" w:hAnsi="Times New Roman" w:cs="Times New Roman"/>
-          <w:sz w:val="28"/>
-          <w:szCs w:val="28"/>
-        </w:rPr>
-      </w:pPr>
-      <w:r>
-        <w:rPr>
-          <w:rFonts w:ascii="Times New Roman" w:hAnsi="Times New Roman" w:cs="Times New Roman"/>
-          <w:sz w:val="28"/>
-          <w:szCs w:val="28"/>
-        </w:rPr>
-        <w:t xml:space="preserve">Проверяем </w:t>
-      </w:r>
-      <w:r>
-        <w:rPr>
-          <w:rFonts w:ascii="Times New Roman" w:hAnsi="Times New Roman" w:cs="Times New Roman"/>
-          <w:sz w:val="28"/>
-          <w:szCs w:val="28"/>
-          <w:lang w:val="en-US"/>
-        </w:rPr>
-        <w:t>IN2 u min</w:t>
-      </w:r>
-    </w:p>
-    <w:p>
-      <w:pPr>
-        <w:pStyle w:val="a3"/>
-        <w:numPr>
-          <w:ilvl w:val="1"/>
-          <w:numId w:val="2"/>
-        </w:numPr>
-        <w:rPr>
-          <w:rFonts w:ascii="Times New Roman" w:hAnsi="Times New Roman" w:cs="Times New Roman"/>
-          <w:sz w:val="28"/>
-          <w:szCs w:val="28"/>
-        </w:rPr>
-      </w:pPr>
-      <w:r>
-        <w:rPr>
-          <w:rFonts w:ascii="Times New Roman" w:hAnsi="Times New Roman" w:cs="Times New Roman"/>
-          <w:sz w:val="28"/>
-          <w:szCs w:val="28"/>
-        </w:rPr>
-        <w:t>Проверяем состояние устройства</w:t>
-      </w:r>
-    </w:p>
-    <w:p>
-      <w:pPr>
-        <w:pStyle w:val="a3"/>
-        <w:numPr>
-          <w:ilvl w:val="1"/>
-          <w:numId w:val="2"/>
-        </w:numPr>
-        <w:rPr>
-          <w:rFonts w:ascii="Times New Roman" w:hAnsi="Times New Roman" w:cs="Times New Roman"/>
-          <w:sz w:val="28"/>
-          <w:szCs w:val="28"/>
-        </w:rPr>
-      </w:pPr>
-      <w:r>
-        <w:rPr>
-          <w:rFonts w:ascii="Times New Roman" w:hAnsi="Times New Roman" w:cs="Times New Roman"/>
-          <w:sz w:val="28"/>
-          <w:szCs w:val="28"/>
-        </w:rPr>
-        <w:t xml:space="preserve">Проверяем </w:t>
-      </w:r>
-      <w:r>
-        <w:rPr>
-          <w:rFonts w:ascii="Times New Roman" w:hAnsi="Times New Roman" w:cs="Times New Roman"/>
-          <w:sz w:val="28"/>
-          <w:szCs w:val="28"/>
-          <w:lang w:val="en-US"/>
-        </w:rPr>
-        <w:t>IN2 u max</w:t>
-      </w:r>
-    </w:p>
-    <w:p>
-      <w:pPr>
-        <w:pStyle w:val="a3"/>
-        <w:numPr>
-          <w:ilvl w:val="1"/>
-          <w:numId w:val="2"/>
-        </w:numPr>
-        <w:rPr>
-          <w:rFonts w:ascii="Times New Roman" w:hAnsi="Times New Roman" w:cs="Times New Roman"/>
-          <w:sz w:val="28"/>
-          <w:szCs w:val="28"/>
-        </w:rPr>
-      </w:pPr>
-      <w:r>
-        <w:rPr>
-          <w:rFonts w:ascii="Times New Roman" w:hAnsi="Times New Roman" w:cs="Times New Roman"/>
-          <w:sz w:val="28"/>
-          <w:szCs w:val="28"/>
-        </w:rPr>
-        <w:t>Проверяем состояние устройства</w:t>
-      </w:r>
-    </w:p>
-    <w:p>
-      <w:pPr>
-        <w:pStyle w:val="a3"/>
-        <w:numPr>
-          <w:ilvl w:val="1"/>
-          <w:numId w:val="2"/>
-        </w:numPr>
-        <w:rPr>
-          <w:rFonts w:ascii="Times New Roman" w:hAnsi="Times New Roman" w:cs="Times New Roman"/>
-          <w:sz w:val="28"/>
-          <w:szCs w:val="28"/>
-        </w:rPr>
-      </w:pPr>
-      <w:r>
-        <w:rPr>
-          <w:rFonts w:ascii="Times New Roman" w:hAnsi="Times New Roman" w:cs="Times New Roman"/>
-          <w:sz w:val="28"/>
-          <w:szCs w:val="28"/>
-        </w:rPr>
-        <w:t xml:space="preserve">Проверяем </w:t>
-      </w:r>
-      <w:r>
-        <w:rPr>
-          <w:rFonts w:ascii="Times New Roman" w:hAnsi="Times New Roman" w:cs="Times New Roman"/>
-          <w:sz w:val="28"/>
-          <w:szCs w:val="28"/>
-          <w:lang w:val="en-US"/>
-        </w:rPr>
-        <w:t>IN2 u nom</w:t>
-      </w:r>
-    </w:p>
-    <w:p>
-      <w:pPr>
-        <w:pStyle w:val="a3"/>
-        <w:numPr>
-          <w:ilvl w:val="1"/>
-          <w:numId w:val="2"/>
-        </w:numPr>
-        <w:rPr>
-          <w:rFonts w:ascii="Times New Roman" w:hAnsi="Times New Roman" w:cs="Times New Roman"/>
-          <w:sz w:val="28"/>
-          <w:szCs w:val="28"/>
-        </w:rPr>
-      </w:pPr>
-      <w:r>
-        <w:rPr>
-          <w:rFonts w:ascii="Times New Roman" w:hAnsi="Times New Roman" w:cs="Times New Roman"/>
-          <w:sz w:val="28"/>
-          <w:szCs w:val="28"/>
-        </w:rPr>
-        <w:t xml:space="preserve">Отключаем </w:t>
-      </w:r>
-      <w:r>
-        <w:rPr>
-          <w:rFonts w:ascii="Times New Roman" w:hAnsi="Times New Roman" w:cs="Times New Roman"/>
-          <w:sz w:val="28"/>
-          <w:szCs w:val="28"/>
-          <w:lang w:val="en-US"/>
-        </w:rPr>
-        <w:t>IN2</w:t>
-      </w:r>
-    </w:p>
-    <w:p>
-      <w:pPr>
-        <w:pStyle w:val="a3"/>
-        <w:numPr>
-          <w:ilvl w:val="1"/>
-          <w:numId w:val="2"/>
-        </w:numPr>
-        <w:rPr>
-          <w:rFonts w:ascii="Times New Roman" w:hAnsi="Times New Roman" w:cs="Times New Roman"/>
-          <w:sz w:val="28"/>
-          <w:szCs w:val="28"/>
-        </w:rPr>
-      </w:pPr>
-      <w:r>
-        <w:rPr>
-          <w:rFonts w:ascii="Times New Roman" w:hAnsi="Times New Roman" w:cs="Times New Roman"/>
-          <w:sz w:val="28"/>
-          <w:szCs w:val="28"/>
-        </w:rPr>
-        <w:t>Проверяем состояние устройства</w:t>
-      </w:r>
-    </w:p>
-    <w:p>
-      <w:pPr>
-        <w:pStyle w:val="a3"/>
-        <w:numPr>
-          <w:ilvl w:val="0"/>
-          <w:numId w:val="2"/>
-        </w:numPr>
-        <w:rPr>
-          <w:rFonts w:ascii="Times New Roman" w:hAnsi="Times New Roman" w:cs="Times New Roman"/>
-          <w:sz w:val="28"/>
-          <w:szCs w:val="28"/>
-        </w:rPr>
-      </w:pPr>
-      <w:r>
-        <w:rPr>
-          <w:rFonts w:ascii="Times New Roman" w:hAnsi="Times New Roman" w:cs="Times New Roman"/>
-          <w:sz w:val="28"/>
-          <w:szCs w:val="28"/>
-        </w:rPr>
-        <w:t xml:space="preserve"> </w:t>
-      </w:r>
-      <w:r>
-        <w:rPr>
-          <w:rFonts w:ascii="Times New Roman" w:hAnsi="Times New Roman" w:cs="Times New Roman"/>
-          <w:sz w:val="28"/>
-          <w:szCs w:val="28"/>
-        </w:rPr>
-        <w:t xml:space="preserve">Включаем </w:t>
-      </w:r>
-      <w:r>
-        <w:rPr>
-          <w:rFonts w:ascii="Times New Roman" w:hAnsi="Times New Roman" w:cs="Times New Roman"/>
-          <w:sz w:val="28"/>
-          <w:szCs w:val="28"/>
-          <w:lang w:val="en-US"/>
-        </w:rPr>
-        <w:t>IN</w:t>
-      </w:r>
-      <w:r>
-        <w:rPr>
-          <w:rFonts w:ascii="Times New Roman" w:hAnsi="Times New Roman" w:cs="Times New Roman"/>
-          <w:sz w:val="28"/>
-          <w:szCs w:val="28"/>
-        </w:rPr>
-        <w:t xml:space="preserve">1 </w:t>
-      </w:r>
-      <w:r>
-        <w:rPr>
-          <w:rFonts w:ascii="Times New Roman" w:hAnsi="Times New Roman" w:cs="Times New Roman"/>
-          <w:sz w:val="28"/>
-          <w:szCs w:val="28"/>
-        </w:rPr>
-        <w:t xml:space="preserve">и </w:t>
-      </w:r>
-      <w:r>
-        <w:rPr>
-          <w:rFonts w:ascii="Times New Roman" w:hAnsi="Times New Roman" w:cs="Times New Roman"/>
-          <w:sz w:val="28"/>
-          <w:szCs w:val="28"/>
-          <w:lang w:val="en-US"/>
-        </w:rPr>
-        <w:t>IN</w:t>
-      </w:r>
-      <w:r>
-        <w:rPr>
-          <w:rFonts w:ascii="Times New Roman" w:hAnsi="Times New Roman" w:cs="Times New Roman"/>
-          <w:sz w:val="28"/>
-          <w:szCs w:val="28"/>
-        </w:rPr>
-        <w:t>2 (</w:t>
-      </w:r>
-      <w:r>
-        <w:rPr>
-          <w:rFonts w:ascii="Times New Roman" w:hAnsi="Times New Roman" w:cs="Times New Roman"/>
-          <w:sz w:val="28"/>
-          <w:szCs w:val="28"/>
-        </w:rPr>
-        <w:t>БП</w:t>
-      </w:r>
-      <w:r>
-        <w:rPr>
-          <w:rFonts w:ascii="Times New Roman" w:hAnsi="Times New Roman" w:cs="Times New Roman"/>
-          <w:sz w:val="28"/>
-          <w:szCs w:val="28"/>
-        </w:rPr>
-        <w:t>)</w:t>
-      </w:r>
-      <w:r>
-        <w:rPr>
-          <w:rFonts w:ascii="Times New Roman" w:hAnsi="Times New Roman" w:cs="Times New Roman"/>
-          <w:sz w:val="28"/>
-          <w:szCs w:val="28"/>
-        </w:rPr>
-        <w:t xml:space="preserve"> (итерация в 5 раз)</w:t>
-      </w:r>
-    </w:p>
-    <w:p>
-      <w:pPr>
-        <w:pStyle w:val="a3"/>
-        <w:numPr>
-          <w:ilvl w:val="1"/>
-          <w:numId w:val="2"/>
-        </w:numPr>
-        <w:rPr>
-          <w:rFonts w:ascii="Times New Roman" w:hAnsi="Times New Roman" w:cs="Times New Roman"/>
-          <w:sz w:val="28"/>
-          <w:szCs w:val="28"/>
-        </w:rPr>
-      </w:pPr>
-      <w:r>
-        <w:rPr>
-          <w:rFonts w:ascii="Times New Roman" w:hAnsi="Times New Roman" w:cs="Times New Roman"/>
-          <w:sz w:val="28"/>
-          <w:szCs w:val="28"/>
-        </w:rPr>
-        <w:t xml:space="preserve"> </w:t>
-      </w:r>
-      <w:r>
-        <w:rPr>
-          <w:rFonts w:ascii="Times New Roman" w:hAnsi="Times New Roman" w:cs="Times New Roman"/>
-          <w:sz w:val="28"/>
-          <w:szCs w:val="28"/>
-        </w:rPr>
-        <w:t xml:space="preserve">Контроль </w:t>
-      </w:r>
-      <w:proofErr w:type="spellStart"/>
-      <w:r>
-        <w:rPr>
-          <w:rFonts w:ascii="Times New Roman" w:hAnsi="Times New Roman" w:cs="Times New Roman"/>
-          <w:sz w:val="28"/>
-          <w:szCs w:val="28"/>
-        </w:rPr>
-        <w:t>пинга</w:t>
-      </w:r>
-      <w:proofErr w:type="spellEnd"/>
-    </w:p>
-    <w:p>
-      <w:pPr>
-        <w:pStyle w:val="a3"/>
-        <w:numPr>
-          <w:ilvl w:val="1"/>
-          <w:numId w:val="2"/>
-        </w:numPr>
-        <w:rPr>
-          <w:rFonts w:ascii="Times New Roman" w:hAnsi="Times New Roman" w:cs="Times New Roman"/>
-          <w:sz w:val="28"/>
-          <w:szCs w:val="28"/>
-        </w:rPr>
-      </w:pPr>
-      <w:r>
-        <w:rPr>
-          <w:rFonts w:ascii="Times New Roman" w:hAnsi="Times New Roman" w:cs="Times New Roman"/>
-          <w:sz w:val="28"/>
-          <w:szCs w:val="28"/>
-        </w:rPr>
-        <w:t>Проверяем состояние устройства</w:t>
-      </w:r>
-    </w:p>
-    <w:p>
-      <w:pPr>
-        <w:pStyle w:val="a3"/>
-        <w:numPr>
-          <w:ilvl w:val="1"/>
-          <w:numId w:val="2"/>
-        </w:numPr>
-        <w:rPr>
-          <w:rFonts w:ascii="Times New Roman" w:hAnsi="Times New Roman" w:cs="Times New Roman"/>
-          <w:sz w:val="28"/>
-          <w:szCs w:val="28"/>
-        </w:rPr>
-      </w:pPr>
-      <w:r>
-        <w:rPr>
-          <w:rFonts w:ascii="Times New Roman" w:hAnsi="Times New Roman" w:cs="Times New Roman"/>
-          <w:sz w:val="28"/>
-          <w:szCs w:val="28"/>
-        </w:rPr>
-        <w:t xml:space="preserve"> </w:t>
-      </w:r>
-      <w:r>
-        <w:rPr>
-          <w:rFonts w:ascii="Times New Roman" w:hAnsi="Times New Roman" w:cs="Times New Roman"/>
-          <w:sz w:val="28"/>
-          <w:szCs w:val="28"/>
-        </w:rPr>
-        <w:t xml:space="preserve">Мгновенно отключаем </w:t>
-      </w:r>
-      <w:r>
-        <w:rPr>
-          <w:rFonts w:ascii="Times New Roman" w:hAnsi="Times New Roman" w:cs="Times New Roman"/>
-          <w:sz w:val="28"/>
-          <w:szCs w:val="28"/>
-          <w:lang w:val="en-US"/>
-        </w:rPr>
-        <w:t>IN1</w:t>
-      </w:r>
-    </w:p>
-    <w:p>
-      <w:pPr>
-        <w:pStyle w:val="a3"/>
-        <w:numPr>
-          <w:ilvl w:val="1"/>
-          <w:numId w:val="2"/>
-        </w:numPr>
-        <w:rPr>
-          <w:rFonts w:ascii="Times New Roman" w:hAnsi="Times New Roman" w:cs="Times New Roman"/>
-          <w:sz w:val="28"/>
-          <w:szCs w:val="28"/>
-        </w:rPr>
-      </w:pPr>
-      <w:r>
-        <w:rPr>
-          <w:rFonts w:ascii="Times New Roman" w:hAnsi="Times New Roman" w:cs="Times New Roman"/>
-          <w:sz w:val="28"/>
-          <w:szCs w:val="28"/>
-        </w:rPr>
-        <w:t>Проверяем состояние устройства</w:t>
-      </w:r>
-    </w:p>
-    <w:p>
-      <w:pPr>
-        <w:pStyle w:val="a3"/>
-        <w:numPr>
-          <w:ilvl w:val="1"/>
-          <w:numId w:val="2"/>
-        </w:numPr>
-        <w:rPr>
-          <w:rFonts w:ascii="Times New Roman" w:hAnsi="Times New Roman" w:cs="Times New Roman"/>
-          <w:sz w:val="28"/>
-          <w:szCs w:val="28"/>
-        </w:rPr>
-      </w:pPr>
-      <w:r>
-        <w:rPr>
-          <w:rFonts w:ascii="Times New Roman" w:hAnsi="Times New Roman" w:cs="Times New Roman"/>
-          <w:sz w:val="28"/>
-          <w:szCs w:val="28"/>
-        </w:rPr>
-        <w:lastRenderedPageBreak/>
         <w:t xml:space="preserve"> Мгновенно отключаем </w:t>
       </w:r>
       <w:r>
@@ -2617,7 +2691,7 @@
 </file>
 
 <file path=word/numbering.xml><?xml version="1.0" encoding="utf-8"?>
-<w:numbering xmlns:wpc="http://schemas.microsoft.com/office/word/2010/wordprocessingCanvas" xmlns:cx="http://schemas.microsoft.com/office/drawing/2014/chartex" xmlns:cx1="http://schemas.microsoft.com/office/drawing/2015/9/8/chartex" xmlns:cx2="http://schemas.microsoft.com/office/drawing/2015/10/21/chartex" xmlns:cx3="http://schemas.microsoft.com/office/drawing/2016/5/9/chartex" xmlns:cx4="http://schemas.microsoft.com/office/drawing/2016/5/10/chartex" xmlns:cx5="http://schemas.microsoft.com/office/drawing/2016/5/11/chartex" xmlns:cx6="http://schemas.microsoft.com/office/drawing/2016/5/12/chartex" xmlns:cx7="http://schemas.microsoft.com/office/drawing/2016/5/13/chartex" xmlns:cx8="http://schemas.microsoft.com/office/drawing/2016/5/14/chartex" xmlns:mc="http://schemas.openxmlformats.org/markup-compatibility/2006" xmlns:aink="http://schemas.microsoft.com/office/drawing/2016/ink" xmlns:am3d="http://schemas.microsoft.com/office/drawing/2017/model3d" xmlns:o="urn:schemas-microsoft-com:office:office" xmlns:r="http://schemas.openxmlformats.org/officeDocument/2006/relationships" xmlns:m="http://schemas.openxmlformats.org/officeDocument/2006/math" xmlns:v="urn:schemas-microsoft-com:vml" xmlns:wp14="http://schemas.microsoft.com/office/word/2010/wordprocessingDrawing" xmlns:wp="http://schemas.openxmlformats.org/drawingml/2006/wordprocessingDrawing" xmlns:w10="urn:schemas-microsoft-com:office:word" xmlns:w="http://schemas.openxmlformats.org/wordprocessingml/2006/main" xmlns:w14="http://schemas.microsoft.com/office/word/2010/wordml" xmlns:w15="http://schemas.microsoft.com/office/word/2012/wordml" xmlns:w16cex="http://schemas.microsoft.com/office/word/2018/wordml/cex" xmlns:w16cid="http://schemas.microsoft.com/office/word/2016/wordml/cid" xmlns:w16="http://schemas.microsoft.com/office/word/2018/wordml" xmlns:w16sdtdh="http://schemas.microsoft.com/office/word/2020/wordml/sdtdatahash" xmlns:w16se="http://schemas.microsoft.com/office/word/2015/wordml/symex" xmlns:wpg="http://schemas.microsoft.com/office/word/2010/wordprocessingGroup" xmlns:wpi="http://schemas.microsoft.com/office/word/2010/wordprocessingInk" xmlns:wne="http://schemas.microsoft.com/office/word/2006/wordml" xmlns:wps="http://schemas.microsoft.com/office/word/2010/wordprocessingShape" mc:Ignorable="w14 w15 w16se w16cid w16 w16cex w16sdtdh wp14">
+<w:numbering xmlns:wpc="http://schemas.microsoft.com/office/word/2010/wordprocessingCanvas" xmlns:cx="http://schemas.microsoft.com/office/drawing/2014/chartex" xmlns:cx1="http://schemas.microsoft.com/office/drawing/2015/9/8/chartex" xmlns:mc="http://schemas.openxmlformats.org/markup-compatibility/2006" xmlns:o="urn:schemas-microsoft-com:office:office" xmlns:r="http://schemas.openxmlformats.org/officeDocument/2006/relationships" xmlns:m="http://schemas.openxmlformats.org/officeDocument/2006/math" xmlns:v="urn:schemas-microsoft-com:vml" xmlns:wp14="http://schemas.microsoft.com/office/word/2010/wordprocessingDrawing" xmlns:wp="http://schemas.openxmlformats.org/drawingml/2006/wordprocessingDrawing" xmlns:w10="urn:schemas-microsoft-com:office:word" xmlns:w="http://schemas.openxmlformats.org/wordprocessingml/2006/main" xmlns:w14="http://schemas.microsoft.com/office/word/2010/wordml" xmlns:w15="http://schemas.microsoft.com/office/word/2012/wordml" xmlns:w16se="http://schemas.microsoft.com/office/word/2015/wordml/symex" xmlns:wpg="http://schemas.microsoft.com/office/word/2010/wordprocessingGroup" xmlns:wpi="http://schemas.microsoft.com/office/word/2010/wordprocessingInk" xmlns:wne="http://schemas.microsoft.com/office/word/2006/wordml" xmlns:wps="http://schemas.microsoft.com/office/word/2010/wordprocessingShape" mc:Ignorable="w14 w15 w16se wp14">
   <w:abstractNum w:abstractNumId="0" w15:restartNumberingAfterBreak="0">
     <w:nsid w:val="31D20AB2"/>
     <w:multiLevelType w:val="hybridMultilevel"/>
@@ -2806,7 +2880,7 @@
 </file>
 
 <file path=word/styles.xml><?xml version="1.0" encoding="utf-8"?>
-<w:styles xmlns:mc="http://schemas.openxmlformats.org/markup-compatibility/2006" xmlns:r="http://schemas.openxmlformats.org/officeDocument/2006/relationships" xmlns:w="http://schemas.openxmlformats.org/wordprocessingml/2006/main" xmlns:w14="http://schemas.microsoft.com/office/word/2010/wordml" xmlns:w15="http://schemas.microsoft.com/office/word/2012/wordml" xmlns:w16cex="http://schemas.microsoft.com/office/word/2018/wordml/cex" xmlns:w16cid="http://schemas.microsoft.com/office/word/2016/wordml/cid" xmlns:w16="http://schemas.microsoft.com/office/word/2018/wordml" xmlns:w16sdtdh="http://schemas.microsoft.com/office/word/2020/wordml/sdtdatahash" xmlns:w16se="http://schemas.microsoft.com/office/word/2015/wordml/symex" mc:Ignorable="w14 w15 w16se w16cid w16 w16cex w16sdtdh">
+<w:styles xmlns:mc="http://schemas.openxmlformats.org/markup-compatibility/2006" xmlns:r="http://schemas.openxmlformats.org/officeDocument/2006/relationships" xmlns:w="http://schemas.openxmlformats.org/wordprocessingml/2006/main" xmlns:w14="http://schemas.microsoft.com/office/word/2010/wordml" xmlns:w15="http://schemas.microsoft.com/office/word/2012/wordml" xmlns:w16se="http://schemas.microsoft.com/office/word/2015/wordml/symex" mc:Ignorable="w14 w15 w16se">
   <w:docDefaults>
     <w:rPrDefault>
       <w:rPr>
@@ -2822,7 +2896,7 @@
       </w:pPr>
     </w:pPrDefault>
   </w:docDefaults>
-  <w:latentStyles w:defLockedState="0" w:defUIPriority="99" w:defSemiHidden="0" w:defUnhideWhenUsed="0" w:defQFormat="0" w:count="376">
+  <w:latentStyles w:defLockedState="0" w:defUIPriority="99" w:defSemiHidden="0" w:defUnhideWhenUsed="0" w:defQFormat="0" w:count="371">
     <w:lsdException w:name="Normal" w:uiPriority="0" w:qFormat="1"/>
     <w:lsdException w:name="heading 1" w:uiPriority="9" w:qFormat="1"/>
     <w:lsdException w:name="heading 2" w:semiHidden="1" w:uiPriority="9" w:unhideWhenUsed="1" w:qFormat="1"/>
@@ -3194,11 +3268,6 @@
     <w:lsdException w:name="List Table 5 Dark Accent 6" w:uiPriority="50"/>
     <w:lsdException w:name="List Table 6 Colorful Accent 6" w:uiPriority="51"/>
     <w:lsdException w:name="List Table 7 Colorful Accent 6" w:uiPriority="52"/>
-    <w:lsdException w:name="Mention" w:semiHidden="1" w:unhideWhenUsed="1"/>
-    <w:lsdException w:name="Smart Hyperlink" w:semiHidden="1" w:unhideWhenUsed="1"/>
-    <w:lsdException w:name="Hashtag" w:semiHidden="1" w:unhideWhenUsed="1"/>
-    <w:lsdException w:name="Unresolved Mention" w:semiHidden="1" w:unhideWhenUsed="1"/>
-    <w:lsdException w:name="Smart Link" w:semiHidden="1" w:unhideWhenUsed="1"/>
   </w:latentStyles>
   <w:style w:type="paragraph" w:default="1" w:styleId="a">
     <w:name w:val="Normal"/>

</xml_diff>

<commit_message>
- add control reset
</commit_message>
<xml_diff>
--- a/Логика ПО PSC10A.docx
+++ b/Логика ПО PSC10A.docx
@@ -1,6 +1,6 @@
 
 <file path=word/document.xml><?xml version="1.0" encoding="utf-8"?>
-<w:document xmlns:wpc="http://schemas.microsoft.com/office/word/2010/wordprocessingCanvas" xmlns:cx="http://schemas.microsoft.com/office/drawing/2014/chartex" xmlns:cx1="http://schemas.microsoft.com/office/drawing/2015/9/8/chartex" xmlns:mc="http://schemas.openxmlformats.org/markup-compatibility/2006" xmlns:o="urn:schemas-microsoft-com:office:office" xmlns:r="http://schemas.openxmlformats.org/officeDocument/2006/relationships" xmlns:m="http://schemas.openxmlformats.org/officeDocument/2006/math" xmlns:v="urn:schemas-microsoft-com:vml" xmlns:wp14="http://schemas.microsoft.com/office/word/2010/wordprocessingDrawing" xmlns:wp="http://schemas.openxmlformats.org/drawingml/2006/wordprocessingDrawing" xmlns:w10="urn:schemas-microsoft-com:office:word" xmlns:w="http://schemas.openxmlformats.org/wordprocessingml/2006/main" xmlns:w14="http://schemas.microsoft.com/office/word/2010/wordml" xmlns:w15="http://schemas.microsoft.com/office/word/2012/wordml" xmlns:w16se="http://schemas.microsoft.com/office/word/2015/wordml/symex" xmlns:wpg="http://schemas.microsoft.com/office/word/2010/wordprocessingGroup" xmlns:wpi="http://schemas.microsoft.com/office/word/2010/wordprocessingInk" xmlns:wne="http://schemas.microsoft.com/office/word/2006/wordml" xmlns:wps="http://schemas.microsoft.com/office/word/2010/wordprocessingShape" mc:Ignorable="w14 w15 w16se wp14">
+<w:document xmlns:wpc="http://schemas.microsoft.com/office/word/2010/wordprocessingCanvas" xmlns:cx="http://schemas.microsoft.com/office/drawing/2014/chartex" xmlns:cx1="http://schemas.microsoft.com/office/drawing/2015/9/8/chartex" xmlns:cx2="http://schemas.microsoft.com/office/drawing/2015/10/21/chartex" xmlns:cx3="http://schemas.microsoft.com/office/drawing/2016/5/9/chartex" xmlns:cx4="http://schemas.microsoft.com/office/drawing/2016/5/10/chartex" xmlns:cx5="http://schemas.microsoft.com/office/drawing/2016/5/11/chartex" xmlns:cx6="http://schemas.microsoft.com/office/drawing/2016/5/12/chartex" xmlns:cx7="http://schemas.microsoft.com/office/drawing/2016/5/13/chartex" xmlns:cx8="http://schemas.microsoft.com/office/drawing/2016/5/14/chartex" xmlns:mc="http://schemas.openxmlformats.org/markup-compatibility/2006" xmlns:aink="http://schemas.microsoft.com/office/drawing/2016/ink" xmlns:am3d="http://schemas.microsoft.com/office/drawing/2017/model3d" xmlns:o="urn:schemas-microsoft-com:office:office" xmlns:r="http://schemas.openxmlformats.org/officeDocument/2006/relationships" xmlns:m="http://schemas.openxmlformats.org/officeDocument/2006/math" xmlns:v="urn:schemas-microsoft-com:vml" xmlns:wp14="http://schemas.microsoft.com/office/word/2010/wordprocessingDrawing" xmlns:wp="http://schemas.openxmlformats.org/drawingml/2006/wordprocessingDrawing" xmlns:w10="urn:schemas-microsoft-com:office:word" xmlns:w="http://schemas.openxmlformats.org/wordprocessingml/2006/main" xmlns:w14="http://schemas.microsoft.com/office/word/2010/wordml" xmlns:w15="http://schemas.microsoft.com/office/word/2012/wordml" xmlns:w16cex="http://schemas.microsoft.com/office/word/2018/wordml/cex" xmlns:w16cid="http://schemas.microsoft.com/office/word/2016/wordml/cid" xmlns:w16="http://schemas.microsoft.com/office/word/2018/wordml" xmlns:w16sdtdh="http://schemas.microsoft.com/office/word/2020/wordml/sdtdatahash" xmlns:w16se="http://schemas.microsoft.com/office/word/2015/wordml/symex" xmlns:wpg="http://schemas.microsoft.com/office/word/2010/wordprocessingGroup" xmlns:wpi="http://schemas.microsoft.com/office/word/2010/wordprocessingInk" xmlns:wne="http://schemas.microsoft.com/office/word/2006/wordml" xmlns:wps="http://schemas.microsoft.com/office/word/2010/wordprocessingShape" mc:Ignorable="w14 w15 w16se w16cid w16 w16cex w16sdtdh wp14">
   <w:body>
     <w:p>
       <w:pPr>
@@ -35,21 +35,7 @@
         <w:rPr>
           <w:strike/>
         </w:rPr>
-        <w:t xml:space="preserve">Добавить поле номер прошивки в </w:t>
-      </w:r>
-      <w:proofErr w:type="spellStart"/>
-      <w:r>
-        <w:rPr>
-          <w:strike/>
-        </w:rPr>
-        <w:t>web</w:t>
-      </w:r>
-      <w:proofErr w:type="spellEnd"/>
-      <w:r>
-        <w:rPr>
-          <w:strike/>
-        </w:rPr>
-        <w:t xml:space="preserve"> конфигурацию</w:t>
+        <w:t>Добавить поле номер прошивки в web конфигурацию</w:t>
       </w:r>
     </w:p>
     <w:p>
@@ -69,8 +55,6 @@
         </w:rPr>
         <w:t xml:space="preserve">Добавить адрес блока питания ЛБП в формате </w:t>
       </w:r>
-      <w:proofErr w:type="spellStart"/>
-      <w:proofErr w:type="gramStart"/>
       <w:r>
         <w:rPr>
           <w:strike/>
@@ -78,7 +62,6 @@
         </w:rPr>
         <w:t>ip</w:t>
       </w:r>
-      <w:proofErr w:type="spellEnd"/>
       <w:r>
         <w:rPr>
           <w:strike/>
@@ -92,7 +75,6 @@
         </w:rPr>
         <w:t>port</w:t>
       </w:r>
-      <w:proofErr w:type="gramEnd"/>
     </w:p>
     <w:p>
       <w:pPr>
@@ -150,7 +132,6 @@
         </w:rPr>
         <w:t>_</w:t>
       </w:r>
-      <w:proofErr w:type="spellStart"/>
       <w:r>
         <w:rPr>
           <w:strike/>
@@ -158,14 +139,12 @@
         </w:rPr>
         <w:t>eeprom</w:t>
       </w:r>
-      <w:proofErr w:type="spellEnd"/>
       <w:r>
         <w:rPr>
           <w:strike/>
         </w:rPr>
         <w:t>.</w:t>
       </w:r>
-      <w:proofErr w:type="spellStart"/>
       <w:r>
         <w:rPr>
           <w:strike/>
@@ -173,7 +152,6 @@
         </w:rPr>
         <w:t>py</w:t>
       </w:r>
-      <w:proofErr w:type="spellEnd"/>
       <w:r>
         <w:rPr>
           <w:strike/>
@@ -437,16 +415,113 @@
         <w:rPr>
           <w:lang w:val="en-US"/>
         </w:rPr>
+        <w:t>Def first_start</w:t>
+      </w:r>
+    </w:p>
+    <w:p>
+      <w:pPr>
+        <w:pStyle w:val="a3"/>
+        <w:numPr>
+          <w:ilvl w:val="0"/>
+          <w:numId w:val="2"/>
+        </w:numPr>
+        <w:rPr>
+          <w:rFonts w:ascii="Times New Roman" w:hAnsi="Times New Roman" w:cs="Times New Roman"/>
+          <w:strike/>
+          <w:sz w:val="28"/>
+          <w:szCs w:val="28"/>
+          <w:lang w:val="en-US"/>
+        </w:rPr>
+      </w:pPr>
+      <w:r>
+        <w:rPr>
+          <w:rFonts w:ascii="Times New Roman" w:hAnsi="Times New Roman" w:cs="Times New Roman"/>
+          <w:strike/>
+          <w:sz w:val="28"/>
+          <w:szCs w:val="28"/>
+        </w:rPr>
+        <w:t>Подключаем ЛБП</w:t>
+      </w:r>
+    </w:p>
+    <w:p>
+      <w:pPr>
+        <w:pStyle w:val="a3"/>
+        <w:numPr>
+          <w:ilvl w:val="0"/>
+          <w:numId w:val="2"/>
+        </w:numPr>
+        <w:rPr>
+          <w:rFonts w:ascii="Times New Roman" w:hAnsi="Times New Roman" w:cs="Times New Roman"/>
+          <w:strike/>
+          <w:sz w:val="28"/>
+          <w:szCs w:val="28"/>
+          <w:lang w:val="en-US"/>
+        </w:rPr>
+      </w:pPr>
+      <w:r>
+        <w:rPr>
+          <w:rFonts w:ascii="Times New Roman" w:hAnsi="Times New Roman" w:cs="Times New Roman"/>
+          <w:strike/>
+          <w:sz w:val="28"/>
+          <w:szCs w:val="28"/>
+        </w:rPr>
+        <w:t>Ждем включения</w:t>
+      </w:r>
+    </w:p>
+    <w:p>
+      <w:pPr>
+        <w:pStyle w:val="a3"/>
+        <w:numPr>
+          <w:ilvl w:val="0"/>
+          <w:numId w:val="2"/>
+        </w:numPr>
+        <w:rPr>
+          <w:rFonts w:ascii="Times New Roman" w:hAnsi="Times New Roman" w:cs="Times New Roman"/>
+          <w:strike/>
+          <w:sz w:val="28"/>
+          <w:szCs w:val="28"/>
+          <w:lang w:val="en-US"/>
+        </w:rPr>
+      </w:pPr>
+      <w:r>
+        <w:rPr>
+          <w:rFonts w:ascii="Times New Roman" w:hAnsi="Times New Roman" w:cs="Times New Roman"/>
+          <w:strike/>
+          <w:sz w:val="28"/>
+          <w:szCs w:val="28"/>
+        </w:rPr>
+        <w:t>Проверяем состояние устройства</w:t>
+      </w:r>
+    </w:p>
+    <w:p>
+      <w:pPr>
+        <w:pStyle w:val="a3"/>
+        <w:ind w:left="786"/>
+        <w:rPr>
+          <w:rFonts w:ascii="Times New Roman" w:hAnsi="Times New Roman" w:cs="Times New Roman"/>
+          <w:sz w:val="28"/>
+          <w:szCs w:val="28"/>
+          <w:lang w:val="en-US"/>
+        </w:rPr>
+      </w:pPr>
+      <w:r>
+        <w:rPr>
+          <w:rFonts w:ascii="Times New Roman" w:hAnsi="Times New Roman" w:cs="Times New Roman"/>
+          <w:sz w:val="28"/>
+          <w:szCs w:val="28"/>
+          <w:lang w:val="en-US"/>
+        </w:rPr>
         <w:t xml:space="preserve">Def </w:t>
       </w:r>
-      <w:proofErr w:type="spellStart"/>
-      <w:r>
-        <w:rPr>
-          <w:lang w:val="en-US"/>
-        </w:rPr>
-        <w:t>first_start</w:t>
-      </w:r>
-      <w:proofErr w:type="spellEnd"/>
+      <w:r>
+        <w:rPr>
+          <w:rFonts w:ascii="Times New Roman" w:hAnsi="Times New Roman" w:cs="Times New Roman"/>
+          <w:sz w:val="28"/>
+          <w:szCs w:val="28"/>
+          <w:lang w:val="en-US"/>
+        </w:rPr>
+        <w:t>configurate_check</w:t>
+      </w:r>
     </w:p>
     <w:p>
       <w:pPr>
@@ -470,7 +545,7 @@
           <w:sz w:val="28"/>
           <w:szCs w:val="28"/>
         </w:rPr>
-        <w:t>Подключаем ЛБП</w:t>
+        <w:t>Считываем версию прошивки</w:t>
       </w:r>
     </w:p>
     <w:p>
@@ -495,7 +570,7 @@
           <w:sz w:val="28"/>
           <w:szCs w:val="28"/>
         </w:rPr>
-        <w:t>Ждем включения</w:t>
+        <w:t>Сохраняем версию прошивки</w:t>
       </w:r>
     </w:p>
     <w:p>
@@ -507,18 +582,457 @@
         </w:numPr>
         <w:rPr>
           <w:rFonts w:ascii="Times New Roman" w:hAnsi="Times New Roman" w:cs="Times New Roman"/>
-          <w:strike/>
-          <w:sz w:val="28"/>
-          <w:szCs w:val="28"/>
-          <w:lang w:val="en-US"/>
-        </w:rPr>
-      </w:pPr>
-      <w:r>
-        <w:rPr>
-          <w:rFonts w:ascii="Times New Roman" w:hAnsi="Times New Roman" w:cs="Times New Roman"/>
-          <w:strike/>
-          <w:sz w:val="28"/>
-          <w:szCs w:val="28"/>
+          <w:color w:val="C45911" w:themeColor="accent2" w:themeShade="BF"/>
+          <w:sz w:val="28"/>
+          <w:szCs w:val="28"/>
+        </w:rPr>
+      </w:pPr>
+      <w:r>
+        <w:rPr>
+          <w:rFonts w:ascii="Times New Roman" w:hAnsi="Times New Roman" w:cs="Times New Roman"/>
+          <w:color w:val="C45911" w:themeColor="accent2" w:themeShade="BF"/>
+          <w:sz w:val="28"/>
+          <w:szCs w:val="28"/>
+        </w:rPr>
+        <w:t xml:space="preserve">Передаём серийник в </w:t>
+      </w:r>
+      <w:r>
+        <w:rPr>
+          <w:rFonts w:ascii="Times New Roman" w:hAnsi="Times New Roman" w:cs="Times New Roman"/>
+          <w:color w:val="C45911" w:themeColor="accent2" w:themeShade="BF"/>
+          <w:sz w:val="28"/>
+          <w:szCs w:val="28"/>
+          <w:lang w:val="en-US"/>
+        </w:rPr>
+        <w:t>Log</w:t>
+      </w:r>
+      <w:r>
+        <w:rPr>
+          <w:rFonts w:ascii="Times New Roman" w:hAnsi="Times New Roman" w:cs="Times New Roman"/>
+          <w:color w:val="C45911" w:themeColor="accent2" w:themeShade="BF"/>
+          <w:sz w:val="28"/>
+          <w:szCs w:val="28"/>
+        </w:rPr>
+        <w:t xml:space="preserve">, передаём серийник в </w:t>
+      </w:r>
+      <w:r>
+        <w:rPr>
+          <w:rFonts w:ascii="Times New Roman" w:hAnsi="Times New Roman" w:cs="Times New Roman"/>
+          <w:color w:val="C45911" w:themeColor="accent2" w:themeShade="BF"/>
+          <w:sz w:val="28"/>
+          <w:szCs w:val="28"/>
+          <w:lang w:val="en-US"/>
+        </w:rPr>
+        <w:t>Web</w:t>
+      </w:r>
+      <w:r>
+        <w:rPr>
+          <w:rFonts w:ascii="Times New Roman" w:hAnsi="Times New Roman" w:cs="Times New Roman"/>
+          <w:color w:val="C45911" w:themeColor="accent2" w:themeShade="BF"/>
+          <w:sz w:val="28"/>
+          <w:szCs w:val="28"/>
+        </w:rPr>
+        <w:t xml:space="preserve"> (опционально)</w:t>
+      </w:r>
+    </w:p>
+    <w:p>
+      <w:pPr>
+        <w:pStyle w:val="a3"/>
+        <w:numPr>
+          <w:ilvl w:val="0"/>
+          <w:numId w:val="2"/>
+        </w:numPr>
+        <w:rPr>
+          <w:rFonts w:ascii="Times New Roman" w:hAnsi="Times New Roman" w:cs="Times New Roman"/>
+          <w:strike/>
+          <w:sz w:val="28"/>
+          <w:szCs w:val="28"/>
+        </w:rPr>
+      </w:pPr>
+      <w:r>
+        <w:rPr>
+          <w:rFonts w:ascii="Times New Roman" w:hAnsi="Times New Roman" w:cs="Times New Roman"/>
+          <w:strike/>
+          <w:sz w:val="28"/>
+          <w:szCs w:val="28"/>
+        </w:rPr>
+        <w:t>Сохраняем</w:t>
+      </w:r>
+      <w:r>
+        <w:rPr>
+          <w:rFonts w:ascii="Times New Roman" w:hAnsi="Times New Roman" w:cs="Times New Roman"/>
+          <w:strike/>
+          <w:sz w:val="28"/>
+          <w:szCs w:val="28"/>
+        </w:rPr>
+        <w:t xml:space="preserve"> серийник</w:t>
+      </w:r>
+    </w:p>
+    <w:p>
+      <w:pPr>
+        <w:pStyle w:val="a3"/>
+        <w:numPr>
+          <w:ilvl w:val="0"/>
+          <w:numId w:val="2"/>
+        </w:numPr>
+        <w:rPr>
+          <w:rFonts w:ascii="Times New Roman" w:hAnsi="Times New Roman" w:cs="Times New Roman"/>
+          <w:strike/>
+          <w:sz w:val="28"/>
+          <w:szCs w:val="28"/>
+        </w:rPr>
+      </w:pPr>
+      <w:r>
+        <w:rPr>
+          <w:rFonts w:ascii="Times New Roman" w:hAnsi="Times New Roman" w:cs="Times New Roman"/>
+          <w:strike/>
+          <w:sz w:val="28"/>
+          <w:szCs w:val="28"/>
+        </w:rPr>
+        <w:t>Считываем и сохраняем настройки питания</w:t>
+      </w:r>
+    </w:p>
+    <w:p>
+      <w:pPr>
+        <w:pStyle w:val="a3"/>
+        <w:numPr>
+          <w:ilvl w:val="0"/>
+          <w:numId w:val="2"/>
+        </w:numPr>
+        <w:rPr>
+          <w:rFonts w:ascii="Times New Roman" w:hAnsi="Times New Roman" w:cs="Times New Roman"/>
+          <w:strike/>
+          <w:color w:val="000000" w:themeColor="text1"/>
+          <w:sz w:val="28"/>
+          <w:szCs w:val="28"/>
+        </w:rPr>
+      </w:pPr>
+      <w:r>
+        <w:rPr>
+          <w:rFonts w:ascii="Times New Roman" w:hAnsi="Times New Roman" w:cs="Times New Roman"/>
+          <w:strike/>
+          <w:color w:val="000000" w:themeColor="text1"/>
+          <w:sz w:val="28"/>
+          <w:szCs w:val="28"/>
+        </w:rPr>
+        <w:t>Рассчитываем погрешности</w:t>
+      </w:r>
+    </w:p>
+    <w:p>
+      <w:pPr>
+        <w:pStyle w:val="a3"/>
+        <w:ind w:left="786"/>
+        <w:rPr>
+          <w:rFonts w:ascii="Times New Roman" w:hAnsi="Times New Roman" w:cs="Times New Roman"/>
+          <w:sz w:val="28"/>
+          <w:szCs w:val="28"/>
+        </w:rPr>
+      </w:pPr>
+    </w:p>
+    <w:p>
+      <w:pPr>
+        <w:pStyle w:val="a3"/>
+        <w:numPr>
+          <w:ilvl w:val="0"/>
+          <w:numId w:val="2"/>
+        </w:numPr>
+        <w:rPr>
+          <w:rFonts w:ascii="Times New Roman" w:hAnsi="Times New Roman" w:cs="Times New Roman"/>
+          <w:strike/>
+          <w:sz w:val="28"/>
+          <w:szCs w:val="28"/>
+        </w:rPr>
+      </w:pPr>
+      <w:r>
+        <w:rPr>
+          <w:rFonts w:ascii="Times New Roman" w:hAnsi="Times New Roman" w:cs="Times New Roman"/>
+          <w:sz w:val="28"/>
+          <w:szCs w:val="28"/>
+        </w:rPr>
+        <w:t xml:space="preserve"> </w:t>
+      </w:r>
+      <w:r>
+        <w:rPr>
+          <w:rFonts w:ascii="Times New Roman" w:hAnsi="Times New Roman" w:cs="Times New Roman"/>
+          <w:strike/>
+          <w:sz w:val="28"/>
+          <w:szCs w:val="28"/>
+        </w:rPr>
+        <w:t>Подаём нагрузку</w:t>
+      </w:r>
+    </w:p>
+    <w:p>
+      <w:pPr>
+        <w:pStyle w:val="a3"/>
+        <w:numPr>
+          <w:ilvl w:val="0"/>
+          <w:numId w:val="2"/>
+        </w:numPr>
+        <w:rPr>
+          <w:rFonts w:ascii="Times New Roman" w:hAnsi="Times New Roman" w:cs="Times New Roman"/>
+          <w:strike/>
+          <w:sz w:val="28"/>
+          <w:szCs w:val="28"/>
+        </w:rPr>
+      </w:pPr>
+      <w:r>
+        <w:rPr>
+          <w:rFonts w:ascii="Times New Roman" w:hAnsi="Times New Roman" w:cs="Times New Roman"/>
+          <w:sz w:val="28"/>
+          <w:szCs w:val="28"/>
+        </w:rPr>
+        <w:t xml:space="preserve"> </w:t>
+      </w:r>
+      <w:r>
+        <w:rPr>
+          <w:rFonts w:ascii="Times New Roman" w:hAnsi="Times New Roman" w:cs="Times New Roman"/>
+          <w:strike/>
+          <w:sz w:val="28"/>
+          <w:szCs w:val="28"/>
+        </w:rPr>
+        <w:t xml:space="preserve">Проверяем состояние </w:t>
+      </w:r>
+      <w:r>
+        <w:rPr>
+          <w:rFonts w:ascii="Times New Roman" w:hAnsi="Times New Roman" w:cs="Times New Roman"/>
+          <w:strike/>
+          <w:sz w:val="28"/>
+          <w:szCs w:val="28"/>
+        </w:rPr>
+        <w:t>устройства</w:t>
+      </w:r>
+    </w:p>
+    <w:p>
+      <w:pPr>
+        <w:pStyle w:val="a3"/>
+        <w:numPr>
+          <w:ilvl w:val="0"/>
+          <w:numId w:val="2"/>
+        </w:numPr>
+        <w:rPr>
+          <w:rFonts w:ascii="Times New Roman" w:hAnsi="Times New Roman" w:cs="Times New Roman"/>
+          <w:strike/>
+          <w:sz w:val="28"/>
+          <w:szCs w:val="28"/>
+        </w:rPr>
+      </w:pPr>
+      <w:r>
+        <w:rPr>
+          <w:rFonts w:ascii="Times New Roman" w:hAnsi="Times New Roman" w:cs="Times New Roman"/>
+          <w:sz w:val="28"/>
+          <w:szCs w:val="28"/>
+        </w:rPr>
+        <w:t xml:space="preserve"> </w:t>
+      </w:r>
+      <w:r>
+        <w:rPr>
+          <w:rFonts w:ascii="Times New Roman" w:hAnsi="Times New Roman" w:cs="Times New Roman"/>
+          <w:strike/>
+          <w:sz w:val="28"/>
+          <w:szCs w:val="28"/>
+        </w:rPr>
+        <w:t>Считываем измерения и сравниваем.</w:t>
+      </w:r>
+    </w:p>
+    <w:p>
+      <w:pPr>
+        <w:pStyle w:val="a3"/>
+        <w:numPr>
+          <w:ilvl w:val="0"/>
+          <w:numId w:val="2"/>
+        </w:numPr>
+        <w:rPr>
+          <w:rFonts w:ascii="Times New Roman" w:hAnsi="Times New Roman" w:cs="Times New Roman"/>
+          <w:strike/>
+          <w:sz w:val="28"/>
+          <w:szCs w:val="28"/>
+        </w:rPr>
+      </w:pPr>
+      <w:r>
+        <w:rPr>
+          <w:rFonts w:ascii="Times New Roman" w:hAnsi="Times New Roman" w:cs="Times New Roman"/>
+          <w:sz w:val="28"/>
+          <w:szCs w:val="28"/>
+        </w:rPr>
+        <w:t xml:space="preserve"> </w:t>
+      </w:r>
+      <w:r>
+        <w:rPr>
+          <w:rFonts w:ascii="Times New Roman" w:hAnsi="Times New Roman" w:cs="Times New Roman"/>
+          <w:strike/>
+          <w:sz w:val="28"/>
+          <w:szCs w:val="28"/>
+        </w:rPr>
+        <w:t>Подаем нагрузку</w:t>
+      </w:r>
+      <w:r>
+        <w:rPr>
+          <w:rFonts w:ascii="Times New Roman" w:hAnsi="Times New Roman" w:cs="Times New Roman"/>
+          <w:strike/>
+          <w:sz w:val="28"/>
+          <w:szCs w:val="28"/>
+        </w:rPr>
+        <w:t xml:space="preserve"> max (по 5 </w:t>
+      </w:r>
+      <w:r>
+        <w:rPr>
+          <w:rFonts w:ascii="Times New Roman" w:hAnsi="Times New Roman" w:cs="Times New Roman"/>
+          <w:strike/>
+          <w:sz w:val="28"/>
+          <w:szCs w:val="28"/>
+          <w:lang w:val="en-US"/>
+        </w:rPr>
+        <w:t>A</w:t>
+      </w:r>
+      <w:r>
+        <w:rPr>
+          <w:rFonts w:ascii="Times New Roman" w:hAnsi="Times New Roman" w:cs="Times New Roman"/>
+          <w:strike/>
+          <w:sz w:val="28"/>
+          <w:szCs w:val="28"/>
+        </w:rPr>
+        <w:t xml:space="preserve"> на канал)</w:t>
+      </w:r>
+    </w:p>
+    <w:p>
+      <w:pPr>
+        <w:pStyle w:val="a3"/>
+        <w:numPr>
+          <w:ilvl w:val="0"/>
+          <w:numId w:val="2"/>
+        </w:numPr>
+        <w:rPr>
+          <w:rFonts w:ascii="Times New Roman" w:hAnsi="Times New Roman" w:cs="Times New Roman"/>
+          <w:strike/>
+          <w:sz w:val="28"/>
+          <w:szCs w:val="28"/>
+        </w:rPr>
+      </w:pPr>
+      <w:r>
+        <w:rPr>
+          <w:rFonts w:ascii="Times New Roman" w:hAnsi="Times New Roman" w:cs="Times New Roman"/>
+          <w:sz w:val="28"/>
+          <w:szCs w:val="28"/>
+        </w:rPr>
+        <w:t xml:space="preserve"> </w:t>
+      </w:r>
+      <w:r>
+        <w:rPr>
+          <w:rFonts w:ascii="Times New Roman" w:hAnsi="Times New Roman" w:cs="Times New Roman"/>
+          <w:strike/>
+          <w:sz w:val="28"/>
+          <w:szCs w:val="28"/>
+        </w:rPr>
+        <w:t>Считываем из</w:t>
+      </w:r>
+      <w:r>
+        <w:rPr>
+          <w:rFonts w:ascii="Times New Roman" w:hAnsi="Times New Roman" w:cs="Times New Roman"/>
+          <w:strike/>
+          <w:sz w:val="28"/>
+          <w:szCs w:val="28"/>
+        </w:rPr>
+        <w:t>мерения и сравниваем.</w:t>
+      </w:r>
+    </w:p>
+    <w:p>
+      <w:pPr>
+        <w:pStyle w:val="a3"/>
+        <w:numPr>
+          <w:ilvl w:val="0"/>
+          <w:numId w:val="2"/>
+        </w:numPr>
+        <w:rPr>
+          <w:rFonts w:ascii="Times New Roman" w:hAnsi="Times New Roman" w:cs="Times New Roman"/>
+          <w:strike/>
+          <w:sz w:val="28"/>
+          <w:szCs w:val="28"/>
+        </w:rPr>
+      </w:pPr>
+      <w:r>
+        <w:rPr>
+          <w:rFonts w:ascii="Times New Roman" w:hAnsi="Times New Roman" w:cs="Times New Roman"/>
+          <w:strike/>
+          <w:sz w:val="28"/>
+          <w:szCs w:val="28"/>
+        </w:rPr>
+        <w:t xml:space="preserve"> Проверяем состояние устройства</w:t>
+      </w:r>
+    </w:p>
+    <w:p>
+      <w:pPr>
+        <w:pStyle w:val="a3"/>
+        <w:ind w:left="786"/>
+        <w:rPr>
+          <w:rFonts w:ascii="Times New Roman" w:hAnsi="Times New Roman" w:cs="Times New Roman"/>
+          <w:strike/>
+          <w:sz w:val="28"/>
+          <w:szCs w:val="28"/>
+        </w:rPr>
+      </w:pPr>
+    </w:p>
+    <w:p>
+      <w:pPr>
+        <w:pStyle w:val="a3"/>
+        <w:numPr>
+          <w:ilvl w:val="0"/>
+          <w:numId w:val="2"/>
+        </w:numPr>
+        <w:rPr>
+          <w:rFonts w:ascii="Times New Roman" w:hAnsi="Times New Roman" w:cs="Times New Roman"/>
+          <w:sz w:val="28"/>
+          <w:szCs w:val="28"/>
+          <w:highlight w:val="green"/>
+        </w:rPr>
+      </w:pPr>
+      <w:r>
+        <w:rPr>
+          <w:rFonts w:ascii="Times New Roman" w:hAnsi="Times New Roman" w:cs="Times New Roman"/>
+          <w:sz w:val="28"/>
+          <w:szCs w:val="28"/>
+        </w:rPr>
+        <w:t xml:space="preserve"> </w:t>
+      </w:r>
+      <w:r>
+        <w:rPr>
+          <w:rFonts w:ascii="Times New Roman" w:hAnsi="Times New Roman" w:cs="Times New Roman"/>
+          <w:sz w:val="28"/>
+          <w:szCs w:val="28"/>
+          <w:highlight w:val="green"/>
+        </w:rPr>
+        <w:t xml:space="preserve">Проверяем </w:t>
+      </w:r>
+      <w:r>
+        <w:rPr>
+          <w:rFonts w:ascii="Times New Roman" w:hAnsi="Times New Roman" w:cs="Times New Roman"/>
+          <w:sz w:val="28"/>
+          <w:szCs w:val="28"/>
+          <w:highlight w:val="green"/>
+          <w:lang w:val="en-US"/>
+        </w:rPr>
+        <w:t>IN1 u min</w:t>
+      </w:r>
+    </w:p>
+    <w:p>
+      <w:pPr>
+        <w:pStyle w:val="a3"/>
+        <w:numPr>
+          <w:ilvl w:val="1"/>
+          <w:numId w:val="2"/>
+        </w:numPr>
+        <w:rPr>
+          <w:rFonts w:ascii="Times New Roman" w:hAnsi="Times New Roman" w:cs="Times New Roman"/>
+          <w:sz w:val="28"/>
+          <w:szCs w:val="28"/>
+          <w:highlight w:val="green"/>
+        </w:rPr>
+      </w:pPr>
+      <w:r>
+        <w:rPr>
+          <w:rFonts w:ascii="Times New Roman" w:hAnsi="Times New Roman" w:cs="Times New Roman"/>
+          <w:sz w:val="28"/>
+          <w:szCs w:val="28"/>
+          <w:highlight w:val="green"/>
         </w:rPr>
         <w:t>Проверяем состояние устройства</w:t>
       </w:r>
@@ -526,34 +1040,343 @@
     <w:p>
       <w:pPr>
         <w:pStyle w:val="a3"/>
-        <w:ind w:left="786"/>
-        <w:rPr>
-          <w:rFonts w:ascii="Times New Roman" w:hAnsi="Times New Roman" w:cs="Times New Roman"/>
-          <w:sz w:val="28"/>
-          <w:szCs w:val="28"/>
-          <w:lang w:val="en-US"/>
-        </w:rPr>
-      </w:pPr>
-      <w:r>
-        <w:rPr>
-          <w:rFonts w:ascii="Times New Roman" w:hAnsi="Times New Roman" w:cs="Times New Roman"/>
-          <w:sz w:val="28"/>
-          <w:szCs w:val="28"/>
-          <w:lang w:val="en-US"/>
-        </w:rPr>
-        <w:t xml:space="preserve">Def </w:t>
-      </w:r>
-      <w:proofErr w:type="spellStart"/>
-      <w:r>
-        <w:rPr>
-          <w:rFonts w:ascii="Times New Roman" w:hAnsi="Times New Roman" w:cs="Times New Roman"/>
-          <w:sz w:val="28"/>
-          <w:szCs w:val="28"/>
-          <w:lang w:val="en-US"/>
-        </w:rPr>
-        <w:t>configurate_check</w:t>
-      </w:r>
-      <w:proofErr w:type="spellEnd"/>
+        <w:numPr>
+          <w:ilvl w:val="1"/>
+          <w:numId w:val="2"/>
+        </w:numPr>
+        <w:rPr>
+          <w:rFonts w:ascii="Times New Roman" w:hAnsi="Times New Roman" w:cs="Times New Roman"/>
+          <w:sz w:val="28"/>
+          <w:szCs w:val="28"/>
+          <w:highlight w:val="green"/>
+        </w:rPr>
+      </w:pPr>
+      <w:r>
+        <w:rPr>
+          <w:rFonts w:ascii="Times New Roman" w:hAnsi="Times New Roman" w:cs="Times New Roman"/>
+          <w:sz w:val="28"/>
+          <w:szCs w:val="28"/>
+          <w:highlight w:val="green"/>
+        </w:rPr>
+        <w:t xml:space="preserve">Проверяем </w:t>
+      </w:r>
+      <w:r>
+        <w:rPr>
+          <w:rFonts w:ascii="Times New Roman" w:hAnsi="Times New Roman" w:cs="Times New Roman"/>
+          <w:sz w:val="28"/>
+          <w:szCs w:val="28"/>
+          <w:highlight w:val="green"/>
+          <w:lang w:val="en-US"/>
+        </w:rPr>
+        <w:t>IN1 u max</w:t>
+      </w:r>
+    </w:p>
+    <w:p>
+      <w:pPr>
+        <w:pStyle w:val="a3"/>
+        <w:numPr>
+          <w:ilvl w:val="1"/>
+          <w:numId w:val="2"/>
+        </w:numPr>
+        <w:rPr>
+          <w:rFonts w:ascii="Times New Roman" w:hAnsi="Times New Roman" w:cs="Times New Roman"/>
+          <w:sz w:val="28"/>
+          <w:szCs w:val="28"/>
+          <w:highlight w:val="green"/>
+        </w:rPr>
+      </w:pPr>
+      <w:r>
+        <w:rPr>
+          <w:rFonts w:ascii="Times New Roman" w:hAnsi="Times New Roman" w:cs="Times New Roman"/>
+          <w:sz w:val="28"/>
+          <w:szCs w:val="28"/>
+          <w:highlight w:val="green"/>
+        </w:rPr>
+        <w:t>Проверяем состояние устройства</w:t>
+      </w:r>
+    </w:p>
+    <w:p>
+      <w:pPr>
+        <w:pStyle w:val="a3"/>
+        <w:numPr>
+          <w:ilvl w:val="1"/>
+          <w:numId w:val="2"/>
+        </w:numPr>
+        <w:rPr>
+          <w:rFonts w:ascii="Times New Roman" w:hAnsi="Times New Roman" w:cs="Times New Roman"/>
+          <w:sz w:val="28"/>
+          <w:szCs w:val="28"/>
+        </w:rPr>
+      </w:pPr>
+      <w:r>
+        <w:rPr>
+          <w:rFonts w:ascii="Times New Roman" w:hAnsi="Times New Roman" w:cs="Times New Roman"/>
+          <w:sz w:val="28"/>
+          <w:szCs w:val="28"/>
+        </w:rPr>
+        <w:t xml:space="preserve">Проверяем </w:t>
+      </w:r>
+      <w:r>
+        <w:rPr>
+          <w:rFonts w:ascii="Times New Roman" w:hAnsi="Times New Roman" w:cs="Times New Roman"/>
+          <w:sz w:val="28"/>
+          <w:szCs w:val="28"/>
+          <w:lang w:val="en-US"/>
+        </w:rPr>
+        <w:t>IN1 u nom</w:t>
+      </w:r>
+    </w:p>
+    <w:p>
+      <w:pPr>
+        <w:pStyle w:val="a3"/>
+        <w:numPr>
+          <w:ilvl w:val="1"/>
+          <w:numId w:val="2"/>
+        </w:numPr>
+        <w:rPr>
+          <w:rFonts w:ascii="Times New Roman" w:hAnsi="Times New Roman" w:cs="Times New Roman"/>
+          <w:sz w:val="28"/>
+          <w:szCs w:val="28"/>
+        </w:rPr>
+      </w:pPr>
+      <w:r>
+        <w:rPr>
+          <w:rFonts w:ascii="Times New Roman" w:hAnsi="Times New Roman" w:cs="Times New Roman"/>
+          <w:sz w:val="28"/>
+          <w:szCs w:val="28"/>
+        </w:rPr>
+        <w:t xml:space="preserve">Отключаем </w:t>
+      </w:r>
+      <w:r>
+        <w:rPr>
+          <w:rFonts w:ascii="Times New Roman" w:hAnsi="Times New Roman" w:cs="Times New Roman"/>
+          <w:sz w:val="28"/>
+          <w:szCs w:val="28"/>
+          <w:lang w:val="en-US"/>
+        </w:rPr>
+        <w:t>IN1</w:t>
+      </w:r>
+    </w:p>
+    <w:p>
+      <w:pPr>
+        <w:pStyle w:val="a3"/>
+        <w:numPr>
+          <w:ilvl w:val="1"/>
+          <w:numId w:val="2"/>
+        </w:numPr>
+        <w:rPr>
+          <w:rFonts w:ascii="Times New Roman" w:hAnsi="Times New Roman" w:cs="Times New Roman"/>
+          <w:sz w:val="28"/>
+          <w:szCs w:val="28"/>
+        </w:rPr>
+      </w:pPr>
+      <w:r>
+        <w:rPr>
+          <w:rFonts w:ascii="Times New Roman" w:hAnsi="Times New Roman" w:cs="Times New Roman"/>
+          <w:sz w:val="28"/>
+          <w:szCs w:val="28"/>
+        </w:rPr>
+        <w:t>Проверяем состояние устройства</w:t>
+      </w:r>
+      <w:r>
+        <w:rPr>
+          <w:rFonts w:ascii="Times New Roman" w:hAnsi="Times New Roman" w:cs="Times New Roman"/>
+          <w:sz w:val="28"/>
+          <w:szCs w:val="28"/>
+          <w:lang w:val="en-US"/>
+        </w:rPr>
+        <w:t xml:space="preserve"> </w:t>
+      </w:r>
+    </w:p>
+    <w:p>
+      <w:pPr>
+        <w:pStyle w:val="a3"/>
+        <w:numPr>
+          <w:ilvl w:val="1"/>
+          <w:numId w:val="2"/>
+        </w:numPr>
+        <w:rPr>
+          <w:rFonts w:ascii="Times New Roman" w:hAnsi="Times New Roman" w:cs="Times New Roman"/>
+          <w:sz w:val="28"/>
+          <w:szCs w:val="28"/>
+        </w:rPr>
+      </w:pPr>
+      <w:r>
+        <w:rPr>
+          <w:rFonts w:ascii="Times New Roman" w:hAnsi="Times New Roman" w:cs="Times New Roman"/>
+          <w:sz w:val="28"/>
+          <w:szCs w:val="28"/>
+        </w:rPr>
+        <w:t xml:space="preserve">Проверяем </w:t>
+      </w:r>
+      <w:r>
+        <w:rPr>
+          <w:rFonts w:ascii="Times New Roman" w:hAnsi="Times New Roman" w:cs="Times New Roman"/>
+          <w:sz w:val="28"/>
+          <w:szCs w:val="28"/>
+          <w:lang w:val="en-US"/>
+        </w:rPr>
+        <w:t>IN2 u min</w:t>
+      </w:r>
+    </w:p>
+    <w:p>
+      <w:pPr>
+        <w:pStyle w:val="a3"/>
+        <w:numPr>
+          <w:ilvl w:val="1"/>
+          <w:numId w:val="2"/>
+        </w:numPr>
+        <w:rPr>
+          <w:rFonts w:ascii="Times New Roman" w:hAnsi="Times New Roman" w:cs="Times New Roman"/>
+          <w:sz w:val="28"/>
+          <w:szCs w:val="28"/>
+        </w:rPr>
+      </w:pPr>
+      <w:r>
+        <w:rPr>
+          <w:rFonts w:ascii="Times New Roman" w:hAnsi="Times New Roman" w:cs="Times New Roman"/>
+          <w:sz w:val="28"/>
+          <w:szCs w:val="28"/>
+        </w:rPr>
+        <w:t>Проверяем состояние устройства</w:t>
+      </w:r>
+    </w:p>
+    <w:p>
+      <w:pPr>
+        <w:pStyle w:val="a3"/>
+        <w:numPr>
+          <w:ilvl w:val="1"/>
+          <w:numId w:val="2"/>
+        </w:numPr>
+        <w:rPr>
+          <w:rFonts w:ascii="Times New Roman" w:hAnsi="Times New Roman" w:cs="Times New Roman"/>
+          <w:sz w:val="28"/>
+          <w:szCs w:val="28"/>
+        </w:rPr>
+      </w:pPr>
+      <w:r>
+        <w:rPr>
+          <w:rFonts w:ascii="Times New Roman" w:hAnsi="Times New Roman" w:cs="Times New Roman"/>
+          <w:sz w:val="28"/>
+          <w:szCs w:val="28"/>
+        </w:rPr>
+        <w:t xml:space="preserve">Проверяем </w:t>
+      </w:r>
+      <w:r>
+        <w:rPr>
+          <w:rFonts w:ascii="Times New Roman" w:hAnsi="Times New Roman" w:cs="Times New Roman"/>
+          <w:sz w:val="28"/>
+          <w:szCs w:val="28"/>
+          <w:lang w:val="en-US"/>
+        </w:rPr>
+        <w:t>IN2 u max</w:t>
+      </w:r>
+    </w:p>
+    <w:p>
+      <w:pPr>
+        <w:pStyle w:val="a3"/>
+        <w:numPr>
+          <w:ilvl w:val="1"/>
+          <w:numId w:val="2"/>
+        </w:numPr>
+        <w:rPr>
+          <w:rFonts w:ascii="Times New Roman" w:hAnsi="Times New Roman" w:cs="Times New Roman"/>
+          <w:sz w:val="28"/>
+          <w:szCs w:val="28"/>
+        </w:rPr>
+      </w:pPr>
+      <w:r>
+        <w:rPr>
+          <w:rFonts w:ascii="Times New Roman" w:hAnsi="Times New Roman" w:cs="Times New Roman"/>
+          <w:sz w:val="28"/>
+          <w:szCs w:val="28"/>
+        </w:rPr>
+        <w:t>Проверяем состояние устройства</w:t>
+      </w:r>
+    </w:p>
+    <w:p>
+      <w:pPr>
+        <w:pStyle w:val="a3"/>
+        <w:numPr>
+          <w:ilvl w:val="1"/>
+          <w:numId w:val="2"/>
+        </w:numPr>
+        <w:rPr>
+          <w:rFonts w:ascii="Times New Roman" w:hAnsi="Times New Roman" w:cs="Times New Roman"/>
+          <w:sz w:val="28"/>
+          <w:szCs w:val="28"/>
+        </w:rPr>
+      </w:pPr>
+      <w:r>
+        <w:rPr>
+          <w:rFonts w:ascii="Times New Roman" w:hAnsi="Times New Roman" w:cs="Times New Roman"/>
+          <w:sz w:val="28"/>
+          <w:szCs w:val="28"/>
+        </w:rPr>
+        <w:t xml:space="preserve">Проверяем </w:t>
+      </w:r>
+      <w:r>
+        <w:rPr>
+          <w:rFonts w:ascii="Times New Roman" w:hAnsi="Times New Roman" w:cs="Times New Roman"/>
+          <w:sz w:val="28"/>
+          <w:szCs w:val="28"/>
+          <w:lang w:val="en-US"/>
+        </w:rPr>
+        <w:t>IN2 u nom</w:t>
+      </w:r>
+    </w:p>
+    <w:p>
+      <w:pPr>
+        <w:pStyle w:val="a3"/>
+        <w:numPr>
+          <w:ilvl w:val="1"/>
+          <w:numId w:val="2"/>
+        </w:numPr>
+        <w:rPr>
+          <w:rFonts w:ascii="Times New Roman" w:hAnsi="Times New Roman" w:cs="Times New Roman"/>
+          <w:sz w:val="28"/>
+          <w:szCs w:val="28"/>
+        </w:rPr>
+      </w:pPr>
+      <w:r>
+        <w:rPr>
+          <w:rFonts w:ascii="Times New Roman" w:hAnsi="Times New Roman" w:cs="Times New Roman"/>
+          <w:sz w:val="28"/>
+          <w:szCs w:val="28"/>
+        </w:rPr>
+        <w:t xml:space="preserve">Отключаем </w:t>
+      </w:r>
+      <w:r>
+        <w:rPr>
+          <w:rFonts w:ascii="Times New Roman" w:hAnsi="Times New Roman" w:cs="Times New Roman"/>
+          <w:sz w:val="28"/>
+          <w:szCs w:val="28"/>
+          <w:lang w:val="en-US"/>
+        </w:rPr>
+        <w:t>IN2</w:t>
+      </w:r>
+    </w:p>
+    <w:p>
+      <w:pPr>
+        <w:pStyle w:val="a3"/>
+        <w:numPr>
+          <w:ilvl w:val="1"/>
+          <w:numId w:val="2"/>
+        </w:numPr>
+        <w:rPr>
+          <w:rFonts w:ascii="Times New Roman" w:hAnsi="Times New Roman" w:cs="Times New Roman"/>
+          <w:sz w:val="28"/>
+          <w:szCs w:val="28"/>
+        </w:rPr>
+      </w:pPr>
+      <w:r>
+        <w:rPr>
+          <w:rFonts w:ascii="Times New Roman" w:hAnsi="Times New Roman" w:cs="Times New Roman"/>
+          <w:sz w:val="28"/>
+          <w:szCs w:val="28"/>
+        </w:rPr>
+        <w:t>Проверяем состояние устройства</w:t>
+      </w:r>
     </w:p>
     <w:p>
       <w:pPr>
@@ -564,264 +1387,102 @@
         </w:numPr>
         <w:rPr>
           <w:rFonts w:ascii="Times New Roman" w:hAnsi="Times New Roman" w:cs="Times New Roman"/>
-          <w:strike/>
-          <w:sz w:val="28"/>
-          <w:szCs w:val="28"/>
-          <w:lang w:val="en-US"/>
-        </w:rPr>
-      </w:pPr>
-      <w:r>
-        <w:rPr>
-          <w:rFonts w:ascii="Times New Roman" w:hAnsi="Times New Roman" w:cs="Times New Roman"/>
-          <w:strike/>
-          <w:sz w:val="28"/>
-          <w:szCs w:val="28"/>
-        </w:rPr>
-        <w:t>Считываем версию прошивки</w:t>
-      </w:r>
-    </w:p>
-    <w:p>
-      <w:pPr>
-        <w:pStyle w:val="a3"/>
-        <w:numPr>
-          <w:ilvl w:val="0"/>
-          <w:numId w:val="2"/>
-        </w:numPr>
-        <w:rPr>
-          <w:rFonts w:ascii="Times New Roman" w:hAnsi="Times New Roman" w:cs="Times New Roman"/>
-          <w:strike/>
-          <w:sz w:val="28"/>
-          <w:szCs w:val="28"/>
-          <w:lang w:val="en-US"/>
-        </w:rPr>
-      </w:pPr>
-      <w:r>
-        <w:rPr>
-          <w:rFonts w:ascii="Times New Roman" w:hAnsi="Times New Roman" w:cs="Times New Roman"/>
-          <w:strike/>
-          <w:sz w:val="28"/>
-          <w:szCs w:val="28"/>
-        </w:rPr>
-        <w:t>Сохраняем версию прошивки</w:t>
-      </w:r>
-    </w:p>
-    <w:p>
-      <w:pPr>
-        <w:pStyle w:val="a3"/>
-        <w:numPr>
-          <w:ilvl w:val="0"/>
-          <w:numId w:val="2"/>
-        </w:numPr>
-        <w:rPr>
-          <w:rFonts w:ascii="Times New Roman" w:hAnsi="Times New Roman" w:cs="Times New Roman"/>
-          <w:color w:val="C45911" w:themeColor="accent2" w:themeShade="BF"/>
-          <w:sz w:val="28"/>
-          <w:szCs w:val="28"/>
-        </w:rPr>
-      </w:pPr>
-      <w:r>
-        <w:rPr>
-          <w:rFonts w:ascii="Times New Roman" w:hAnsi="Times New Roman" w:cs="Times New Roman"/>
-          <w:color w:val="C45911" w:themeColor="accent2" w:themeShade="BF"/>
-          <w:sz w:val="28"/>
-          <w:szCs w:val="28"/>
-        </w:rPr>
-        <w:t xml:space="preserve">Передаём </w:t>
-      </w:r>
-      <w:proofErr w:type="spellStart"/>
-      <w:r>
-        <w:rPr>
-          <w:rFonts w:ascii="Times New Roman" w:hAnsi="Times New Roman" w:cs="Times New Roman"/>
-          <w:color w:val="C45911" w:themeColor="accent2" w:themeShade="BF"/>
-          <w:sz w:val="28"/>
-          <w:szCs w:val="28"/>
-        </w:rPr>
-        <w:t>серийник</w:t>
-      </w:r>
-      <w:proofErr w:type="spellEnd"/>
-      <w:r>
-        <w:rPr>
-          <w:rFonts w:ascii="Times New Roman" w:hAnsi="Times New Roman" w:cs="Times New Roman"/>
-          <w:color w:val="C45911" w:themeColor="accent2" w:themeShade="BF"/>
-          <w:sz w:val="28"/>
-          <w:szCs w:val="28"/>
-        </w:rPr>
-        <w:t xml:space="preserve"> в </w:t>
-      </w:r>
-      <w:r>
-        <w:rPr>
-          <w:rFonts w:ascii="Times New Roman" w:hAnsi="Times New Roman" w:cs="Times New Roman"/>
-          <w:color w:val="C45911" w:themeColor="accent2" w:themeShade="BF"/>
-          <w:sz w:val="28"/>
-          <w:szCs w:val="28"/>
-          <w:lang w:val="en-US"/>
-        </w:rPr>
-        <w:t>Log</w:t>
-      </w:r>
-      <w:r>
-        <w:rPr>
-          <w:rFonts w:ascii="Times New Roman" w:hAnsi="Times New Roman" w:cs="Times New Roman"/>
-          <w:color w:val="C45911" w:themeColor="accent2" w:themeShade="BF"/>
-          <w:sz w:val="28"/>
-          <w:szCs w:val="28"/>
-        </w:rPr>
-        <w:t xml:space="preserve">, передаём </w:t>
-      </w:r>
-      <w:proofErr w:type="spellStart"/>
-      <w:r>
-        <w:rPr>
-          <w:rFonts w:ascii="Times New Roman" w:hAnsi="Times New Roman" w:cs="Times New Roman"/>
-          <w:color w:val="C45911" w:themeColor="accent2" w:themeShade="BF"/>
-          <w:sz w:val="28"/>
-          <w:szCs w:val="28"/>
-        </w:rPr>
-        <w:t>серийник</w:t>
-      </w:r>
-      <w:proofErr w:type="spellEnd"/>
-      <w:r>
-        <w:rPr>
-          <w:rFonts w:ascii="Times New Roman" w:hAnsi="Times New Roman" w:cs="Times New Roman"/>
-          <w:color w:val="C45911" w:themeColor="accent2" w:themeShade="BF"/>
-          <w:sz w:val="28"/>
-          <w:szCs w:val="28"/>
-        </w:rPr>
-        <w:t xml:space="preserve"> в </w:t>
-      </w:r>
-      <w:r>
-        <w:rPr>
-          <w:rFonts w:ascii="Times New Roman" w:hAnsi="Times New Roman" w:cs="Times New Roman"/>
-          <w:color w:val="C45911" w:themeColor="accent2" w:themeShade="BF"/>
-          <w:sz w:val="28"/>
-          <w:szCs w:val="28"/>
-          <w:lang w:val="en-US"/>
-        </w:rPr>
-        <w:t>Web</w:t>
-      </w:r>
-      <w:r>
-        <w:rPr>
-          <w:rFonts w:ascii="Times New Roman" w:hAnsi="Times New Roman" w:cs="Times New Roman"/>
-          <w:color w:val="C45911" w:themeColor="accent2" w:themeShade="BF"/>
-          <w:sz w:val="28"/>
-          <w:szCs w:val="28"/>
-        </w:rPr>
-        <w:t xml:space="preserve"> (опционально)</w:t>
-      </w:r>
-    </w:p>
-    <w:p>
-      <w:pPr>
-        <w:pStyle w:val="a3"/>
-        <w:numPr>
-          <w:ilvl w:val="0"/>
-          <w:numId w:val="2"/>
-        </w:numPr>
-        <w:rPr>
-          <w:rFonts w:ascii="Times New Roman" w:hAnsi="Times New Roman" w:cs="Times New Roman"/>
-          <w:strike/>
-          <w:sz w:val="28"/>
-          <w:szCs w:val="28"/>
-        </w:rPr>
-      </w:pPr>
-      <w:r>
-        <w:rPr>
-          <w:rFonts w:ascii="Times New Roman" w:hAnsi="Times New Roman" w:cs="Times New Roman"/>
-          <w:strike/>
-          <w:sz w:val="28"/>
-          <w:szCs w:val="28"/>
-        </w:rPr>
-        <w:t>Сохраняем</w:t>
-      </w:r>
-      <w:r>
-        <w:rPr>
-          <w:rFonts w:ascii="Times New Roman" w:hAnsi="Times New Roman" w:cs="Times New Roman"/>
-          <w:strike/>
+          <w:sz w:val="28"/>
+          <w:szCs w:val="28"/>
+        </w:rPr>
+      </w:pPr>
+      <w:r>
+        <w:rPr>
+          <w:rFonts w:ascii="Times New Roman" w:hAnsi="Times New Roman" w:cs="Times New Roman"/>
           <w:sz w:val="28"/>
           <w:szCs w:val="28"/>
         </w:rPr>
         <w:t xml:space="preserve"> </w:t>
       </w:r>
-      <w:proofErr w:type="spellStart"/>
-      <w:r>
-        <w:rPr>
-          <w:rFonts w:ascii="Times New Roman" w:hAnsi="Times New Roman" w:cs="Times New Roman"/>
-          <w:strike/>
-          <w:sz w:val="28"/>
-          <w:szCs w:val="28"/>
-        </w:rPr>
-        <w:t>серийник</w:t>
-      </w:r>
-      <w:proofErr w:type="spellEnd"/>
-    </w:p>
-    <w:p>
-      <w:pPr>
-        <w:pStyle w:val="a3"/>
-        <w:numPr>
-          <w:ilvl w:val="0"/>
-          <w:numId w:val="2"/>
-        </w:numPr>
-        <w:rPr>
-          <w:rFonts w:ascii="Times New Roman" w:hAnsi="Times New Roman" w:cs="Times New Roman"/>
-          <w:strike/>
-          <w:sz w:val="28"/>
-          <w:szCs w:val="28"/>
-        </w:rPr>
-      </w:pPr>
-      <w:r>
-        <w:rPr>
-          <w:rFonts w:ascii="Times New Roman" w:hAnsi="Times New Roman" w:cs="Times New Roman"/>
-          <w:strike/>
-          <w:sz w:val="28"/>
-          <w:szCs w:val="28"/>
-        </w:rPr>
-        <w:t>Считываем и сохраняем настройки питания</w:t>
-      </w:r>
-    </w:p>
-    <w:p>
-      <w:pPr>
-        <w:pStyle w:val="a3"/>
-        <w:numPr>
-          <w:ilvl w:val="0"/>
-          <w:numId w:val="2"/>
-        </w:numPr>
-        <w:rPr>
-          <w:rFonts w:ascii="Times New Roman" w:hAnsi="Times New Roman" w:cs="Times New Roman"/>
-          <w:strike/>
-          <w:color w:val="000000" w:themeColor="text1"/>
-          <w:sz w:val="28"/>
-          <w:szCs w:val="28"/>
-        </w:rPr>
-      </w:pPr>
-      <w:r>
-        <w:rPr>
-          <w:rFonts w:ascii="Times New Roman" w:hAnsi="Times New Roman" w:cs="Times New Roman"/>
-          <w:strike/>
-          <w:color w:val="000000" w:themeColor="text1"/>
-          <w:sz w:val="28"/>
-          <w:szCs w:val="28"/>
-        </w:rPr>
-        <w:t>Рассчитываем погрешности</w:t>
-      </w:r>
-    </w:p>
-    <w:p>
-      <w:pPr>
-        <w:pStyle w:val="a3"/>
-        <w:ind w:left="786"/>
-        <w:rPr>
-          <w:rFonts w:ascii="Times New Roman" w:hAnsi="Times New Roman" w:cs="Times New Roman"/>
-          <w:sz w:val="28"/>
-          <w:szCs w:val="28"/>
-        </w:rPr>
-      </w:pPr>
-    </w:p>
-    <w:p>
-      <w:pPr>
-        <w:pStyle w:val="a3"/>
-        <w:numPr>
-          <w:ilvl w:val="0"/>
-          <w:numId w:val="2"/>
-        </w:numPr>
-        <w:rPr>
-          <w:rFonts w:ascii="Times New Roman" w:hAnsi="Times New Roman" w:cs="Times New Roman"/>
-          <w:strike/>
+      <w:r>
+        <w:rPr>
+          <w:rFonts w:ascii="Times New Roman" w:hAnsi="Times New Roman" w:cs="Times New Roman"/>
+          <w:sz w:val="28"/>
+          <w:szCs w:val="28"/>
+        </w:rPr>
+        <w:t xml:space="preserve">Включаем </w:t>
+      </w:r>
+      <w:r>
+        <w:rPr>
+          <w:rFonts w:ascii="Times New Roman" w:hAnsi="Times New Roman" w:cs="Times New Roman"/>
+          <w:sz w:val="28"/>
+          <w:szCs w:val="28"/>
+          <w:lang w:val="en-US"/>
+        </w:rPr>
+        <w:t>IN</w:t>
+      </w:r>
+      <w:r>
+        <w:rPr>
+          <w:rFonts w:ascii="Times New Roman" w:hAnsi="Times New Roman" w:cs="Times New Roman"/>
+          <w:sz w:val="28"/>
+          <w:szCs w:val="28"/>
+        </w:rPr>
+        <w:t xml:space="preserve">1 </w:t>
+      </w:r>
+      <w:r>
+        <w:rPr>
+          <w:rFonts w:ascii="Times New Roman" w:hAnsi="Times New Roman" w:cs="Times New Roman"/>
+          <w:sz w:val="28"/>
+          <w:szCs w:val="28"/>
+        </w:rPr>
+        <w:t xml:space="preserve">и </w:t>
+      </w:r>
+      <w:r>
+        <w:rPr>
+          <w:rFonts w:ascii="Times New Roman" w:hAnsi="Times New Roman" w:cs="Times New Roman"/>
+          <w:sz w:val="28"/>
+          <w:szCs w:val="28"/>
+          <w:lang w:val="en-US"/>
+        </w:rPr>
+        <w:t>IN</w:t>
+      </w:r>
+      <w:r>
+        <w:rPr>
+          <w:rFonts w:ascii="Times New Roman" w:hAnsi="Times New Roman" w:cs="Times New Roman"/>
+          <w:sz w:val="28"/>
+          <w:szCs w:val="28"/>
+        </w:rPr>
+        <w:t>2 (</w:t>
+      </w:r>
+      <w:r>
+        <w:rPr>
+          <w:rFonts w:ascii="Times New Roman" w:hAnsi="Times New Roman" w:cs="Times New Roman"/>
+          <w:sz w:val="28"/>
+          <w:szCs w:val="28"/>
+        </w:rPr>
+        <w:t>БП</w:t>
+      </w:r>
+      <w:r>
+        <w:rPr>
+          <w:rFonts w:ascii="Times New Roman" w:hAnsi="Times New Roman" w:cs="Times New Roman"/>
+          <w:sz w:val="28"/>
+          <w:szCs w:val="28"/>
+        </w:rPr>
+        <w:t>)</w:t>
+      </w:r>
+      <w:r>
+        <w:rPr>
+          <w:rFonts w:ascii="Times New Roman" w:hAnsi="Times New Roman" w:cs="Times New Roman"/>
+          <w:sz w:val="28"/>
+          <w:szCs w:val="28"/>
+        </w:rPr>
+        <w:t xml:space="preserve"> (итерация в 5 раз)</w:t>
+      </w:r>
+    </w:p>
+    <w:p>
+      <w:pPr>
+        <w:pStyle w:val="a3"/>
+        <w:numPr>
+          <w:ilvl w:val="1"/>
+          <w:numId w:val="2"/>
+        </w:numPr>
+        <w:rPr>
+          <w:rFonts w:ascii="Times New Roman" w:hAnsi="Times New Roman" w:cs="Times New Roman"/>
           <w:sz w:val="28"/>
           <w:szCs w:val="28"/>
         </w:rPr>
@@ -837,796 +1498,11 @@
       <w:r>
         <w:rPr>
           <w:rFonts w:ascii="Times New Roman" w:hAnsi="Times New Roman" w:cs="Times New Roman"/>
-          <w:strike/>
-          <w:sz w:val="28"/>
-          <w:szCs w:val="28"/>
-        </w:rPr>
-        <w:t>Подаём нагрузку</w:t>
-      </w:r>
-    </w:p>
-    <w:p>
-      <w:pPr>
-        <w:pStyle w:val="a3"/>
-        <w:numPr>
-          <w:ilvl w:val="0"/>
-          <w:numId w:val="2"/>
-        </w:numPr>
-        <w:rPr>
-          <w:rFonts w:ascii="Times New Roman" w:hAnsi="Times New Roman" w:cs="Times New Roman"/>
-          <w:strike/>
-          <w:sz w:val="28"/>
-          <w:szCs w:val="28"/>
-        </w:rPr>
-      </w:pPr>
-      <w:r>
-        <w:rPr>
-          <w:rFonts w:ascii="Times New Roman" w:hAnsi="Times New Roman" w:cs="Times New Roman"/>
-          <w:sz w:val="28"/>
-          <w:szCs w:val="28"/>
-        </w:rPr>
-        <w:t xml:space="preserve"> </w:t>
-      </w:r>
-      <w:r>
-        <w:rPr>
-          <w:rFonts w:ascii="Times New Roman" w:hAnsi="Times New Roman" w:cs="Times New Roman"/>
-          <w:strike/>
-          <w:sz w:val="28"/>
-          <w:szCs w:val="28"/>
-        </w:rPr>
-        <w:t xml:space="preserve">Проверяем состояние </w:t>
-      </w:r>
-      <w:r>
-        <w:rPr>
-          <w:rFonts w:ascii="Times New Roman" w:hAnsi="Times New Roman" w:cs="Times New Roman"/>
-          <w:strike/>
-          <w:sz w:val="28"/>
-          <w:szCs w:val="28"/>
-        </w:rPr>
-        <w:t>устройства</w:t>
-      </w:r>
-    </w:p>
-    <w:p>
-      <w:pPr>
-        <w:pStyle w:val="a3"/>
-        <w:numPr>
-          <w:ilvl w:val="0"/>
-          <w:numId w:val="2"/>
-        </w:numPr>
-        <w:rPr>
-          <w:rFonts w:ascii="Times New Roman" w:hAnsi="Times New Roman" w:cs="Times New Roman"/>
-          <w:strike/>
-          <w:sz w:val="28"/>
-          <w:szCs w:val="28"/>
-        </w:rPr>
-      </w:pPr>
-      <w:r>
-        <w:rPr>
-          <w:rFonts w:ascii="Times New Roman" w:hAnsi="Times New Roman" w:cs="Times New Roman"/>
-          <w:sz w:val="28"/>
-          <w:szCs w:val="28"/>
-        </w:rPr>
-        <w:t xml:space="preserve"> </w:t>
-      </w:r>
-      <w:r>
-        <w:rPr>
-          <w:rFonts w:ascii="Times New Roman" w:hAnsi="Times New Roman" w:cs="Times New Roman"/>
-          <w:strike/>
-          <w:sz w:val="28"/>
-          <w:szCs w:val="28"/>
-        </w:rPr>
-        <w:t>Считываем измерения и сравниваем.</w:t>
-      </w:r>
-    </w:p>
-    <w:p>
-      <w:pPr>
-        <w:pStyle w:val="a3"/>
-        <w:numPr>
-          <w:ilvl w:val="0"/>
-          <w:numId w:val="2"/>
-        </w:numPr>
-        <w:rPr>
-          <w:rFonts w:ascii="Times New Roman" w:hAnsi="Times New Roman" w:cs="Times New Roman"/>
-          <w:strike/>
-          <w:sz w:val="28"/>
-          <w:szCs w:val="28"/>
-        </w:rPr>
-      </w:pPr>
-      <w:r>
-        <w:rPr>
-          <w:rFonts w:ascii="Times New Roman" w:hAnsi="Times New Roman" w:cs="Times New Roman"/>
-          <w:sz w:val="28"/>
-          <w:szCs w:val="28"/>
-        </w:rPr>
-        <w:t xml:space="preserve"> </w:t>
-      </w:r>
-      <w:r>
-        <w:rPr>
-          <w:rFonts w:ascii="Times New Roman" w:hAnsi="Times New Roman" w:cs="Times New Roman"/>
-          <w:strike/>
-          <w:sz w:val="28"/>
-          <w:szCs w:val="28"/>
-        </w:rPr>
-        <w:t>Подаем нагрузку</w:t>
-      </w:r>
-      <w:r>
-        <w:rPr>
-          <w:rFonts w:ascii="Times New Roman" w:hAnsi="Times New Roman" w:cs="Times New Roman"/>
-          <w:strike/>
-          <w:sz w:val="28"/>
-          <w:szCs w:val="28"/>
-        </w:rPr>
-        <w:t xml:space="preserve"> </w:t>
-      </w:r>
-      <w:proofErr w:type="spellStart"/>
-      <w:r>
-        <w:rPr>
-          <w:rFonts w:ascii="Times New Roman" w:hAnsi="Times New Roman" w:cs="Times New Roman"/>
-          <w:strike/>
-          <w:sz w:val="28"/>
-          <w:szCs w:val="28"/>
-        </w:rPr>
-        <w:t>max</w:t>
-      </w:r>
-      <w:proofErr w:type="spellEnd"/>
-      <w:r>
-        <w:rPr>
-          <w:rFonts w:ascii="Times New Roman" w:hAnsi="Times New Roman" w:cs="Times New Roman"/>
-          <w:strike/>
-          <w:sz w:val="28"/>
-          <w:szCs w:val="28"/>
-        </w:rPr>
-        <w:t xml:space="preserve"> (по 5 </w:t>
-      </w:r>
-      <w:r>
-        <w:rPr>
-          <w:rFonts w:ascii="Times New Roman" w:hAnsi="Times New Roman" w:cs="Times New Roman"/>
-          <w:strike/>
-          <w:sz w:val="28"/>
-          <w:szCs w:val="28"/>
-          <w:lang w:val="en-US"/>
-        </w:rPr>
-        <w:t>A</w:t>
-      </w:r>
-      <w:r>
-        <w:rPr>
-          <w:rFonts w:ascii="Times New Roman" w:hAnsi="Times New Roman" w:cs="Times New Roman"/>
-          <w:strike/>
-          <w:sz w:val="28"/>
-          <w:szCs w:val="28"/>
-        </w:rPr>
-        <w:t xml:space="preserve"> на канал)</w:t>
-      </w:r>
-    </w:p>
-    <w:p>
-      <w:pPr>
-        <w:pStyle w:val="a3"/>
-        <w:numPr>
-          <w:ilvl w:val="0"/>
-          <w:numId w:val="2"/>
-        </w:numPr>
-        <w:rPr>
-          <w:rFonts w:ascii="Times New Roman" w:hAnsi="Times New Roman" w:cs="Times New Roman"/>
-          <w:strike/>
-          <w:sz w:val="28"/>
-          <w:szCs w:val="28"/>
-        </w:rPr>
-      </w:pPr>
-      <w:r>
-        <w:rPr>
-          <w:rFonts w:ascii="Times New Roman" w:hAnsi="Times New Roman" w:cs="Times New Roman"/>
-          <w:sz w:val="28"/>
-          <w:szCs w:val="28"/>
-        </w:rPr>
-        <w:t xml:space="preserve"> </w:t>
-      </w:r>
-      <w:r>
-        <w:rPr>
-          <w:rFonts w:ascii="Times New Roman" w:hAnsi="Times New Roman" w:cs="Times New Roman"/>
-          <w:strike/>
-          <w:sz w:val="28"/>
-          <w:szCs w:val="28"/>
-        </w:rPr>
-        <w:t>Считываем из</w:t>
-      </w:r>
-      <w:r>
-        <w:rPr>
-          <w:rFonts w:ascii="Times New Roman" w:hAnsi="Times New Roman" w:cs="Times New Roman"/>
-          <w:strike/>
-          <w:sz w:val="28"/>
-          <w:szCs w:val="28"/>
-        </w:rPr>
-        <w:t>мерения и сравниваем.</w:t>
-      </w:r>
-    </w:p>
-    <w:p>
-      <w:pPr>
-        <w:pStyle w:val="a3"/>
-        <w:numPr>
-          <w:ilvl w:val="0"/>
-          <w:numId w:val="2"/>
-        </w:numPr>
-        <w:rPr>
-          <w:rFonts w:ascii="Times New Roman" w:hAnsi="Times New Roman" w:cs="Times New Roman"/>
-          <w:strike/>
-          <w:sz w:val="28"/>
-          <w:szCs w:val="28"/>
-        </w:rPr>
-      </w:pPr>
-      <w:r>
-        <w:rPr>
-          <w:rFonts w:ascii="Times New Roman" w:hAnsi="Times New Roman" w:cs="Times New Roman"/>
-          <w:strike/>
-          <w:sz w:val="28"/>
-          <w:szCs w:val="28"/>
-        </w:rPr>
-        <w:t xml:space="preserve"> Проверяем состояние устройства</w:t>
-      </w:r>
-    </w:p>
-    <w:p>
-      <w:pPr>
-        <w:pStyle w:val="a3"/>
-        <w:ind w:left="786"/>
-        <w:rPr>
-          <w:rFonts w:ascii="Times New Roman" w:hAnsi="Times New Roman" w:cs="Times New Roman"/>
-          <w:strike/>
-          <w:sz w:val="28"/>
-          <w:szCs w:val="28"/>
-        </w:rPr>
-      </w:pPr>
-    </w:p>
-    <w:p>
-      <w:pPr>
-        <w:pStyle w:val="a3"/>
-        <w:numPr>
-          <w:ilvl w:val="0"/>
-          <w:numId w:val="2"/>
-        </w:numPr>
-        <w:rPr>
-          <w:rFonts w:ascii="Times New Roman" w:hAnsi="Times New Roman" w:cs="Times New Roman"/>
-          <w:sz w:val="28"/>
-          <w:szCs w:val="28"/>
-          <w:highlight w:val="green"/>
-        </w:rPr>
-      </w:pPr>
-      <w:r>
-        <w:rPr>
-          <w:rFonts w:ascii="Times New Roman" w:hAnsi="Times New Roman" w:cs="Times New Roman"/>
-          <w:sz w:val="28"/>
-          <w:szCs w:val="28"/>
-        </w:rPr>
-        <w:t xml:space="preserve"> </w:t>
-      </w:r>
-      <w:r>
-        <w:rPr>
-          <w:rFonts w:ascii="Times New Roman" w:hAnsi="Times New Roman" w:cs="Times New Roman"/>
-          <w:sz w:val="28"/>
-          <w:szCs w:val="28"/>
-          <w:highlight w:val="green"/>
-        </w:rPr>
-        <w:t xml:space="preserve">Проверяем </w:t>
-      </w:r>
-      <w:r>
-        <w:rPr>
-          <w:rFonts w:ascii="Times New Roman" w:hAnsi="Times New Roman" w:cs="Times New Roman"/>
-          <w:sz w:val="28"/>
-          <w:szCs w:val="28"/>
-          <w:highlight w:val="green"/>
-          <w:lang w:val="en-US"/>
-        </w:rPr>
-        <w:t>IN1 u min</w:t>
-      </w:r>
-    </w:p>
-    <w:p>
-      <w:pPr>
-        <w:pStyle w:val="a3"/>
-        <w:numPr>
-          <w:ilvl w:val="1"/>
-          <w:numId w:val="2"/>
-        </w:numPr>
-        <w:rPr>
-          <w:rFonts w:ascii="Times New Roman" w:hAnsi="Times New Roman" w:cs="Times New Roman"/>
-          <w:sz w:val="28"/>
-          <w:szCs w:val="28"/>
-          <w:highlight w:val="green"/>
-        </w:rPr>
-      </w:pPr>
-      <w:r>
-        <w:rPr>
-          <w:rFonts w:ascii="Times New Roman" w:hAnsi="Times New Roman" w:cs="Times New Roman"/>
-          <w:sz w:val="28"/>
-          <w:szCs w:val="28"/>
-          <w:highlight w:val="green"/>
-        </w:rPr>
-        <w:t>Проверяем состояние устройства</w:t>
-      </w:r>
-    </w:p>
-    <w:p>
-      <w:pPr>
-        <w:pStyle w:val="a3"/>
-        <w:numPr>
-          <w:ilvl w:val="1"/>
-          <w:numId w:val="2"/>
-        </w:numPr>
-        <w:rPr>
-          <w:rFonts w:ascii="Times New Roman" w:hAnsi="Times New Roman" w:cs="Times New Roman"/>
-          <w:sz w:val="28"/>
-          <w:szCs w:val="28"/>
-          <w:highlight w:val="green"/>
-        </w:rPr>
-      </w:pPr>
-      <w:r>
-        <w:rPr>
-          <w:rFonts w:ascii="Times New Roman" w:hAnsi="Times New Roman" w:cs="Times New Roman"/>
-          <w:sz w:val="28"/>
-          <w:szCs w:val="28"/>
-          <w:highlight w:val="green"/>
-        </w:rPr>
-        <w:t>Проверяе</w:t>
-      </w:r>
-      <w:bookmarkStart w:id="0" w:name="_GoBack"/>
-      <w:bookmarkEnd w:id="0"/>
-      <w:r>
-        <w:rPr>
-          <w:rFonts w:ascii="Times New Roman" w:hAnsi="Times New Roman" w:cs="Times New Roman"/>
-          <w:sz w:val="28"/>
-          <w:szCs w:val="28"/>
-          <w:highlight w:val="green"/>
-        </w:rPr>
-        <w:t xml:space="preserve">м </w:t>
-      </w:r>
-      <w:r>
-        <w:rPr>
-          <w:rFonts w:ascii="Times New Roman" w:hAnsi="Times New Roman" w:cs="Times New Roman"/>
-          <w:sz w:val="28"/>
-          <w:szCs w:val="28"/>
-          <w:highlight w:val="green"/>
-          <w:lang w:val="en-US"/>
-        </w:rPr>
-        <w:t>IN1 u max</w:t>
-      </w:r>
-    </w:p>
-    <w:p>
-      <w:pPr>
-        <w:pStyle w:val="a3"/>
-        <w:numPr>
-          <w:ilvl w:val="1"/>
-          <w:numId w:val="2"/>
-        </w:numPr>
-        <w:rPr>
-          <w:rFonts w:ascii="Times New Roman" w:hAnsi="Times New Roman" w:cs="Times New Roman"/>
-          <w:sz w:val="28"/>
-          <w:szCs w:val="28"/>
-          <w:highlight w:val="green"/>
-        </w:rPr>
-      </w:pPr>
-      <w:r>
-        <w:rPr>
-          <w:rFonts w:ascii="Times New Roman" w:hAnsi="Times New Roman" w:cs="Times New Roman"/>
-          <w:sz w:val="28"/>
-          <w:szCs w:val="28"/>
-          <w:highlight w:val="green"/>
-        </w:rPr>
-        <w:t>Проверяем состояние устройства</w:t>
-      </w:r>
-    </w:p>
-    <w:p>
-      <w:pPr>
-        <w:pStyle w:val="a3"/>
-        <w:numPr>
-          <w:ilvl w:val="1"/>
-          <w:numId w:val="2"/>
-        </w:numPr>
-        <w:rPr>
-          <w:rFonts w:ascii="Times New Roman" w:hAnsi="Times New Roman" w:cs="Times New Roman"/>
-          <w:sz w:val="28"/>
-          <w:szCs w:val="28"/>
-        </w:rPr>
-      </w:pPr>
-      <w:r>
-        <w:rPr>
-          <w:rFonts w:ascii="Times New Roman" w:hAnsi="Times New Roman" w:cs="Times New Roman"/>
-          <w:sz w:val="28"/>
-          <w:szCs w:val="28"/>
-        </w:rPr>
-        <w:t xml:space="preserve">Проверяем </w:t>
-      </w:r>
-      <w:r>
-        <w:rPr>
-          <w:rFonts w:ascii="Times New Roman" w:hAnsi="Times New Roman" w:cs="Times New Roman"/>
-          <w:sz w:val="28"/>
-          <w:szCs w:val="28"/>
-          <w:lang w:val="en-US"/>
-        </w:rPr>
-        <w:t>IN1 u nom</w:t>
-      </w:r>
-    </w:p>
-    <w:p>
-      <w:pPr>
-        <w:pStyle w:val="a3"/>
-        <w:numPr>
-          <w:ilvl w:val="1"/>
-          <w:numId w:val="2"/>
-        </w:numPr>
-        <w:rPr>
-          <w:rFonts w:ascii="Times New Roman" w:hAnsi="Times New Roman" w:cs="Times New Roman"/>
-          <w:sz w:val="28"/>
-          <w:szCs w:val="28"/>
-        </w:rPr>
-      </w:pPr>
-      <w:r>
-        <w:rPr>
-          <w:rFonts w:ascii="Times New Roman" w:hAnsi="Times New Roman" w:cs="Times New Roman"/>
-          <w:sz w:val="28"/>
-          <w:szCs w:val="28"/>
-        </w:rPr>
-        <w:t xml:space="preserve">Отключаем </w:t>
-      </w:r>
-      <w:r>
-        <w:rPr>
-          <w:rFonts w:ascii="Times New Roman" w:hAnsi="Times New Roman" w:cs="Times New Roman"/>
-          <w:sz w:val="28"/>
-          <w:szCs w:val="28"/>
-          <w:lang w:val="en-US"/>
-        </w:rPr>
-        <w:t>IN1</w:t>
-      </w:r>
-    </w:p>
-    <w:p>
-      <w:pPr>
-        <w:pStyle w:val="a3"/>
-        <w:numPr>
-          <w:ilvl w:val="1"/>
-          <w:numId w:val="2"/>
-        </w:numPr>
-        <w:rPr>
-          <w:rFonts w:ascii="Times New Roman" w:hAnsi="Times New Roman" w:cs="Times New Roman"/>
-          <w:sz w:val="28"/>
-          <w:szCs w:val="28"/>
-        </w:rPr>
-      </w:pPr>
-      <w:r>
-        <w:rPr>
-          <w:rFonts w:ascii="Times New Roman" w:hAnsi="Times New Roman" w:cs="Times New Roman"/>
-          <w:sz w:val="28"/>
-          <w:szCs w:val="28"/>
-        </w:rPr>
-        <w:t>Проверяем состояние устройства</w:t>
-      </w:r>
-      <w:r>
-        <w:rPr>
-          <w:rFonts w:ascii="Times New Roman" w:hAnsi="Times New Roman" w:cs="Times New Roman"/>
-          <w:sz w:val="28"/>
-          <w:szCs w:val="28"/>
-          <w:lang w:val="en-US"/>
-        </w:rPr>
-        <w:t xml:space="preserve"> </w:t>
-      </w:r>
-    </w:p>
-    <w:p>
-      <w:pPr>
-        <w:pStyle w:val="a3"/>
-        <w:numPr>
-          <w:ilvl w:val="1"/>
-          <w:numId w:val="2"/>
-        </w:numPr>
-        <w:rPr>
-          <w:rFonts w:ascii="Times New Roman" w:hAnsi="Times New Roman" w:cs="Times New Roman"/>
-          <w:sz w:val="28"/>
-          <w:szCs w:val="28"/>
-        </w:rPr>
-      </w:pPr>
-      <w:r>
-        <w:rPr>
-          <w:rFonts w:ascii="Times New Roman" w:hAnsi="Times New Roman" w:cs="Times New Roman"/>
-          <w:sz w:val="28"/>
-          <w:szCs w:val="28"/>
-        </w:rPr>
-        <w:t xml:space="preserve">Проверяем </w:t>
-      </w:r>
-      <w:r>
-        <w:rPr>
-          <w:rFonts w:ascii="Times New Roman" w:hAnsi="Times New Roman" w:cs="Times New Roman"/>
-          <w:sz w:val="28"/>
-          <w:szCs w:val="28"/>
-          <w:lang w:val="en-US"/>
-        </w:rPr>
-        <w:t>IN2 u min</w:t>
-      </w:r>
-    </w:p>
-    <w:p>
-      <w:pPr>
-        <w:pStyle w:val="a3"/>
-        <w:numPr>
-          <w:ilvl w:val="1"/>
-          <w:numId w:val="2"/>
-        </w:numPr>
-        <w:rPr>
-          <w:rFonts w:ascii="Times New Roman" w:hAnsi="Times New Roman" w:cs="Times New Roman"/>
-          <w:sz w:val="28"/>
-          <w:szCs w:val="28"/>
-        </w:rPr>
-      </w:pPr>
-      <w:r>
-        <w:rPr>
-          <w:rFonts w:ascii="Times New Roman" w:hAnsi="Times New Roman" w:cs="Times New Roman"/>
-          <w:sz w:val="28"/>
-          <w:szCs w:val="28"/>
-        </w:rPr>
-        <w:t>Проверяем состояние устройства</w:t>
-      </w:r>
-    </w:p>
-    <w:p>
-      <w:pPr>
-        <w:pStyle w:val="a3"/>
-        <w:numPr>
-          <w:ilvl w:val="1"/>
-          <w:numId w:val="2"/>
-        </w:numPr>
-        <w:rPr>
-          <w:rFonts w:ascii="Times New Roman" w:hAnsi="Times New Roman" w:cs="Times New Roman"/>
-          <w:sz w:val="28"/>
-          <w:szCs w:val="28"/>
-        </w:rPr>
-      </w:pPr>
-      <w:r>
-        <w:rPr>
-          <w:rFonts w:ascii="Times New Roman" w:hAnsi="Times New Roman" w:cs="Times New Roman"/>
-          <w:sz w:val="28"/>
-          <w:szCs w:val="28"/>
-        </w:rPr>
-        <w:t xml:space="preserve">Проверяем </w:t>
-      </w:r>
-      <w:r>
-        <w:rPr>
-          <w:rFonts w:ascii="Times New Roman" w:hAnsi="Times New Roman" w:cs="Times New Roman"/>
-          <w:sz w:val="28"/>
-          <w:szCs w:val="28"/>
-          <w:lang w:val="en-US"/>
-        </w:rPr>
-        <w:t>IN2 u max</w:t>
-      </w:r>
-    </w:p>
-    <w:p>
-      <w:pPr>
-        <w:pStyle w:val="a3"/>
-        <w:numPr>
-          <w:ilvl w:val="1"/>
-          <w:numId w:val="2"/>
-        </w:numPr>
-        <w:rPr>
-          <w:rFonts w:ascii="Times New Roman" w:hAnsi="Times New Roman" w:cs="Times New Roman"/>
-          <w:sz w:val="28"/>
-          <w:szCs w:val="28"/>
-        </w:rPr>
-      </w:pPr>
-      <w:r>
-        <w:rPr>
-          <w:rFonts w:ascii="Times New Roman" w:hAnsi="Times New Roman" w:cs="Times New Roman"/>
-          <w:sz w:val="28"/>
-          <w:szCs w:val="28"/>
-        </w:rPr>
-        <w:t>Проверяем состояние устройства</w:t>
-      </w:r>
-    </w:p>
-    <w:p>
-      <w:pPr>
-        <w:pStyle w:val="a3"/>
-        <w:numPr>
-          <w:ilvl w:val="1"/>
-          <w:numId w:val="2"/>
-        </w:numPr>
-        <w:rPr>
-          <w:rFonts w:ascii="Times New Roman" w:hAnsi="Times New Roman" w:cs="Times New Roman"/>
-          <w:sz w:val="28"/>
-          <w:szCs w:val="28"/>
-        </w:rPr>
-      </w:pPr>
-      <w:r>
-        <w:rPr>
-          <w:rFonts w:ascii="Times New Roman" w:hAnsi="Times New Roman" w:cs="Times New Roman"/>
-          <w:sz w:val="28"/>
-          <w:szCs w:val="28"/>
-        </w:rPr>
-        <w:t xml:space="preserve">Проверяем </w:t>
-      </w:r>
-      <w:r>
-        <w:rPr>
-          <w:rFonts w:ascii="Times New Roman" w:hAnsi="Times New Roman" w:cs="Times New Roman"/>
-          <w:sz w:val="28"/>
-          <w:szCs w:val="28"/>
-          <w:lang w:val="en-US"/>
-        </w:rPr>
-        <w:t>IN2 u nom</w:t>
-      </w:r>
-    </w:p>
-    <w:p>
-      <w:pPr>
-        <w:pStyle w:val="a3"/>
-        <w:numPr>
-          <w:ilvl w:val="1"/>
-          <w:numId w:val="2"/>
-        </w:numPr>
-        <w:rPr>
-          <w:rFonts w:ascii="Times New Roman" w:hAnsi="Times New Roman" w:cs="Times New Roman"/>
-          <w:sz w:val="28"/>
-          <w:szCs w:val="28"/>
-        </w:rPr>
-      </w:pPr>
-      <w:r>
-        <w:rPr>
-          <w:rFonts w:ascii="Times New Roman" w:hAnsi="Times New Roman" w:cs="Times New Roman"/>
-          <w:sz w:val="28"/>
-          <w:szCs w:val="28"/>
-        </w:rPr>
-        <w:t xml:space="preserve">Отключаем </w:t>
-      </w:r>
-      <w:r>
-        <w:rPr>
-          <w:rFonts w:ascii="Times New Roman" w:hAnsi="Times New Roman" w:cs="Times New Roman"/>
-          <w:sz w:val="28"/>
-          <w:szCs w:val="28"/>
-          <w:lang w:val="en-US"/>
-        </w:rPr>
-        <w:t>IN2</w:t>
-      </w:r>
-    </w:p>
-    <w:p>
-      <w:pPr>
-        <w:pStyle w:val="a3"/>
-        <w:numPr>
-          <w:ilvl w:val="1"/>
-          <w:numId w:val="2"/>
-        </w:numPr>
-        <w:rPr>
-          <w:rFonts w:ascii="Times New Roman" w:hAnsi="Times New Roman" w:cs="Times New Roman"/>
-          <w:sz w:val="28"/>
-          <w:szCs w:val="28"/>
-        </w:rPr>
-      </w:pPr>
-      <w:r>
-        <w:rPr>
-          <w:rFonts w:ascii="Times New Roman" w:hAnsi="Times New Roman" w:cs="Times New Roman"/>
-          <w:sz w:val="28"/>
-          <w:szCs w:val="28"/>
-        </w:rPr>
-        <w:t>Проверяем состояние устройства</w:t>
-      </w:r>
-    </w:p>
-    <w:p>
-      <w:pPr>
-        <w:pStyle w:val="a3"/>
-        <w:numPr>
-          <w:ilvl w:val="0"/>
-          <w:numId w:val="2"/>
-        </w:numPr>
-        <w:rPr>
-          <w:rFonts w:ascii="Times New Roman" w:hAnsi="Times New Roman" w:cs="Times New Roman"/>
-          <w:sz w:val="28"/>
-          <w:szCs w:val="28"/>
-        </w:rPr>
-      </w:pPr>
-      <w:r>
-        <w:rPr>
-          <w:rFonts w:ascii="Times New Roman" w:hAnsi="Times New Roman" w:cs="Times New Roman"/>
-          <w:sz w:val="28"/>
-          <w:szCs w:val="28"/>
-        </w:rPr>
-        <w:t xml:space="preserve"> </w:t>
-      </w:r>
-      <w:r>
-        <w:rPr>
-          <w:rFonts w:ascii="Times New Roman" w:hAnsi="Times New Roman" w:cs="Times New Roman"/>
-          <w:sz w:val="28"/>
-          <w:szCs w:val="28"/>
-        </w:rPr>
-        <w:t xml:space="preserve">Включаем </w:t>
-      </w:r>
-      <w:r>
-        <w:rPr>
-          <w:rFonts w:ascii="Times New Roman" w:hAnsi="Times New Roman" w:cs="Times New Roman"/>
-          <w:sz w:val="28"/>
-          <w:szCs w:val="28"/>
-          <w:lang w:val="en-US"/>
-        </w:rPr>
-        <w:t>IN</w:t>
-      </w:r>
-      <w:r>
-        <w:rPr>
-          <w:rFonts w:ascii="Times New Roman" w:hAnsi="Times New Roman" w:cs="Times New Roman"/>
-          <w:sz w:val="28"/>
-          <w:szCs w:val="28"/>
-        </w:rPr>
-        <w:t xml:space="preserve">1 </w:t>
-      </w:r>
-      <w:r>
-        <w:rPr>
-          <w:rFonts w:ascii="Times New Roman" w:hAnsi="Times New Roman" w:cs="Times New Roman"/>
-          <w:sz w:val="28"/>
-          <w:szCs w:val="28"/>
-        </w:rPr>
-        <w:t xml:space="preserve">и </w:t>
-      </w:r>
-      <w:r>
-        <w:rPr>
-          <w:rFonts w:ascii="Times New Roman" w:hAnsi="Times New Roman" w:cs="Times New Roman"/>
-          <w:sz w:val="28"/>
-          <w:szCs w:val="28"/>
-          <w:lang w:val="en-US"/>
-        </w:rPr>
-        <w:t>IN</w:t>
-      </w:r>
-      <w:r>
-        <w:rPr>
-          <w:rFonts w:ascii="Times New Roman" w:hAnsi="Times New Roman" w:cs="Times New Roman"/>
-          <w:sz w:val="28"/>
-          <w:szCs w:val="28"/>
-        </w:rPr>
-        <w:t>2 (</w:t>
-      </w:r>
-      <w:r>
-        <w:rPr>
-          <w:rFonts w:ascii="Times New Roman" w:hAnsi="Times New Roman" w:cs="Times New Roman"/>
-          <w:sz w:val="28"/>
-          <w:szCs w:val="28"/>
-        </w:rPr>
-        <w:t>БП</w:t>
-      </w:r>
-      <w:r>
-        <w:rPr>
-          <w:rFonts w:ascii="Times New Roman" w:hAnsi="Times New Roman" w:cs="Times New Roman"/>
-          <w:sz w:val="28"/>
-          <w:szCs w:val="28"/>
-        </w:rPr>
-        <w:t>)</w:t>
-      </w:r>
-      <w:r>
-        <w:rPr>
-          <w:rFonts w:ascii="Times New Roman" w:hAnsi="Times New Roman" w:cs="Times New Roman"/>
-          <w:sz w:val="28"/>
-          <w:szCs w:val="28"/>
-        </w:rPr>
-        <w:t xml:space="preserve"> (итерация в 5 раз)</w:t>
-      </w:r>
-    </w:p>
-    <w:p>
-      <w:pPr>
-        <w:pStyle w:val="a3"/>
-        <w:numPr>
-          <w:ilvl w:val="1"/>
-          <w:numId w:val="2"/>
-        </w:numPr>
-        <w:rPr>
-          <w:rFonts w:ascii="Times New Roman" w:hAnsi="Times New Roman" w:cs="Times New Roman"/>
-          <w:sz w:val="28"/>
-          <w:szCs w:val="28"/>
-        </w:rPr>
-      </w:pPr>
-      <w:r>
-        <w:rPr>
-          <w:rFonts w:ascii="Times New Roman" w:hAnsi="Times New Roman" w:cs="Times New Roman"/>
-          <w:sz w:val="28"/>
-          <w:szCs w:val="28"/>
-        </w:rPr>
-        <w:t xml:space="preserve"> </w:t>
-      </w:r>
-      <w:r>
-        <w:rPr>
-          <w:rFonts w:ascii="Times New Roman" w:hAnsi="Times New Roman" w:cs="Times New Roman"/>
-          <w:sz w:val="28"/>
-          <w:szCs w:val="28"/>
-        </w:rPr>
-        <w:t xml:space="preserve">Контроль </w:t>
-      </w:r>
-      <w:proofErr w:type="spellStart"/>
-      <w:r>
-        <w:rPr>
-          <w:rFonts w:ascii="Times New Roman" w:hAnsi="Times New Roman" w:cs="Times New Roman"/>
-          <w:sz w:val="28"/>
-          <w:szCs w:val="28"/>
-        </w:rPr>
-        <w:t>пинга</w:t>
-      </w:r>
-      <w:proofErr w:type="spellEnd"/>
+          <w:sz w:val="28"/>
+          <w:szCs w:val="28"/>
+        </w:rPr>
+        <w:t>Контроль пинга</w:t>
+      </w:r>
     </w:p>
     <w:p>
       <w:pPr>
@@ -1784,18 +1660,8 @@
           <w:sz w:val="28"/>
           <w:szCs w:val="28"/>
         </w:rPr>
-        <w:t xml:space="preserve">Контроль </w:t>
-      </w:r>
-      <w:proofErr w:type="spellStart"/>
-      <w:r>
-        <w:rPr>
-          <w:rFonts w:ascii="Times New Roman" w:hAnsi="Times New Roman" w:cs="Times New Roman"/>
-          <w:sz w:val="28"/>
-          <w:szCs w:val="28"/>
-        </w:rPr>
-        <w:t>пинга</w:t>
-      </w:r>
-      <w:proofErr w:type="spellEnd"/>
+        <w:t>Контроль пинга</w:t>
+      </w:r>
     </w:p>
     <w:p>
       <w:pPr>
@@ -2669,6 +2535,188 @@
         </w:rPr>
         <w:t xml:space="preserve"> Делаем запись в файл протокола.</w:t>
       </w:r>
+    </w:p>
+    <w:p>
+      <w:pPr>
+        <w:rPr>
+          <w:rFonts w:ascii="Times New Roman" w:hAnsi="Times New Roman" w:cs="Times New Roman"/>
+          <w:sz w:val="28"/>
+          <w:szCs w:val="28"/>
+        </w:rPr>
+      </w:pPr>
+    </w:p>
+    <w:p>
+      <w:pPr>
+        <w:rPr>
+          <w:rFonts w:ascii="Times New Roman" w:hAnsi="Times New Roman" w:cs="Times New Roman"/>
+          <w:sz w:val="28"/>
+          <w:szCs w:val="28"/>
+        </w:rPr>
+      </w:pPr>
+    </w:p>
+    <w:p>
+      <w:pPr>
+        <w:pStyle w:val="a3"/>
+        <w:rPr>
+          <w:rFonts w:ascii="Times New Roman" w:hAnsi="Times New Roman" w:cs="Times New Roman"/>
+          <w:sz w:val="28"/>
+          <w:szCs w:val="28"/>
+        </w:rPr>
+      </w:pPr>
+      <w:r>
+        <w:rPr>
+          <w:rFonts w:ascii="Times New Roman" w:hAnsi="Times New Roman" w:cs="Times New Roman"/>
+          <w:sz w:val="28"/>
+          <w:szCs w:val="28"/>
+        </w:rPr>
+        <w:lastRenderedPageBreak/>
+        <w:t>Дополнительно:</w:t>
+      </w:r>
+    </w:p>
+    <w:p>
+      <w:pPr>
+        <w:pStyle w:val="a3"/>
+        <w:rPr>
+          <w:rFonts w:ascii="Times New Roman" w:hAnsi="Times New Roman" w:cs="Times New Roman"/>
+          <w:sz w:val="28"/>
+          <w:szCs w:val="28"/>
+        </w:rPr>
+      </w:pPr>
+      <w:r>
+        <w:rPr>
+          <w:rFonts w:ascii="Times New Roman" w:hAnsi="Times New Roman" w:cs="Times New Roman"/>
+          <w:sz w:val="28"/>
+          <w:szCs w:val="28"/>
+        </w:rPr>
+        <w:t>def measurements_check(self):</w:t>
+      </w:r>
+    </w:p>
+    <w:p>
+      <w:pPr>
+        <w:pStyle w:val="a3"/>
+        <w:rPr>
+          <w:rFonts w:ascii="Times New Roman" w:hAnsi="Times New Roman" w:cs="Times New Roman"/>
+          <w:sz w:val="28"/>
+          <w:szCs w:val="28"/>
+        </w:rPr>
+      </w:pPr>
+      <w:r>
+        <w:rPr>
+          <w:rFonts w:ascii="Times New Roman" w:hAnsi="Times New Roman" w:cs="Times New Roman"/>
+          <w:sz w:val="28"/>
+          <w:szCs w:val="28"/>
+        </w:rPr>
+        <w:t>- добавить расчет тока нагрузки (считывать параметр тока и давать до предела) реализовать циклом.</w:t>
+      </w:r>
+    </w:p>
+    <w:p>
+      <w:pPr>
+        <w:pStyle w:val="a3"/>
+        <w:rPr>
+          <w:rFonts w:ascii="Times New Roman" w:hAnsi="Times New Roman" w:cs="Times New Roman"/>
+          <w:sz w:val="28"/>
+          <w:szCs w:val="28"/>
+        </w:rPr>
+      </w:pPr>
+    </w:p>
+    <w:p>
+      <w:pPr>
+        <w:pStyle w:val="a3"/>
+        <w:rPr>
+          <w:rFonts w:ascii="Times New Roman" w:hAnsi="Times New Roman" w:cs="Times New Roman"/>
+          <w:sz w:val="28"/>
+          <w:szCs w:val="28"/>
+          <w:lang w:val="en-US"/>
+        </w:rPr>
+      </w:pPr>
+      <w:r>
+        <w:rPr>
+          <w:rFonts w:ascii="Times New Roman" w:hAnsi="Times New Roman" w:cs="Times New Roman"/>
+          <w:sz w:val="28"/>
+          <w:szCs w:val="28"/>
+          <w:lang w:val="en-US"/>
+        </w:rPr>
+        <w:t>def check_voltage_thresholds(self):</w:t>
+      </w:r>
+    </w:p>
+    <w:p>
+      <w:pPr>
+        <w:pStyle w:val="a3"/>
+        <w:rPr>
+          <w:rFonts w:ascii="Times New Roman" w:hAnsi="Times New Roman" w:cs="Times New Roman"/>
+          <w:sz w:val="28"/>
+          <w:szCs w:val="28"/>
+        </w:rPr>
+      </w:pPr>
+      <w:r>
+        <w:rPr>
+          <w:rFonts w:ascii="Times New Roman" w:hAnsi="Times New Roman" w:cs="Times New Roman"/>
+          <w:sz w:val="28"/>
+          <w:szCs w:val="28"/>
+        </w:rPr>
+        <w:t>добавить гистерезис</w:t>
+      </w:r>
+      <w:r>
+        <w:rPr>
+          <w:rFonts w:ascii="Times New Roman" w:hAnsi="Times New Roman" w:cs="Times New Roman"/>
+          <w:sz w:val="28"/>
+          <w:szCs w:val="28"/>
+        </w:rPr>
+        <w:t xml:space="preserve"> </w:t>
+      </w:r>
+      <w:r>
+        <w:rPr>
+          <w:rFonts w:ascii="Times New Roman" w:hAnsi="Times New Roman" w:cs="Times New Roman"/>
+          <w:sz w:val="28"/>
+          <w:szCs w:val="28"/>
+        </w:rPr>
+        <w:t>учет гистерезиса (с учетом погрешности)</w:t>
+      </w:r>
+    </w:p>
+    <w:p>
+      <w:pPr>
+        <w:pStyle w:val="a3"/>
+        <w:rPr>
+          <w:rFonts w:ascii="Times New Roman" w:hAnsi="Times New Roman" w:cs="Times New Roman"/>
+          <w:sz w:val="28"/>
+          <w:szCs w:val="28"/>
+        </w:rPr>
+      </w:pPr>
+      <w:r>
+        <w:rPr>
+          <w:rFonts w:ascii="Times New Roman" w:hAnsi="Times New Roman" w:cs="Times New Roman"/>
+          <w:sz w:val="28"/>
+          <w:szCs w:val="28"/>
+        </w:rPr>
+        <w:t xml:space="preserve">(проверить АКБ, проработать </w:t>
+      </w:r>
+      <w:r>
+        <w:rPr>
+          <w:rFonts w:ascii="Times New Roman" w:hAnsi="Times New Roman" w:cs="Times New Roman"/>
+          <w:sz w:val="28"/>
+          <w:szCs w:val="28"/>
+          <w:lang w:val="en-US"/>
+        </w:rPr>
+        <w:t>write_eeprom</w:t>
+      </w:r>
+      <w:r>
+        <w:rPr>
+          <w:rFonts w:ascii="Times New Roman" w:hAnsi="Times New Roman" w:cs="Times New Roman"/>
+          <w:sz w:val="28"/>
+          <w:szCs w:val="28"/>
+        </w:rPr>
+        <w:t>)</w:t>
+      </w:r>
+    </w:p>
+    <w:p>
+      <w:pPr>
+        <w:pStyle w:val="a3"/>
+        <w:rPr>
+          <w:rFonts w:ascii="Times New Roman" w:hAnsi="Times New Roman" w:cs="Times New Roman"/>
+          <w:sz w:val="28"/>
+          <w:szCs w:val="28"/>
+        </w:rPr>
+      </w:pPr>
     </w:p>
     <w:p>
       <w:pPr>
@@ -2691,7 +2739,7 @@
 </file>
 
 <file path=word/numbering.xml><?xml version="1.0" encoding="utf-8"?>
-<w:numbering xmlns:wpc="http://schemas.microsoft.com/office/word/2010/wordprocessingCanvas" xmlns:cx="http://schemas.microsoft.com/office/drawing/2014/chartex" xmlns:cx1="http://schemas.microsoft.com/office/drawing/2015/9/8/chartex" xmlns:mc="http://schemas.openxmlformats.org/markup-compatibility/2006" xmlns:o="urn:schemas-microsoft-com:office:office" xmlns:r="http://schemas.openxmlformats.org/officeDocument/2006/relationships" xmlns:m="http://schemas.openxmlformats.org/officeDocument/2006/math" xmlns:v="urn:schemas-microsoft-com:vml" xmlns:wp14="http://schemas.microsoft.com/office/word/2010/wordprocessingDrawing" xmlns:wp="http://schemas.openxmlformats.org/drawingml/2006/wordprocessingDrawing" xmlns:w10="urn:schemas-microsoft-com:office:word" xmlns:w="http://schemas.openxmlformats.org/wordprocessingml/2006/main" xmlns:w14="http://schemas.microsoft.com/office/word/2010/wordml" xmlns:w15="http://schemas.microsoft.com/office/word/2012/wordml" xmlns:w16se="http://schemas.microsoft.com/office/word/2015/wordml/symex" xmlns:wpg="http://schemas.microsoft.com/office/word/2010/wordprocessingGroup" xmlns:wpi="http://schemas.microsoft.com/office/word/2010/wordprocessingInk" xmlns:wne="http://schemas.microsoft.com/office/word/2006/wordml" xmlns:wps="http://schemas.microsoft.com/office/word/2010/wordprocessingShape" mc:Ignorable="w14 w15 w16se wp14">
+<w:numbering xmlns:wpc="http://schemas.microsoft.com/office/word/2010/wordprocessingCanvas" xmlns:cx="http://schemas.microsoft.com/office/drawing/2014/chartex" xmlns:cx1="http://schemas.microsoft.com/office/drawing/2015/9/8/chartex" xmlns:cx2="http://schemas.microsoft.com/office/drawing/2015/10/21/chartex" xmlns:cx3="http://schemas.microsoft.com/office/drawing/2016/5/9/chartex" xmlns:cx4="http://schemas.microsoft.com/office/drawing/2016/5/10/chartex" xmlns:cx5="http://schemas.microsoft.com/office/drawing/2016/5/11/chartex" xmlns:cx6="http://schemas.microsoft.com/office/drawing/2016/5/12/chartex" xmlns:cx7="http://schemas.microsoft.com/office/drawing/2016/5/13/chartex" xmlns:cx8="http://schemas.microsoft.com/office/drawing/2016/5/14/chartex" xmlns:mc="http://schemas.openxmlformats.org/markup-compatibility/2006" xmlns:aink="http://schemas.microsoft.com/office/drawing/2016/ink" xmlns:am3d="http://schemas.microsoft.com/office/drawing/2017/model3d" xmlns:o="urn:schemas-microsoft-com:office:office" xmlns:r="http://schemas.openxmlformats.org/officeDocument/2006/relationships" xmlns:m="http://schemas.openxmlformats.org/officeDocument/2006/math" xmlns:v="urn:schemas-microsoft-com:vml" xmlns:wp14="http://schemas.microsoft.com/office/word/2010/wordprocessingDrawing" xmlns:wp="http://schemas.openxmlformats.org/drawingml/2006/wordprocessingDrawing" xmlns:w10="urn:schemas-microsoft-com:office:word" xmlns:w="http://schemas.openxmlformats.org/wordprocessingml/2006/main" xmlns:w14="http://schemas.microsoft.com/office/word/2010/wordml" xmlns:w15="http://schemas.microsoft.com/office/word/2012/wordml" xmlns:w16cex="http://schemas.microsoft.com/office/word/2018/wordml/cex" xmlns:w16cid="http://schemas.microsoft.com/office/word/2016/wordml/cid" xmlns:w16="http://schemas.microsoft.com/office/word/2018/wordml" xmlns:w16sdtdh="http://schemas.microsoft.com/office/word/2020/wordml/sdtdatahash" xmlns:w16se="http://schemas.microsoft.com/office/word/2015/wordml/symex" xmlns:wpg="http://schemas.microsoft.com/office/word/2010/wordprocessingGroup" xmlns:wpi="http://schemas.microsoft.com/office/word/2010/wordprocessingInk" xmlns:wne="http://schemas.microsoft.com/office/word/2006/wordml" xmlns:wps="http://schemas.microsoft.com/office/word/2010/wordprocessingShape" mc:Ignorable="w14 w15 w16se w16cid w16 w16cex w16sdtdh wp14">
   <w:abstractNum w:abstractNumId="0" w15:restartNumberingAfterBreak="0">
     <w:nsid w:val="31D20AB2"/>
     <w:multiLevelType w:val="hybridMultilevel"/>
@@ -2880,7 +2928,7 @@
 </file>
 
 <file path=word/styles.xml><?xml version="1.0" encoding="utf-8"?>
-<w:styles xmlns:mc="http://schemas.openxmlformats.org/markup-compatibility/2006" xmlns:r="http://schemas.openxmlformats.org/officeDocument/2006/relationships" xmlns:w="http://schemas.openxmlformats.org/wordprocessingml/2006/main" xmlns:w14="http://schemas.microsoft.com/office/word/2010/wordml" xmlns:w15="http://schemas.microsoft.com/office/word/2012/wordml" xmlns:w16se="http://schemas.microsoft.com/office/word/2015/wordml/symex" mc:Ignorable="w14 w15 w16se">
+<w:styles xmlns:mc="http://schemas.openxmlformats.org/markup-compatibility/2006" xmlns:r="http://schemas.openxmlformats.org/officeDocument/2006/relationships" xmlns:w="http://schemas.openxmlformats.org/wordprocessingml/2006/main" xmlns:w14="http://schemas.microsoft.com/office/word/2010/wordml" xmlns:w15="http://schemas.microsoft.com/office/word/2012/wordml" xmlns:w16cex="http://schemas.microsoft.com/office/word/2018/wordml/cex" xmlns:w16cid="http://schemas.microsoft.com/office/word/2016/wordml/cid" xmlns:w16="http://schemas.microsoft.com/office/word/2018/wordml" xmlns:w16sdtdh="http://schemas.microsoft.com/office/word/2020/wordml/sdtdatahash" xmlns:w16se="http://schemas.microsoft.com/office/word/2015/wordml/symex" mc:Ignorable="w14 w15 w16se w16cid w16 w16cex w16sdtdh">
   <w:docDefaults>
     <w:rPrDefault>
       <w:rPr>
@@ -2896,7 +2944,7 @@
       </w:pPr>
     </w:pPrDefault>
   </w:docDefaults>
-  <w:latentStyles w:defLockedState="0" w:defUIPriority="99" w:defSemiHidden="0" w:defUnhideWhenUsed="0" w:defQFormat="0" w:count="371">
+  <w:latentStyles w:defLockedState="0" w:defUIPriority="99" w:defSemiHidden="0" w:defUnhideWhenUsed="0" w:defQFormat="0" w:count="376">
     <w:lsdException w:name="Normal" w:uiPriority="0" w:qFormat="1"/>
     <w:lsdException w:name="heading 1" w:uiPriority="9" w:qFormat="1"/>
     <w:lsdException w:name="heading 2" w:semiHidden="1" w:uiPriority="9" w:unhideWhenUsed="1" w:qFormat="1"/>
@@ -3002,7 +3050,6 @@
     <w:lsdException w:name="HTML Sample" w:semiHidden="1" w:unhideWhenUsed="1"/>
     <w:lsdException w:name="HTML Typewriter" w:semiHidden="1" w:unhideWhenUsed="1"/>
     <w:lsdException w:name="HTML Variable" w:semiHidden="1" w:unhideWhenUsed="1"/>
-    <w:lsdException w:name="Normal Table" w:semiHidden="1" w:unhideWhenUsed="1"/>
     <w:lsdException w:name="annotation subject" w:semiHidden="1" w:unhideWhenUsed="1"/>
     <w:lsdException w:name="No List" w:semiHidden="1" w:unhideWhenUsed="1"/>
     <w:lsdException w:name="Outline List 1" w:semiHidden="1" w:unhideWhenUsed="1"/>
@@ -3045,11 +3092,8 @@
     <w:lsdException w:name="Table Contemporary" w:semiHidden="1" w:unhideWhenUsed="1"/>
     <w:lsdException w:name="Table Elegant" w:semiHidden="1" w:unhideWhenUsed="1"/>
     <w:lsdException w:name="Table Professional" w:semiHidden="1" w:unhideWhenUsed="1"/>
-    <w:lsdException w:name="Table Subtle 1" w:semiHidden="1" w:unhideWhenUsed="1"/>
     <w:lsdException w:name="Table Subtle 2" w:semiHidden="1" w:unhideWhenUsed="1"/>
     <w:lsdException w:name="Table Web 1" w:semiHidden="1" w:unhideWhenUsed="1"/>
-    <w:lsdException w:name="Table Web 2" w:semiHidden="1" w:unhideWhenUsed="1"/>
-    <w:lsdException w:name="Table Web 3" w:semiHidden="1" w:unhideWhenUsed="1"/>
     <w:lsdException w:name="Balloon Text" w:semiHidden="1" w:unhideWhenUsed="1"/>
     <w:lsdException w:name="Table Grid" w:uiPriority="39"/>
     <w:lsdException w:name="Table Theme" w:semiHidden="1" w:unhideWhenUsed="1"/>
@@ -3268,6 +3312,11 @@
     <w:lsdException w:name="List Table 5 Dark Accent 6" w:uiPriority="50"/>
     <w:lsdException w:name="List Table 6 Colorful Accent 6" w:uiPriority="51"/>
     <w:lsdException w:name="List Table 7 Colorful Accent 6" w:uiPriority="52"/>
+    <w:lsdException w:name="Mention" w:semiHidden="1" w:unhideWhenUsed="1"/>
+    <w:lsdException w:name="Smart Hyperlink" w:semiHidden="1" w:unhideWhenUsed="1"/>
+    <w:lsdException w:name="Hashtag" w:semiHidden="1" w:unhideWhenUsed="1"/>
+    <w:lsdException w:name="Unresolved Mention" w:semiHidden="1" w:unhideWhenUsed="1"/>
+    <w:lsdException w:name="Smart Link" w:semiHidden="1" w:unhideWhenUsed="1"/>
   </w:latentStyles>
   <w:style w:type="paragraph" w:default="1" w:styleId="a">
     <w:name w:val="Normal"/>

</xml_diff>